<commit_message>
Modified format of GasChromino.cfg for use by end user and updated Instructions.docx to include installation instructions and configuration instructions.
</commit_message>
<xml_diff>
--- a/Instructions.docx
+++ b/Instructions.docx
@@ -6,15 +6,10 @@
       <w:pPr>
         <w:pStyle w:val="Heading1"/>
       </w:pPr>
-      <w:bookmarkStart w:id="0" w:name="_Toc329851217"/>
-      <w:r>
-        <w:t>GC-</w:t>
-      </w:r>
-      <w:proofErr w:type="spellStart"/>
-      <w:r>
-        <w:t>Arduino</w:t>
-      </w:r>
-      <w:proofErr w:type="spellEnd"/>
+      <w:bookmarkStart w:id="0" w:name="_Toc330711654"/>
+      <w:r>
+        <w:t>GasChromino</w:t>
+      </w:r>
       <w:r>
         <w:t xml:space="preserve"> Program</w:t>
       </w:r>
@@ -24,7 +19,7 @@
       <w:pPr>
         <w:pStyle w:val="Heading2"/>
       </w:pPr>
-      <w:bookmarkStart w:id="1" w:name="_Toc329851218"/>
+      <w:bookmarkStart w:id="1" w:name="_Toc330711655"/>
       <w:r>
         <w:t>Description</w:t>
       </w:r>
@@ -32,13 +27,11 @@
     </w:p>
     <w:p>
       <w:r>
-        <w:t xml:space="preserve">The GC </w:t>
-      </w:r>
-      <w:proofErr w:type="spellStart"/>
-      <w:r>
-        <w:t>Arduino</w:t>
-      </w:r>
-      <w:proofErr w:type="spellEnd"/>
+        <w:t xml:space="preserve">The </w:t>
+      </w:r>
+      <w:r>
+        <w:t>GasChromino</w:t>
+      </w:r>
       <w:r>
         <w:t xml:space="preserve"> Program is an interface program that allows a PC/Mac/Linux system </w:t>
       </w:r>
@@ -49,15 +42,7 @@
         <w:t xml:space="preserve">communicate with </w:t>
       </w:r>
       <w:r>
-        <w:t xml:space="preserve">an </w:t>
-      </w:r>
-      <w:proofErr w:type="spellStart"/>
-      <w:r>
-        <w:t>Arduino</w:t>
-      </w:r>
-      <w:proofErr w:type="spellEnd"/>
-      <w:r>
-        <w:t xml:space="preserve"> that is connected to one or more gas chromatography instruments.</w:t>
+        <w:t>an Arduino that is connected to one or more gas chromatography instruments.</w:t>
       </w:r>
     </w:p>
     <w:p/>
@@ -148,31 +133,40 @@
           <w:tab w:val="right" w:pos="8630"/>
         </w:tabs>
         <w:rPr>
+          <w:rFonts w:asciiTheme="minorHAnsi" w:hAnsiTheme="minorHAnsi"/>
           <w:b w:val="0"/>
-          <w:caps w:val="0"/>
-          <w:noProof/>
-          <w:sz w:val="24"/>
-          <w:szCs w:val="24"/>
-          <w:u w:val="none"/>
+          <w:noProof/>
+          <w:color w:val="auto"/>
           <w:lang w:eastAsia="ja-JP"/>
         </w:rPr>
       </w:pPr>
       <w:r>
+        <w:rPr>
+          <w:b w:val="0"/>
+          <w:caps/>
+        </w:rPr>
         <w:lastRenderedPageBreak/>
         <w:fldChar w:fldCharType="begin"/>
       </w:r>
       <w:r>
-        <w:instrText xml:space="preserve"> TOC \o "1-3" </w:instrText>
-      </w:r>
-      <w:r>
+        <w:rPr>
+          <w:b w:val="0"/>
+          <w:caps/>
+        </w:rPr>
+        <w:instrText xml:space="preserve"> TOC \o "1-3" \f </w:instrText>
+      </w:r>
+      <w:r>
+        <w:rPr>
+          <w:b w:val="0"/>
+          <w:caps/>
+        </w:rPr>
         <w:fldChar w:fldCharType="separate"/>
       </w:r>
-      <w:bookmarkStart w:id="2" w:name="_GoBack"/>
-      <w:r>
-        <w:rPr>
-          <w:noProof/>
-        </w:rPr>
-        <w:t>GC-Arduino Program</w:t>
+      <w:r>
+        <w:rPr>
+          <w:noProof/>
+        </w:rPr>
+        <w:t>GasChromino Program</w:t>
       </w:r>
       <w:r>
         <w:rPr>
@@ -190,7 +184,7 @@
         <w:rPr>
           <w:noProof/>
         </w:rPr>
-        <w:instrText xml:space="preserve"> PAGEREF _Toc329851217 \h </w:instrText>
+        <w:instrText xml:space="preserve"> PAGEREF _Toc330711654 \h </w:instrText>
       </w:r>
       <w:r>
         <w:rPr>
@@ -223,8 +217,6 @@
           <w:tab w:val="right" w:pos="8630"/>
         </w:tabs>
         <w:rPr>
-          <w:b w:val="0"/>
-          <w:smallCaps w:val="0"/>
           <w:noProof/>
           <w:sz w:val="24"/>
           <w:szCs w:val="24"/>
@@ -253,7 +245,7 @@
         <w:rPr>
           <w:noProof/>
         </w:rPr>
-        <w:instrText xml:space="preserve"> PAGEREF _Toc329851218 \h </w:instrText>
+        <w:instrText xml:space="preserve"> PAGEREF _Toc330711655 \h </w:instrText>
       </w:r>
       <w:r>
         <w:rPr>
@@ -286,8 +278,6 @@
           <w:tab w:val="right" w:pos="8630"/>
         </w:tabs>
         <w:rPr>
-          <w:b w:val="0"/>
-          <w:smallCaps w:val="0"/>
           <w:noProof/>
           <w:sz w:val="24"/>
           <w:szCs w:val="24"/>
@@ -316,7 +306,7 @@
         <w:rPr>
           <w:noProof/>
         </w:rPr>
-        <w:instrText xml:space="preserve"> PAGEREF _Toc329851219 \h </w:instrText>
+        <w:instrText xml:space="preserve"> PAGEREF _Toc330711656 \h </w:instrText>
       </w:r>
       <w:r>
         <w:rPr>
@@ -349,8 +339,6 @@
           <w:tab w:val="right" w:pos="8630"/>
         </w:tabs>
         <w:rPr>
-          <w:b w:val="0"/>
-          <w:smallCaps w:val="0"/>
           <w:noProof/>
           <w:sz w:val="24"/>
           <w:szCs w:val="24"/>
@@ -379,7 +367,7 @@
         <w:rPr>
           <w:noProof/>
         </w:rPr>
-        <w:instrText xml:space="preserve"> PAGEREF _Toc329851220 \h </w:instrText>
+        <w:instrText xml:space="preserve"> PAGEREF _Toc330711657 \h </w:instrText>
       </w:r>
       <w:r>
         <w:rPr>
@@ -412,8 +400,6 @@
           <w:tab w:val="right" w:pos="8630"/>
         </w:tabs>
         <w:rPr>
-          <w:b w:val="0"/>
-          <w:smallCaps w:val="0"/>
           <w:noProof/>
           <w:sz w:val="24"/>
           <w:szCs w:val="24"/>
@@ -442,7 +428,7 @@
         <w:rPr>
           <w:noProof/>
         </w:rPr>
-        <w:instrText xml:space="preserve"> PAGEREF _Toc329851221 \h </w:instrText>
+        <w:instrText xml:space="preserve"> PAGEREF _Toc330711658 \h </w:instrText>
       </w:r>
       <w:r>
         <w:rPr>
@@ -475,8 +461,6 @@
           <w:tab w:val="right" w:pos="8630"/>
         </w:tabs>
         <w:rPr>
-          <w:b w:val="0"/>
-          <w:smallCaps w:val="0"/>
           <w:noProof/>
           <w:sz w:val="24"/>
           <w:szCs w:val="24"/>
@@ -505,7 +489,7 @@
         <w:rPr>
           <w:noProof/>
         </w:rPr>
-        <w:instrText xml:space="preserve"> PAGEREF _Toc329851222 \h </w:instrText>
+        <w:instrText xml:space="preserve"> PAGEREF _Toc330711659 \h </w:instrText>
       </w:r>
       <w:r>
         <w:rPr>
@@ -538,7 +522,7 @@
           <w:tab w:val="right" w:pos="8630"/>
         </w:tabs>
         <w:rPr>
-          <w:smallCaps w:val="0"/>
+          <w:i w:val="0"/>
           <w:noProof/>
           <w:sz w:val="24"/>
           <w:szCs w:val="24"/>
@@ -567,7 +551,7 @@
         <w:rPr>
           <w:noProof/>
         </w:rPr>
-        <w:instrText xml:space="preserve"> PAGEREF _Toc329851223 \h </w:instrText>
+        <w:instrText xml:space="preserve"> PAGEREF _Toc330711660 \h </w:instrText>
       </w:r>
       <w:r>
         <w:rPr>
@@ -600,8 +584,6 @@
           <w:tab w:val="right" w:pos="8630"/>
         </w:tabs>
         <w:rPr>
-          <w:b w:val="0"/>
-          <w:smallCaps w:val="0"/>
           <w:noProof/>
           <w:sz w:val="24"/>
           <w:szCs w:val="24"/>
@@ -630,7 +612,69 @@
         <w:rPr>
           <w:noProof/>
         </w:rPr>
-        <w:instrText xml:space="preserve"> PAGEREF _Toc329851224 \h </w:instrText>
+        <w:instrText xml:space="preserve"> PAGEREF _Toc330711661 \h </w:instrText>
+      </w:r>
+      <w:r>
+        <w:rPr>
+          <w:noProof/>
+        </w:rPr>
+      </w:r>
+      <w:r>
+        <w:rPr>
+          <w:noProof/>
+        </w:rPr>
+        <w:fldChar w:fldCharType="separate"/>
+      </w:r>
+      <w:r>
+        <w:rPr>
+          <w:noProof/>
+        </w:rPr>
+        <w:t>18</w:t>
+      </w:r>
+      <w:r>
+        <w:rPr>
+          <w:noProof/>
+        </w:rPr>
+        <w:fldChar w:fldCharType="end"/>
+      </w:r>
+    </w:p>
+    <w:p>
+      <w:pPr>
+        <w:pStyle w:val="TOC3"/>
+        <w:tabs>
+          <w:tab w:val="right" w:pos="8630"/>
+        </w:tabs>
+        <w:rPr>
+          <w:i w:val="0"/>
+          <w:noProof/>
+          <w:sz w:val="24"/>
+          <w:szCs w:val="24"/>
+          <w:lang w:eastAsia="ja-JP"/>
+        </w:rPr>
+      </w:pPr>
+      <w:r>
+        <w:rPr>
+          <w:noProof/>
+        </w:rPr>
+        <w:t>Mac OS X Installation</w:t>
+      </w:r>
+      <w:r>
+        <w:rPr>
+          <w:noProof/>
+        </w:rPr>
+        <w:tab/>
+      </w:r>
+      <w:r>
+        <w:rPr>
+          <w:noProof/>
+        </w:rPr>
+        <w:fldChar w:fldCharType="begin"/>
+      </w:r>
+      <w:r>
+        <w:rPr>
+          <w:noProof/>
+        </w:rPr>
+        <w:instrText xml:space="preserve"> PAGEREF _Toc330711662 \h </w:instrText>
       </w:r>
       <w:r>
         <w:rPr>
@@ -663,8 +707,6 @@
           <w:tab w:val="right" w:pos="8630"/>
         </w:tabs>
         <w:rPr>
-          <w:b w:val="0"/>
-          <w:smallCaps w:val="0"/>
           <w:noProof/>
           <w:sz w:val="24"/>
           <w:szCs w:val="24"/>
@@ -693,7 +735,7 @@
         <w:rPr>
           <w:noProof/>
         </w:rPr>
-        <w:instrText xml:space="preserve"> PAGEREF _Toc329851225 \h </w:instrText>
+        <w:instrText xml:space="preserve"> PAGEREF _Toc330711663 \h </w:instrText>
       </w:r>
       <w:r>
         <w:rPr>
@@ -710,7 +752,7 @@
         <w:rPr>
           <w:noProof/>
         </w:rPr>
-        <w:t>18</w:t>
+        <w:t>20</w:t>
       </w:r>
       <w:r>
         <w:rPr>
@@ -719,9 +761,14 @@
         <w:fldChar w:fldCharType="end"/>
       </w:r>
     </w:p>
-    <w:bookmarkEnd w:id="2"/>
-    <w:p>
-      <w:r>
+    <w:p>
+      <w:r>
+        <w:rPr>
+          <w:rFonts w:asciiTheme="majorHAnsi" w:hAnsiTheme="majorHAnsi"/>
+          <w:b/>
+          <w:caps/>
+          <w:color w:val="548DD4"/>
+        </w:rPr>
         <w:fldChar w:fldCharType="end"/>
       </w:r>
     </w:p>
@@ -744,24 +791,19 @@
       <w:pPr>
         <w:pStyle w:val="Heading2"/>
       </w:pPr>
-      <w:bookmarkStart w:id="3" w:name="_Toc329851219"/>
+      <w:bookmarkStart w:id="2" w:name="_Toc330711656"/>
       <w:r>
         <w:t>Basic Use</w:t>
       </w:r>
-      <w:bookmarkEnd w:id="3"/>
-    </w:p>
-    <w:p>
-      <w:r>
-        <w:t>This section outlines the general use of GC</w:t>
-      </w:r>
-      <w:r>
-        <w:t>-</w:t>
-      </w:r>
-      <w:proofErr w:type="spellStart"/>
-      <w:r>
-        <w:t>Arduino</w:t>
-      </w:r>
-      <w:proofErr w:type="spellEnd"/>
+      <w:bookmarkEnd w:id="2"/>
+    </w:p>
+    <w:p>
+      <w:r>
+        <w:t xml:space="preserve">This section outlines the general use of </w:t>
+      </w:r>
+      <w:r>
+        <w:t>GasChromino</w:t>
+      </w:r>
       <w:r>
         <w:t xml:space="preserve"> to collect data from a single GC instrument. Use of multiple instruments is described below.</w:t>
       </w:r>
@@ -769,15 +811,7 @@
     <w:p/>
     <w:p>
       <w:r>
-        <w:t xml:space="preserve">Upon opening the program, it should establish a connection to the </w:t>
-      </w:r>
-      <w:proofErr w:type="spellStart"/>
-      <w:r>
-        <w:t>Arduino</w:t>
-      </w:r>
-      <w:proofErr w:type="spellEnd"/>
-      <w:r>
-        <w:t xml:space="preserve">, and it will show a successful connection in the lower right corner. If it fails to connect, see </w:t>
+        <w:t xml:space="preserve">Upon opening the program, it should establish a connection to the Arduino, and it will show a successful connection in the lower right corner. If it fails to connect, see </w:t>
       </w:r>
       <w:r>
         <w:rPr>
@@ -803,13 +837,8 @@
         <w:fldChar w:fldCharType="separate"/>
       </w:r>
       <w:r>
-        <w:t xml:space="preserve">Connection to </w:t>
-      </w:r>
-      <w:proofErr w:type="spellStart"/>
-      <w:r>
-        <w:t>Arduino</w:t>
-      </w:r>
-      <w:proofErr w:type="spellEnd"/>
+        <w:t>Connection to Arduino</w:t>
+      </w:r>
       <w:r>
         <w:rPr>
           <w:rStyle w:val="HeadingLink"/>
@@ -957,15 +986,7 @@
         <w:t xml:space="preserve"> </w:t>
       </w:r>
       <w:r>
-        <w:t xml:space="preserve">To prepare the </w:t>
-      </w:r>
-      <w:proofErr w:type="spellStart"/>
-      <w:r>
-        <w:t>Arduino</w:t>
-      </w:r>
-      <w:proofErr w:type="spellEnd"/>
-      <w:r>
-        <w:t xml:space="preserve"> for collecting data, click on </w:t>
+        <w:t xml:space="preserve">To prepare the Arduino for collecting data, click on </w:t>
       </w:r>
       <w:r>
         <w:t xml:space="preserve">the button </w:t>
@@ -974,26 +995,10 @@
         <w:rPr>
           <w:rStyle w:val="MenuItem"/>
         </w:rPr>
-        <w:t xml:space="preserve">Prepare </w:t>
-      </w:r>
-      <w:proofErr w:type="spellStart"/>
-      <w:r>
-        <w:rPr>
-          <w:rStyle w:val="MenuItem"/>
-        </w:rPr>
-        <w:t>Arduino</w:t>
-      </w:r>
-      <w:proofErr w:type="spellEnd"/>
-      <w:r>
-        <w:t xml:space="preserve">. This stores the comment and sends the experiment time to the </w:t>
-      </w:r>
-      <w:proofErr w:type="spellStart"/>
-      <w:r>
-        <w:t>Arduino</w:t>
-      </w:r>
-      <w:proofErr w:type="spellEnd"/>
-      <w:r>
-        <w:t>, but does not actually start the GC.</w:t>
+        <w:t>Prepare Arduino</w:t>
+      </w:r>
+      <w:r>
+        <w:t>. This stores the comment and sends the experiment time to the Arduino, but does not actually start the GC.</w:t>
       </w:r>
     </w:p>
     <w:p/>
@@ -1094,15 +1099,7 @@
         </w:numPr>
       </w:pPr>
       <w:r>
-        <w:t xml:space="preserve">There is no harm in starting the GC and </w:t>
-      </w:r>
-      <w:proofErr w:type="spellStart"/>
-      <w:r>
-        <w:t>Arduino</w:t>
-      </w:r>
-      <w:proofErr w:type="spellEnd"/>
-      <w:r>
-        <w:t xml:space="preserve"> in the opposite order as long as they are started close in time to each other</w:t>
+        <w:t>There is no harm in starting the GC and Arduino in the opposite order as long as they are started close in time to each other</w:t>
       </w:r>
     </w:p>
     <w:p>
@@ -1114,15 +1111,7 @@
         </w:numPr>
       </w:pPr>
       <w:r>
-        <w:t xml:space="preserve">Future implementation may involve remote start of the GC using the </w:t>
-      </w:r>
-      <w:proofErr w:type="spellStart"/>
-      <w:r>
-        <w:t>Arduino</w:t>
-      </w:r>
-      <w:proofErr w:type="spellEnd"/>
-      <w:r>
-        <w:t>, b</w:t>
+        <w:t>Future implementation may involve remote start of the GC using the Arduino, b</w:t>
       </w:r>
       <w:r>
         <w:t>ut this is not yet implemented.</w:t>
@@ -1149,15 +1138,7 @@
         <w:t xml:space="preserve"> collection</w:t>
       </w:r>
       <w:r>
-        <w:t xml:space="preserve"> Once the </w:t>
-      </w:r>
-      <w:proofErr w:type="spellStart"/>
-      <w:r>
-        <w:t>Arduino</w:t>
-      </w:r>
-      <w:proofErr w:type="spellEnd"/>
-      <w:r>
-        <w:t xml:space="preserve"> start button has been pressed, the program will switch to the Live Data window and show the data as it arrives to the computer.</w:t>
+        <w:t xml:space="preserve"> Once the Arduino start button has been pressed, the program will switch to the Live Data window and show the data as it arrives to the computer.</w:t>
       </w:r>
     </w:p>
     <w:p/>
@@ -1169,15 +1150,7 @@
         <w:t>Stopping data collection</w:t>
       </w:r>
       <w:r>
-        <w:t xml:space="preserve"> The data collection will automatically stop when the time of the experiment entered earlier is reached. Alternatively, the stop button on the </w:t>
-      </w:r>
-      <w:proofErr w:type="spellStart"/>
-      <w:r>
-        <w:t>Arduino</w:t>
-      </w:r>
-      <w:proofErr w:type="spellEnd"/>
-      <w:r>
-        <w:t xml:space="preserve"> will also stop data collection.</w:t>
+        <w:t xml:space="preserve"> The data collection will automatically stop when the time of the experiment entered earlier is reached. Alternatively, the stop button on the Arduino will also stop data collection.</w:t>
       </w:r>
     </w:p>
     <w:p/>
@@ -1189,15 +1162,7 @@
         <w:t>Stopping the GC</w:t>
       </w:r>
       <w:r>
-        <w:t xml:space="preserve"> Stopping the GC is done in the normal fashion using the GC stop button. The GC is not and cannot be stopped by the </w:t>
-      </w:r>
-      <w:proofErr w:type="spellStart"/>
-      <w:r>
-        <w:t>Arduino</w:t>
-      </w:r>
-      <w:proofErr w:type="spellEnd"/>
-      <w:r>
-        <w:t>.</w:t>
+        <w:t xml:space="preserve"> Stopping the GC is done in the normal fashion using the GC stop button. The GC is not and cannot be stopped by the Arduino.</w:t>
       </w:r>
       <w:r>
         <w:t xml:space="preserve"> </w:t>
@@ -1222,21 +1187,21 @@
       <w:pPr>
         <w:pStyle w:val="Heading2"/>
       </w:pPr>
-      <w:bookmarkStart w:id="4" w:name="_Toc329851220"/>
+      <w:bookmarkStart w:id="3" w:name="_Ref330708244"/>
+      <w:bookmarkStart w:id="4" w:name="_Toc330711657"/>
       <w:r>
         <w:t>Peak Processing</w:t>
       </w:r>
+      <w:bookmarkEnd w:id="3"/>
       <w:bookmarkEnd w:id="4"/>
     </w:p>
     <w:p>
       <w:r>
-        <w:t>The GC-</w:t>
-      </w:r>
-      <w:proofErr w:type="spellStart"/>
-      <w:r>
-        <w:t>Arduino</w:t>
-      </w:r>
-      <w:proofErr w:type="spellEnd"/>
+        <w:t xml:space="preserve">The </w:t>
+      </w:r>
+      <w:r>
+        <w:t>GasChromino</w:t>
+      </w:r>
       <w:r>
         <w:t xml:space="preserve"> program can process GC traces using an automatic peak finding routine, but the user can also manually indicate peaks by marking the beginning and end of the peak. In both routines, the GC finds a baseline of those data points not indicated as peaks and uses this baseline to correct the area of the peaks. Finally, a normalized area is provided for each peak versus the total area of peaks. The user can remove all peaks or individual peaks as desired.</w:t>
       </w:r>
@@ -2097,13 +2062,11 @@
       </w:r>
       <w:r>
         <w:br/>
-        <w:t>As a measure of the accuracy of the GC-</w:t>
-      </w:r>
-      <w:proofErr w:type="spellStart"/>
-      <w:r>
-        <w:t>Arduino</w:t>
-      </w:r>
-      <w:proofErr w:type="spellEnd"/>
+        <w:t xml:space="preserve">As a measure of the accuracy of the </w:t>
+      </w:r>
+      <w:r>
+        <w:t>GasChromino</w:t>
+      </w:r>
       <w:r>
         <w:t xml:space="preserve"> and this peak-picking routine, the ratio of the three peaks in a grouping should be 10:1:0.1. </w:t>
       </w:r>
@@ -2955,7 +2918,7 @@
       <w:pPr>
         <w:pStyle w:val="Heading2"/>
       </w:pPr>
-      <w:bookmarkStart w:id="5" w:name="_Toc329851221"/>
+      <w:bookmarkStart w:id="5" w:name="_Toc330711658"/>
       <w:r>
         <w:t xml:space="preserve">Using </w:t>
       </w:r>
@@ -2966,13 +2929,11 @@
     </w:p>
     <w:p>
       <w:r>
-        <w:t>The GC-</w:t>
-      </w:r>
-      <w:proofErr w:type="spellStart"/>
-      <w:r>
-        <w:t>Arduino</w:t>
-      </w:r>
-      <w:proofErr w:type="spellEnd"/>
+        <w:t xml:space="preserve">The </w:t>
+      </w:r>
+      <w:r>
+        <w:t>GasChromino</w:t>
+      </w:r>
       <w:r>
         <w:t xml:space="preserve"> program is capable of handling two GC instruments at once, collecting data from both of them at the same time. Overall, the process is similar to that for collecting data from a single instrument</w:t>
       </w:r>
@@ -3134,82 +3095,58 @@
         <w:rPr>
           <w:rStyle w:val="Heading3Char"/>
         </w:rPr>
+        <w:t>Prepare Arduino</w:t>
+      </w:r>
+      <w:r>
+        <w:t xml:space="preserve"> To prepare the Arduino for collecting data, click on the button </w:t>
+      </w:r>
+      <w:r>
+        <w:rPr>
+          <w:rStyle w:val="MenuItem"/>
+        </w:rPr>
         <w:t xml:space="preserve">Prepare </w:t>
       </w:r>
-      <w:proofErr w:type="spellStart"/>
-      <w:r>
-        <w:rPr>
-          <w:rStyle w:val="Heading3Char"/>
-        </w:rPr>
-        <w:t>Arduino</w:t>
-      </w:r>
-      <w:proofErr w:type="spellEnd"/>
-      <w:r>
-        <w:t xml:space="preserve"> To prepare the </w:t>
-      </w:r>
-      <w:proofErr w:type="spellStart"/>
-      <w:r>
-        <w:t>Arduino</w:t>
-      </w:r>
-      <w:proofErr w:type="spellEnd"/>
-      <w:r>
-        <w:t xml:space="preserve"> for collecting data, click on the button </w:t>
-      </w:r>
       <w:r>
         <w:rPr>
           <w:rStyle w:val="MenuItem"/>
         </w:rPr>
+        <w:t xml:space="preserve">GC </w:t>
+      </w:r>
+      <w:r>
+        <w:rPr>
+          <w:rStyle w:val="MenuItem"/>
+        </w:rPr>
+        <w:t xml:space="preserve">1 </w:t>
+      </w:r>
+      <w:r>
+        <w:t>or</w:t>
+      </w:r>
+      <w:r>
+        <w:rPr>
+          <w:rStyle w:val="MenuItem"/>
+        </w:rPr>
+        <w:t xml:space="preserve"> </w:t>
+      </w:r>
+      <w:r>
+        <w:rPr>
+          <w:rStyle w:val="MenuItem"/>
+        </w:rPr>
         <w:t xml:space="preserve">Prepare </w:t>
       </w:r>
       <w:r>
         <w:rPr>
           <w:rStyle w:val="MenuItem"/>
         </w:rPr>
-        <w:t xml:space="preserve">GC </w:t>
+        <w:t>GC</w:t>
       </w:r>
       <w:r>
         <w:rPr>
           <w:rStyle w:val="MenuItem"/>
         </w:rPr>
-        <w:t xml:space="preserve">1 </w:t>
-      </w:r>
-      <w:r>
-        <w:t>or</w:t>
-      </w:r>
-      <w:r>
-        <w:rPr>
-          <w:rStyle w:val="MenuItem"/>
-        </w:rPr>
-        <w:t xml:space="preserve"> </w:t>
-      </w:r>
-      <w:r>
-        <w:rPr>
-          <w:rStyle w:val="MenuItem"/>
-        </w:rPr>
-        <w:t xml:space="preserve">Prepare </w:t>
-      </w:r>
-      <w:r>
-        <w:rPr>
-          <w:rStyle w:val="MenuItem"/>
-        </w:rPr>
-        <w:t>GC</w:t>
-      </w:r>
-      <w:r>
-        <w:rPr>
-          <w:rStyle w:val="MenuItem"/>
-        </w:rPr>
         <w:t xml:space="preserve"> 2</w:t>
       </w:r>
       <w:r>
-        <w:t xml:space="preserve">. This stores the comment and sends the experiment time to the </w:t>
-      </w:r>
-      <w:proofErr w:type="spellStart"/>
-      <w:r>
-        <w:t>Arduino</w:t>
-      </w:r>
-      <w:proofErr w:type="spellEnd"/>
-      <w:r>
-        <w:t>, but does not actually start the GC.</w:t>
+        <w:t>. This stores the comment and sends the experiment time to the Arduino, but does not actually start the GC.</w:t>
       </w:r>
     </w:p>
     <w:p>
@@ -3451,16 +3388,11 @@
         <w:t xml:space="preserve">corresponding </w:t>
       </w:r>
       <w:r>
-        <w:t>Start button on the GC</w:t>
-      </w:r>
-      <w:r>
-        <w:t>-</w:t>
-      </w:r>
-      <w:proofErr w:type="spellStart"/>
-      <w:r>
-        <w:t>Arduino</w:t>
-      </w:r>
-      <w:proofErr w:type="spellEnd"/>
+        <w:t xml:space="preserve">Start button on the </w:t>
+      </w:r>
+      <w:r>
+        <w:t>GasChromino</w:t>
+      </w:r>
       <w:r>
         <w:t xml:space="preserve">. </w:t>
       </w:r>
@@ -3480,15 +3412,7 @@
         <w:t xml:space="preserve"> on first GC</w:t>
       </w:r>
       <w:r>
-        <w:t xml:space="preserve"> Once the </w:t>
-      </w:r>
-      <w:proofErr w:type="spellStart"/>
-      <w:r>
-        <w:t>Arduino</w:t>
-      </w:r>
-      <w:proofErr w:type="spellEnd"/>
-      <w:r>
-        <w:t xml:space="preserve"> start button has been </w:t>
+        <w:t xml:space="preserve"> Once the Arduino start button has been </w:t>
       </w:r>
       <w:proofErr w:type="gramStart"/>
       <w:r>
@@ -3591,13 +3515,11 @@
         </w:numPr>
       </w:pPr>
       <w:r>
-        <w:t>Start data collection by hitting the corresponding Start button on the GC-</w:t>
-      </w:r>
-      <w:proofErr w:type="spellStart"/>
-      <w:r>
-        <w:t>Arduino</w:t>
-      </w:r>
-      <w:proofErr w:type="spellEnd"/>
+        <w:t xml:space="preserve">Start data collection by hitting the corresponding Start button on the </w:t>
+      </w:r>
+      <w:r>
+        <w:t>GasChromino</w:t>
+      </w:r>
       <w:r>
         <w:t xml:space="preserve">. </w:t>
       </w:r>
@@ -3617,15 +3539,7 @@
         <w:t xml:space="preserve"> on first GC</w:t>
       </w:r>
       <w:r>
-        <w:t xml:space="preserve"> Once the </w:t>
-      </w:r>
-      <w:proofErr w:type="spellStart"/>
-      <w:r>
-        <w:t>Arduino</w:t>
-      </w:r>
-      <w:proofErr w:type="spellEnd"/>
-      <w:r>
-        <w:t xml:space="preserve"> start button has been </w:t>
+        <w:t xml:space="preserve"> Once the Arduino start button has been </w:t>
       </w:r>
       <w:proofErr w:type="gramStart"/>
       <w:r>
@@ -3657,15 +3571,7 @@
         <w:t xml:space="preserve">for either of the GCs </w:t>
       </w:r>
       <w:r>
-        <w:t xml:space="preserve">on the </w:t>
-      </w:r>
-      <w:proofErr w:type="spellStart"/>
-      <w:r>
-        <w:t>Arduino</w:t>
-      </w:r>
-      <w:proofErr w:type="spellEnd"/>
-      <w:r>
-        <w:t xml:space="preserve"> will stop data collection</w:t>
+        <w:t>on the Arduino will stop data collection</w:t>
       </w:r>
       <w:r>
         <w:t xml:space="preserve"> for that GC</w:t>
@@ -3683,15 +3589,7 @@
         <w:t>Stopping the GC</w:t>
       </w:r>
       <w:r>
-        <w:t xml:space="preserve"> Stopping the GC is done in the normal fashion using the GC stop button. The GC is not and cannot be stopped by the </w:t>
-      </w:r>
-      <w:proofErr w:type="spellStart"/>
-      <w:r>
-        <w:t>Arduino</w:t>
-      </w:r>
-      <w:proofErr w:type="spellEnd"/>
-      <w:r>
-        <w:t xml:space="preserve">. </w:t>
+        <w:t xml:space="preserve"> Stopping the GC is done in the normal fashion using the GC stop button. The GC is not and cannot be stopped by the Arduino. </w:t>
       </w:r>
     </w:p>
     <w:p/>
@@ -3700,17 +3598,12 @@
         <w:pStyle w:val="Heading2"/>
       </w:pPr>
       <w:bookmarkStart w:id="6" w:name="_Ref329152220"/>
-      <w:bookmarkStart w:id="7" w:name="_Toc329851222"/>
-      <w:r>
-        <w:t xml:space="preserve">Connection to </w:t>
-      </w:r>
-      <w:proofErr w:type="spellStart"/>
-      <w:r>
-        <w:t>Arduino</w:t>
+      <w:bookmarkStart w:id="7" w:name="_Toc330711659"/>
+      <w:r>
+        <w:t>Connection to Arduino</w:t>
       </w:r>
       <w:bookmarkEnd w:id="6"/>
       <w:bookmarkEnd w:id="7"/>
-      <w:proofErr w:type="spellEnd"/>
     </w:p>
     <w:p/>
     <w:p>
@@ -3785,45 +3678,35 @@
         <w:t>If the program does not automatically recogniz</w:t>
       </w:r>
       <w:r>
-        <w:t xml:space="preserve">e the </w:t>
+        <w:t xml:space="preserve">e the Arduino, a pop-up window will appear indicating this and </w:t>
+      </w:r>
+      <w:r>
+        <w:t>the bottom right corner of the main window</w:t>
+      </w:r>
+      <w:r>
+        <w:t xml:space="preserve"> will indicate that the </w:t>
+      </w:r>
+      <w:r>
+        <w:t>Arduino</w:t>
+      </w:r>
+      <w:r>
+        <w:t xml:space="preserve"> is not connected</w:t>
+      </w:r>
+      <w:r>
+        <w:t>.</w:t>
+      </w:r>
+      <w:r>
+        <w:t xml:space="preserve"> Additionally, the port that the program is attempting to connect to is provided.</w:t>
+      </w:r>
+      <w:r>
+        <w:t xml:space="preserve"> In the case shown below, this port is /</w:t>
       </w:r>
       <w:proofErr w:type="spellStart"/>
       <w:r>
-        <w:t>Arduino</w:t>
+        <w:t>dev</w:t>
       </w:r>
       <w:proofErr w:type="spellEnd"/>
       <w:r>
-        <w:t xml:space="preserve">, a pop-up window will appear indicating this and </w:t>
-      </w:r>
-      <w:r>
-        <w:t>the bottom right corner of the main window</w:t>
-      </w:r>
-      <w:r>
-        <w:t xml:space="preserve"> will indicate that the </w:t>
-      </w:r>
-      <w:proofErr w:type="spellStart"/>
-      <w:r>
-        <w:t>Arduino</w:t>
-      </w:r>
-      <w:proofErr w:type="spellEnd"/>
-      <w:r>
-        <w:t xml:space="preserve"> is not connected</w:t>
-      </w:r>
-      <w:r>
-        <w:t>.</w:t>
-      </w:r>
-      <w:r>
-        <w:t xml:space="preserve"> Additionally, the port that the program is attempting to connect to is provided.</w:t>
-      </w:r>
-      <w:r>
-        <w:t xml:space="preserve"> In the case shown below, this port is /</w:t>
-      </w:r>
-      <w:proofErr w:type="spellStart"/>
-      <w:r>
-        <w:t>dev</w:t>
-      </w:r>
-      <w:proofErr w:type="spellEnd"/>
-      <w:r>
         <w:t xml:space="preserve">/cu.usbmodem1421. </w:t>
       </w:r>
     </w:p>
@@ -3834,15 +3717,7 @@
     </w:p>
     <w:p>
       <w:r>
-        <w:t xml:space="preserve">The failure to connect may mean that the </w:t>
-      </w:r>
-      <w:proofErr w:type="spellStart"/>
-      <w:r>
-        <w:t>Arduino</w:t>
-      </w:r>
-      <w:proofErr w:type="spellEnd"/>
-      <w:r>
-        <w:t xml:space="preserve"> USB cable is connected to the wrong USB port or not connected at all.</w:t>
+        <w:t>The failure to connect may mean that the Arduino USB cable is connected to the wrong USB port or not connected at all.</w:t>
       </w:r>
     </w:p>
     <w:p/>
@@ -3850,7 +3725,9 @@
       <w:pPr>
         <w:pStyle w:val="Heading3"/>
       </w:pPr>
-      <w:bookmarkStart w:id="8" w:name="_Toc329851223"/>
+      <w:bookmarkStart w:id="8" w:name="_Toc330711660"/>
+      <w:bookmarkStart w:id="9" w:name="_GoBack"/>
+      <w:bookmarkEnd w:id="9"/>
       <w:r>
         <w:t>Troubleshooting</w:t>
       </w:r>
@@ -3865,13 +3742,8 @@
         </w:numPr>
       </w:pPr>
       <w:r>
-        <w:t xml:space="preserve">Check that the USB cable is connected to the </w:t>
-      </w:r>
-      <w:proofErr w:type="spellStart"/>
-      <w:r>
-        <w:t>Arduino</w:t>
-      </w:r>
-      <w:proofErr w:type="spellEnd"/>
+        <w:t>Check that the USB cable is connected to the Arduino</w:t>
+      </w:r>
       <w:r>
         <w:t xml:space="preserve"> and the computer</w:t>
       </w:r>
@@ -3900,15 +3772,7 @@
         </w:numPr>
       </w:pPr>
       <w:r>
-        <w:t xml:space="preserve">One can determine this port using the </w:t>
-      </w:r>
-      <w:proofErr w:type="spellStart"/>
-      <w:r>
-        <w:t>Arduino</w:t>
-      </w:r>
-      <w:proofErr w:type="spellEnd"/>
-      <w:r>
-        <w:t xml:space="preserve"> software</w:t>
+        <w:t>One can determine this port using the Arduino software</w:t>
       </w:r>
     </w:p>
     <w:p>
@@ -3922,42 +3786,20 @@
       <w:r>
         <w:t xml:space="preserve">One can also see which ports are in use by choosing the menu item </w:t>
       </w:r>
-      <w:proofErr w:type="spellStart"/>
       <w:r>
         <w:rPr>
           <w:rStyle w:val="MenuItem"/>
         </w:rPr>
-        <w:t>Arduino</w:t>
-      </w:r>
-      <w:proofErr w:type="spellEnd"/>
+        <w:t>Arduino Communications</w:t>
+      </w:r>
+      <w:r>
+        <w:t xml:space="preserve">, submenu </w:t>
+      </w:r>
       <w:r>
         <w:rPr>
           <w:rStyle w:val="MenuItem"/>
         </w:rPr>
-        <w:t xml:space="preserve"> Communications</w:t>
-      </w:r>
-      <w:r>
-        <w:t xml:space="preserve">, submenu </w:t>
-      </w:r>
-      <w:r>
-        <w:rPr>
-          <w:rStyle w:val="MenuItem"/>
-        </w:rPr>
-        <w:t xml:space="preserve">Set </w:t>
-      </w:r>
-      <w:proofErr w:type="spellStart"/>
-      <w:r>
-        <w:rPr>
-          <w:rStyle w:val="MenuItem"/>
-        </w:rPr>
-        <w:t>Arduino</w:t>
-      </w:r>
-      <w:proofErr w:type="spellEnd"/>
-      <w:r>
-        <w:rPr>
-          <w:rStyle w:val="MenuItem"/>
-        </w:rPr>
-        <w:t xml:space="preserve"> Port</w:t>
+        <w:t>Set Arduino Port</w:t>
       </w:r>
       <w:r>
         <w:br/>
@@ -3983,56 +3825,32 @@
         </w:numPr>
       </w:pPr>
       <w:r>
-        <w:t xml:space="preserve">If the </w:t>
-      </w:r>
-      <w:proofErr w:type="spellStart"/>
-      <w:r>
-        <w:t>Arduino</w:t>
-      </w:r>
-      <w:proofErr w:type="spellEnd"/>
+        <w:t xml:space="preserve">If the Arduino </w:t>
+      </w:r>
+      <w:r>
+        <w:t>is simply</w:t>
+      </w:r>
       <w:r>
         <w:t xml:space="preserve"> </w:t>
       </w:r>
       <w:r>
-        <w:t>is simply</w:t>
-      </w:r>
-      <w:r>
-        <w:t xml:space="preserve"> </w:t>
-      </w:r>
-      <w:r>
         <w:t xml:space="preserve">connected to a different port, one can use the menu item </w:t>
       </w:r>
-      <w:proofErr w:type="spellStart"/>
       <w:r>
         <w:rPr>
           <w:rStyle w:val="MenuItem"/>
         </w:rPr>
-        <w:t>Arduino</w:t>
-      </w:r>
-      <w:proofErr w:type="spellEnd"/>
+        <w:t>Arduino Communications</w:t>
+      </w:r>
+      <w:r>
+        <w:t>/</w:t>
+      </w:r>
       <w:r>
         <w:rPr>
           <w:rStyle w:val="MenuItem"/>
         </w:rPr>
-        <w:t xml:space="preserve"> Communications</w:t>
-      </w:r>
-      <w:r>
-        <w:t>/</w:t>
-      </w:r>
-      <w:r>
-        <w:rPr>
-          <w:rStyle w:val="MenuItem"/>
-        </w:rPr>
-        <w:t xml:space="preserve">Connect to </w:t>
-      </w:r>
-      <w:proofErr w:type="spellStart"/>
-      <w:r>
-        <w:rPr>
-          <w:rStyle w:val="MenuItem"/>
-        </w:rPr>
-        <w:t>Arduino</w:t>
-      </w:r>
-      <w:proofErr w:type="spellEnd"/>
+        <w:t>Connect to Arduino</w:t>
+      </w:r>
       <w:r>
         <w:t xml:space="preserve"> to attempt to reconnect.</w:t>
       </w:r>
@@ -4046,15 +3864,7 @@
         </w:numPr>
       </w:pPr>
       <w:r>
-        <w:t xml:space="preserve">If the cables were not connected, the </w:t>
-      </w:r>
-      <w:proofErr w:type="spellStart"/>
-      <w:r>
-        <w:t>Arduino</w:t>
-      </w:r>
-      <w:proofErr w:type="spellEnd"/>
-      <w:r>
-        <w:t xml:space="preserve"> port will not show up in the list of ports. [Currently the program only tests the ports upon start-up.</w:t>
+        <w:t>If the cables were not connected, the Arduino port will not show up in the list of ports. [Currently the program only tests the ports upon start-up.</w:t>
       </w:r>
       <w:r>
         <w:t xml:space="preserve"> Newly implemented: now can recheck, needs error testing.</w:t>
@@ -4074,30 +3884,14 @@
       <w:r>
         <w:t xml:space="preserve">If the port name is correct, one can still use the menu item </w:t>
       </w:r>
-      <w:proofErr w:type="spellStart"/>
       <w:r>
         <w:rPr>
           <w:rStyle w:val="MenuItem"/>
         </w:rPr>
-        <w:t>Arduino</w:t>
-      </w:r>
-      <w:proofErr w:type="spellEnd"/>
-      <w:r>
-        <w:rPr>
-          <w:rStyle w:val="MenuItem"/>
-        </w:rPr>
-        <w:t xml:space="preserve"> Communications</w:t>
-      </w:r>
-      <w:r>
-        <w:t xml:space="preserve">/Set </w:t>
-      </w:r>
-      <w:proofErr w:type="spellStart"/>
-      <w:r>
-        <w:t>Arduino</w:t>
-      </w:r>
-      <w:proofErr w:type="spellEnd"/>
-      <w:r>
-        <w:t xml:space="preserve"> Port</w:t>
+        <w:t>Arduino Communications</w:t>
+      </w:r>
+      <w:r>
+        <w:t>/Set Arduino Port</w:t>
       </w:r>
       <w:r>
         <w:t xml:space="preserve"> even though the port name does not show up.</w:t>
@@ -4130,49 +3924,2522 @@
         </w:numPr>
       </w:pPr>
       <w:r>
-        <w:t xml:space="preserve">If the port still does not show up, there may be a problem with the </w:t>
+        <w:t>If the port still does not show up, there may be a problem with the Arduino, or possibly a bad cable. One could try resetting the Arduino and/or changing out the cable.</w:t>
+      </w:r>
+    </w:p>
+    <w:p>
+      <w:pPr>
+        <w:pStyle w:val="Heading2"/>
+      </w:pPr>
+      <w:bookmarkStart w:id="10" w:name="_Ref329152023"/>
+      <w:bookmarkStart w:id="11" w:name="_Toc330711661"/>
+      <w:r>
+        <w:t>Installation</w:t>
+      </w:r>
+      <w:bookmarkEnd w:id="10"/>
+      <w:bookmarkEnd w:id="11"/>
+    </w:p>
+    <w:p>
+      <w:r>
+        <w:t xml:space="preserve">For general use, a zip file that includes everything necessary to run GasChromino is available from XXX.XXX. After downloading the zip file appropriate for your OS (currently only available for Mac OS X Yosemite), unzip and run the included </w:t>
       </w:r>
       <w:proofErr w:type="spellStart"/>
       <w:r>
-        <w:t>Arduino</w:t>
+        <w:t>gcSetup</w:t>
       </w:r>
       <w:proofErr w:type="spellEnd"/>
       <w:r>
-        <w:t xml:space="preserve">, or possibly a bad cable. One could try resetting the </w:t>
+        <w:t xml:space="preserve"> batch file. The </w:t>
       </w:r>
       <w:proofErr w:type="spellStart"/>
       <w:r>
-        <w:t>Arduino</w:t>
+        <w:t>gcSetup</w:t>
       </w:r>
       <w:proofErr w:type="spellEnd"/>
       <w:r>
-        <w:t xml:space="preserve"> and/or changing out the cable.</w:t>
+        <w:t xml:space="preserve"> batch file will ask several questions regarding file placement and copy the files to the correct locations. After installation, the zip file and the initial directory it was unzipped into can be deleted. Details about individual OS’s follow.</w:t>
+      </w:r>
+    </w:p>
+    <w:p/>
+    <w:p>
+      <w:r>
+        <w:rPr>
+          <w:rStyle w:val="Heading3Char"/>
+        </w:rPr>
+        <w:t>Prior Installations</w:t>
+      </w:r>
+      <w:r>
+        <w:t xml:space="preserve"> The </w:t>
+      </w:r>
+      <w:proofErr w:type="spellStart"/>
+      <w:r>
+        <w:t>gcSetup</w:t>
+      </w:r>
+      <w:proofErr w:type="spellEnd"/>
+      <w:r>
+        <w:t xml:space="preserve"> program recognizes when the application has been already installed, and checks to make sure that you want to reinstall. It will then overwrite files for the application and support files. Data files should not be affected, although the environment variables pointing to data file directories may be changed depending upon user choices during installation.</w:t>
+      </w:r>
+    </w:p>
+    <w:p/>
+    <w:p>
+      <w:pPr>
+        <w:pStyle w:val="Heading3"/>
+      </w:pPr>
+      <w:bookmarkStart w:id="12" w:name="_Toc330711662"/>
+      <w:r>
+        <w:t>Mac OS X Installation</w:t>
+      </w:r>
+      <w:bookmarkEnd w:id="12"/>
+      <w:r>
+        <w:t xml:space="preserve">  </w:t>
+      </w:r>
+    </w:p>
+    <w:p/>
+    <w:p>
+      <w:r>
+        <w:rPr>
+          <w:rStyle w:val="Heading4Char"/>
+        </w:rPr>
+        <w:t>App Installation Directory</w:t>
+      </w:r>
+      <w:r>
+        <w:t xml:space="preserve"> The default location for installation of GasChromino is in the /Applications directory. This allows the program to be utilized by all users on the computer. If this is not desired, the user can type in another directory location. There is little </w:t>
+      </w:r>
+      <w:proofErr w:type="gramStart"/>
+      <w:r>
+        <w:t>error-checking</w:t>
+      </w:r>
+      <w:proofErr w:type="gramEnd"/>
+      <w:r>
+        <w:t xml:space="preserve"> at this point for this directory, so be careful.</w:t>
+      </w:r>
+    </w:p>
+    <w:p/>
+    <w:p>
+      <w:r>
+        <w:rPr>
+          <w:rStyle w:val="Heading4Char"/>
+        </w:rPr>
+        <w:t xml:space="preserve">Data Files </w:t>
+      </w:r>
+      <w:proofErr w:type="gramStart"/>
+      <w:r>
+        <w:rPr>
+          <w:rStyle w:val="Heading4Char"/>
+        </w:rPr>
+        <w:t>Directory</w:t>
+      </w:r>
+      <w:r>
+        <w:t xml:space="preserve">  The</w:t>
+      </w:r>
+      <w:proofErr w:type="gramEnd"/>
+      <w:r>
+        <w:t xml:space="preserve"> GasChromino program can be set up to have either individualized data directories or a global data directory, depending upon the needs of the laboratory environment. </w:t>
+      </w:r>
+    </w:p>
+    <w:p/>
+    <w:p>
+      <w:r>
+        <w:rPr>
+          <w:rStyle w:val="Heading5Char"/>
+        </w:rPr>
+        <w:t xml:space="preserve">Global Data Location </w:t>
+      </w:r>
+      <w:r>
+        <w:t>The default global data location is in /Users/Shared/Documents/</w:t>
+      </w:r>
+      <w:proofErr w:type="spellStart"/>
+      <w:r>
+        <w:t>GasChrominoData</w:t>
+      </w:r>
+      <w:proofErr w:type="spellEnd"/>
+      <w:r>
+        <w:t xml:space="preserve"> but this could be anywhere, even a networked location. The </w:t>
+      </w:r>
+      <w:proofErr w:type="spellStart"/>
+      <w:r>
+        <w:t>gcSetup</w:t>
+      </w:r>
+      <w:proofErr w:type="spellEnd"/>
+      <w:r>
+        <w:t xml:space="preserve"> program recognizes pre-set locations based upon prior installations and suggests default locations. The user can accept either of these or specify another directory. </w:t>
+      </w:r>
+    </w:p>
+    <w:p/>
+    <w:p>
+      <w:r>
+        <w:rPr>
+          <w:rStyle w:val="Heading5Char"/>
+        </w:rPr>
+        <w:t>Local Data Location</w:t>
+      </w:r>
+      <w:r>
+        <w:t xml:space="preserve"> </w:t>
+      </w:r>
+      <w:r>
+        <w:t xml:space="preserve">By utilizing the prefix HOMEVAR followed by a directory path </w:t>
+      </w:r>
+      <w:r>
+        <w:t xml:space="preserve">that would (will) appear </w:t>
+      </w:r>
+      <w:r>
+        <w:t>wi</w:t>
+      </w:r>
+      <w:r>
+        <w:t>thin an individual’s directory, the program will set the data path to each user’s home directory. Upon initial running of the program, if this directory is not detected, it is assumed that the program has not yet been run and the directory is created and the Example Data Sets are placed in it.</w:t>
+      </w:r>
+    </w:p>
+    <w:p/>
+    <w:p>
+      <w:r>
+        <w:rPr>
+          <w:rStyle w:val="Heading4Char"/>
+        </w:rPr>
+        <w:t>Support Files Directory</w:t>
+      </w:r>
+      <w:r>
+        <w:t xml:space="preserve"> </w:t>
+      </w:r>
+      <w:proofErr w:type="gramStart"/>
+      <w:r>
+        <w:t>A directory is specified by the program that contains files utilized by the program</w:t>
+      </w:r>
+      <w:proofErr w:type="gramEnd"/>
+      <w:r>
+        <w:t xml:space="preserve">. These support files include the Instructions (this document) and a configuration file (GasChromino.cfg).  If the program does not find these files (most likely </w:t>
+      </w:r>
+      <w:proofErr w:type="spellStart"/>
+      <w:r>
+        <w:t>gcSetup</w:t>
+      </w:r>
+      <w:proofErr w:type="spellEnd"/>
+      <w:r>
+        <w:t xml:space="preserve"> has not been run), then it will default to </w:t>
+      </w:r>
+      <w:r>
+        <w:t>the version supplied with the program, and ask the user to edit the file to personalize the installation.</w:t>
+      </w:r>
+    </w:p>
+    <w:p/>
+    <w:p>
+      <w:r>
+        <w:rPr>
+          <w:rStyle w:val="Heading5Char"/>
+        </w:rPr>
+        <w:t>Global Support Files Location</w:t>
+      </w:r>
+      <w:r>
+        <w:t xml:space="preserve"> The default global support files location is in /Library/Application Support/GasChromino but this could be any valid path. </w:t>
+      </w:r>
+      <w:r>
+        <w:t xml:space="preserve">The </w:t>
+      </w:r>
+      <w:proofErr w:type="spellStart"/>
+      <w:r>
+        <w:t>gcSetup</w:t>
+      </w:r>
+      <w:proofErr w:type="spellEnd"/>
+      <w:r>
+        <w:t xml:space="preserve"> program recognizes pre-set locations based upon prior installations and suggests default locations. The user can accept either of these or specify another directory.</w:t>
+      </w:r>
+      <w:r>
+        <w:t xml:space="preserve"> In general, when the program is going to be used to control an instrument, a single GasChromino.cfg file should be utilized. </w:t>
+      </w:r>
+    </w:p>
+    <w:p/>
+    <w:p>
+      <w:r>
+        <w:rPr>
+          <w:rStyle w:val="Heading5Char"/>
+        </w:rPr>
+        <w:t>Local Support Files Location</w:t>
+      </w:r>
+      <w:r>
+        <w:t xml:space="preserve"> </w:t>
+      </w:r>
+      <w:r>
+        <w:t xml:space="preserve">If the program is going to be used only as a data station on the installed computer, then individuals may want to customize their individual GasChromino.cfg. </w:t>
+      </w:r>
+      <w:r>
+        <w:t xml:space="preserve">By utilizing the value HOMEVAR in place of the directory path for the personalized support location, </w:t>
+      </w:r>
+      <w:proofErr w:type="spellStart"/>
+      <w:r>
+        <w:t>gcSetup</w:t>
+      </w:r>
+      <w:proofErr w:type="spellEnd"/>
+      <w:r>
+        <w:t xml:space="preserve"> will place GasChromino.cfg in the default global location, which is then copied by the GasChromino app into the individual user’s home directory </w:t>
+      </w:r>
+      <w:proofErr w:type="gramStart"/>
+      <w:r>
+        <w:t>as .</w:t>
+      </w:r>
+      <w:proofErr w:type="spellStart"/>
+      <w:r>
+        <w:t>gaschromino.cfg</w:t>
+      </w:r>
+      <w:proofErr w:type="spellEnd"/>
+      <w:proofErr w:type="gramEnd"/>
+      <w:r>
+        <w:t xml:space="preserve"> the first time the program is run (or whenever it does not find a valid .</w:t>
+      </w:r>
+      <w:proofErr w:type="spellStart"/>
+      <w:r>
+        <w:t>gaschromino.cfg</w:t>
+      </w:r>
+      <w:proofErr w:type="spellEnd"/>
+      <w:r>
+        <w:t xml:space="preserve"> file).</w:t>
+      </w:r>
+    </w:p>
+    <w:p/>
+    <w:p>
+      <w:r>
+        <w:rPr>
+          <w:rStyle w:val="Heading4Char"/>
+        </w:rPr>
+        <w:t>Environment Variables</w:t>
+      </w:r>
+      <w:r>
+        <w:t xml:space="preserve"> The environment variables that control GasChromino are set within the program’s </w:t>
+      </w:r>
+      <w:proofErr w:type="spellStart"/>
+      <w:r>
+        <w:t>Info.plist</w:t>
+      </w:r>
+      <w:proofErr w:type="spellEnd"/>
+      <w:r>
+        <w:t xml:space="preserve"> file (with default installation found in /Applications/</w:t>
+      </w:r>
+      <w:proofErr w:type="spellStart"/>
+      <w:r>
+        <w:t>GasChromino.app</w:t>
+      </w:r>
+      <w:proofErr w:type="spellEnd"/>
+      <w:r>
+        <w:t xml:space="preserve">/Contents). This file is modified by the </w:t>
+      </w:r>
+      <w:proofErr w:type="spellStart"/>
+      <w:r>
+        <w:t>gcSetup</w:t>
+      </w:r>
+      <w:proofErr w:type="spellEnd"/>
+      <w:r>
+        <w:t xml:space="preserve"> routine upon initial installation. </w:t>
+      </w:r>
+    </w:p>
+    <w:p/>
+    <w:p>
+      <w:r>
+        <w:rPr>
+          <w:rStyle w:val="Heading5Char"/>
+        </w:rPr>
+        <w:t>Advanced Environment Setup</w:t>
+      </w:r>
+      <w:r>
+        <w:t xml:space="preserve"> </w:t>
+      </w:r>
+      <w:r>
+        <w:t xml:space="preserve">The </w:t>
+      </w:r>
+      <w:proofErr w:type="spellStart"/>
+      <w:r>
+        <w:t>gcSetup</w:t>
+      </w:r>
+      <w:proofErr w:type="spellEnd"/>
+      <w:r>
+        <w:t xml:space="preserve"> routine also sets several bash environment variables using the initial user’s $HOME</w:t>
+      </w:r>
+      <w:r>
+        <w:t>/</w:t>
+      </w:r>
+      <w:proofErr w:type="gramStart"/>
+      <w:r>
+        <w:t>.</w:t>
+      </w:r>
+      <w:proofErr w:type="spellStart"/>
+      <w:r>
+        <w:t>bash</w:t>
+      </w:r>
+      <w:proofErr w:type="gramEnd"/>
+      <w:r>
+        <w:t>_profile</w:t>
+      </w:r>
+      <w:proofErr w:type="spellEnd"/>
+      <w:r>
+        <w:t xml:space="preserve"> file. Should the program need to be run from Terminal, these environment variables provide the necessary information. These variables are only set for the initial user, should all users need to run the program utilizing Terminal, these lines should be modified and added to each individual’s $HOME/</w:t>
+      </w:r>
+      <w:proofErr w:type="gramStart"/>
+      <w:r>
+        <w:t>.</w:t>
+      </w:r>
+      <w:proofErr w:type="spellStart"/>
+      <w:r>
+        <w:t>bash</w:t>
+      </w:r>
+      <w:proofErr w:type="gramEnd"/>
+      <w:r>
+        <w:t>_profile</w:t>
+      </w:r>
+      <w:proofErr w:type="spellEnd"/>
+      <w:r>
+        <w:t xml:space="preserve"> or in /</w:t>
+      </w:r>
+      <w:proofErr w:type="spellStart"/>
+      <w:r>
+        <w:t>etc</w:t>
+      </w:r>
+      <w:proofErr w:type="spellEnd"/>
+      <w:r>
+        <w:t>/profile or /</w:t>
+      </w:r>
+      <w:proofErr w:type="spellStart"/>
+      <w:r>
+        <w:t>etc</w:t>
+      </w:r>
+      <w:proofErr w:type="spellEnd"/>
+      <w:r>
+        <w:t>/</w:t>
+      </w:r>
+      <w:proofErr w:type="spellStart"/>
+      <w:r>
+        <w:t>bashrc</w:t>
+      </w:r>
+      <w:proofErr w:type="spellEnd"/>
+      <w:r>
+        <w:t xml:space="preserve"> file. This more advanced setup is left to the end-user </w:t>
+      </w:r>
+      <w:proofErr w:type="gramStart"/>
+      <w:r>
+        <w:t>as it will vary from installation to installation</w:t>
+      </w:r>
+      <w:proofErr w:type="gramEnd"/>
+      <w:r>
+        <w:t xml:space="preserve"> (and if you are fiddling with using it in Terminal, you probably know what to do anyway).</w:t>
       </w:r>
     </w:p>
     <w:p>
       <w:pPr>
         <w:pStyle w:val="Heading2"/>
       </w:pPr>
-      <w:bookmarkStart w:id="9" w:name="_Ref329152023"/>
-      <w:bookmarkStart w:id="10" w:name="_Toc329851224"/>
-      <w:r>
+      <w:bookmarkStart w:id="13" w:name="_Ref329152168"/>
+      <w:bookmarkStart w:id="14" w:name="_Toc330711663"/>
+      <w:r>
+        <w:t>Configuration</w:t>
+      </w:r>
+      <w:bookmarkEnd w:id="13"/>
+      <w:bookmarkEnd w:id="14"/>
+    </w:p>
+    <w:p>
+      <w:r>
+        <w:t xml:space="preserve">The GasChromino program utilizes a configuration file, GasChromino.cfg, to hold important information about the program that the end user may want to modify. The typical global location for this file is /Library/Application Support/GasChromino, although installations may differ (see </w:t>
+      </w:r>
+      <w:r>
+        <w:rPr>
+          <w:rStyle w:val="HeadingLink"/>
+        </w:rPr>
+        <w:fldChar w:fldCharType="begin"/>
+      </w:r>
+      <w:r>
+        <w:rPr>
+          <w:rStyle w:val="HeadingLink"/>
+        </w:rPr>
+        <w:instrText xml:space="preserve"> REF _Ref329152023 \h </w:instrText>
+      </w:r>
+      <w:r>
+        <w:rPr>
+          <w:rStyle w:val="HeadingLink"/>
+        </w:rPr>
+      </w:r>
+      <w:r>
+        <w:rPr>
+          <w:rStyle w:val="HeadingLink"/>
+        </w:rPr>
+        <w:fldChar w:fldCharType="separate"/>
+      </w:r>
+      <w:r>
+        <w:rPr>
+          <w:rStyle w:val="HeadingLink"/>
+        </w:rPr>
         <w:t>Installation</w:t>
       </w:r>
-      <w:bookmarkEnd w:id="9"/>
-      <w:bookmarkEnd w:id="10"/>
-    </w:p>
-    <w:p>
-      <w:pPr>
-        <w:pStyle w:val="Heading2"/>
-      </w:pPr>
-      <w:bookmarkStart w:id="11" w:name="_Ref329152168"/>
-      <w:bookmarkStart w:id="12" w:name="_Toc329851225"/>
-      <w:r>
-        <w:t>Configuration</w:t>
-      </w:r>
-      <w:bookmarkEnd w:id="11"/>
-      <w:bookmarkEnd w:id="12"/>
-    </w:p>
+      <w:r>
+        <w:rPr>
+          <w:rStyle w:val="HeadingLink"/>
+        </w:rPr>
+        <w:fldChar w:fldCharType="end"/>
+      </w:r>
+      <w:r>
+        <w:t>).</w:t>
+      </w:r>
+      <w:r>
+        <w:t xml:space="preserve"> </w:t>
+      </w:r>
+    </w:p>
+    <w:p/>
+    <w:p>
+      <w:r>
+        <w:t>Upon initial installation, the GasChromino.cfg file is opened for the user to edit. Follow the instructions below for this initial editing. Further information about personalizing the installation and the structure of the GasChromino.cfg file follows.</w:t>
+      </w:r>
+    </w:p>
+    <w:p/>
+    <w:p>
+      <w:r>
+        <w:rPr>
+          <w:rStyle w:val="Heading3Char"/>
+        </w:rPr>
+        <w:t>Initial Configuration</w:t>
+      </w:r>
+      <w:r>
+        <w:t xml:space="preserve"> The following is a list of the typical changes that will be necessary upon initial installation of GasChromino. </w:t>
+      </w:r>
+      <w:proofErr w:type="gramStart"/>
+      <w:r>
+        <w:t>These changes are made by editing the GasChromino.cfg file during the setup process</w:t>
+      </w:r>
+      <w:proofErr w:type="gramEnd"/>
+      <w:r>
+        <w:t>.</w:t>
+      </w:r>
+      <w:r>
+        <w:t xml:space="preserve"> Capitalization is important in the configuration file.</w:t>
+      </w:r>
+    </w:p>
+    <w:p/>
+    <w:p>
+      <w:pPr>
+        <w:pStyle w:val="Caption"/>
+        <w:keepNext/>
+      </w:pPr>
+      <w:r>
+        <w:t xml:space="preserve">Table </w:t>
+      </w:r>
+      <w:fldSimple w:instr=" SEQ Table \* ARABIC ">
+        <w:r>
+          <w:rPr>
+            <w:noProof/>
+          </w:rPr>
+          <w:t>1</w:t>
+        </w:r>
+      </w:fldSimple>
+      <w:r>
+        <w:t xml:space="preserve"> Initial Configuration</w:t>
+      </w:r>
+    </w:p>
+    <w:tbl>
+      <w:tblPr>
+        <w:tblStyle w:val="TableGrid"/>
+        <w:tblW w:w="0" w:type="auto"/>
+        <w:tblLook w:val="04A0" w:firstRow="1" w:lastRow="0" w:firstColumn="1" w:lastColumn="0" w:noHBand="0" w:noVBand="1"/>
+      </w:tblPr>
+      <w:tblGrid>
+        <w:gridCol w:w="4428"/>
+        <w:gridCol w:w="4428"/>
+      </w:tblGrid>
+      <w:tr>
+        <w:trPr>
+          <w:tblHeader/>
+        </w:trPr>
+        <w:tc>
+          <w:tcPr>
+            <w:tcW w:w="4428" w:type="dxa"/>
+            <w:shd w:val="clear" w:color="auto" w:fill="D9D9D9" w:themeFill="background1" w:themeFillShade="D9"/>
+          </w:tcPr>
+          <w:p>
+            <w:pPr>
+              <w:rPr>
+                <w:b/>
+              </w:rPr>
+            </w:pPr>
+            <w:r>
+              <w:rPr>
+                <w:b/>
+              </w:rPr>
+              <w:t>Configuration option</w:t>
+            </w:r>
+          </w:p>
+        </w:tc>
+        <w:tc>
+          <w:tcPr>
+            <w:tcW w:w="4428" w:type="dxa"/>
+            <w:shd w:val="clear" w:color="auto" w:fill="D9D9D9" w:themeFill="background1" w:themeFillShade="D9"/>
+          </w:tcPr>
+          <w:p>
+            <w:pPr>
+              <w:rPr>
+                <w:b/>
+              </w:rPr>
+            </w:pPr>
+            <w:r>
+              <w:rPr>
+                <w:b/>
+              </w:rPr>
+              <w:t>Explanation</w:t>
+            </w:r>
+          </w:p>
+        </w:tc>
+      </w:tr>
+      <w:tr>
+        <w:tc>
+          <w:tcPr>
+            <w:tcW w:w="4428" w:type="dxa"/>
+          </w:tcPr>
+          <w:p>
+            <w:pPr>
+              <w:rPr>
+                <w:b/>
+                <w:i/>
+              </w:rPr>
+            </w:pPr>
+            <w:r>
+              <w:rPr>
+                <w:b/>
+                <w:i/>
+              </w:rPr>
+              <w:t>Instrument description</w:t>
+            </w:r>
+          </w:p>
+        </w:tc>
+        <w:tc>
+          <w:tcPr>
+            <w:tcW w:w="4428" w:type="dxa"/>
+          </w:tcPr>
+          <w:p>
+            <w:pPr>
+              <w:rPr>
+                <w:b/>
+                <w:i/>
+              </w:rPr>
+            </w:pPr>
+          </w:p>
+        </w:tc>
+      </w:tr>
+      <w:tr>
+        <w:tc>
+          <w:tcPr>
+            <w:tcW w:w="4428" w:type="dxa"/>
+          </w:tcPr>
+          <w:p>
+            <w:proofErr w:type="spellStart"/>
+            <w:proofErr w:type="gramStart"/>
+            <w:r>
+              <w:t>dataStation</w:t>
+            </w:r>
+            <w:proofErr w:type="spellEnd"/>
+            <w:proofErr w:type="gramEnd"/>
+            <w:r>
+              <w:t xml:space="preserve"> = True</w:t>
+            </w:r>
+          </w:p>
+        </w:tc>
+        <w:tc>
+          <w:tcPr>
+            <w:tcW w:w="4428" w:type="dxa"/>
+          </w:tcPr>
+          <w:p>
+            <w:r>
+              <w:t>This installation of GasChromino will not run an instrument, but is only intended to process data.</w:t>
+            </w:r>
+          </w:p>
+        </w:tc>
+      </w:tr>
+      <w:tr>
+        <w:tc>
+          <w:tcPr>
+            <w:tcW w:w="4428" w:type="dxa"/>
+          </w:tcPr>
+          <w:p>
+            <w:proofErr w:type="spellStart"/>
+            <w:proofErr w:type="gramStart"/>
+            <w:r>
+              <w:t>dataStation</w:t>
+            </w:r>
+            <w:proofErr w:type="spellEnd"/>
+            <w:proofErr w:type="gramEnd"/>
+            <w:r>
+              <w:t xml:space="preserve"> = False</w:t>
+            </w:r>
+          </w:p>
+        </w:tc>
+        <w:tc>
+          <w:tcPr>
+            <w:tcW w:w="4428" w:type="dxa"/>
+          </w:tcPr>
+          <w:p>
+            <w:r>
+              <w:t>This installation of GasChromino will run an instrument.</w:t>
+            </w:r>
+          </w:p>
+        </w:tc>
+      </w:tr>
+      <w:tr>
+        <w:tc>
+          <w:tcPr>
+            <w:tcW w:w="4428" w:type="dxa"/>
+          </w:tcPr>
+          <w:p>
+            <w:proofErr w:type="spellStart"/>
+            <w:proofErr w:type="gramStart"/>
+            <w:r>
+              <w:t>noChannels</w:t>
+            </w:r>
+            <w:proofErr w:type="spellEnd"/>
+            <w:proofErr w:type="gramEnd"/>
+            <w:r>
+              <w:t xml:space="preserve"> = 2 </w:t>
+            </w:r>
+          </w:p>
+        </w:tc>
+        <w:tc>
+          <w:tcPr>
+            <w:tcW w:w="4428" w:type="dxa"/>
+          </w:tcPr>
+          <w:p>
+            <w:r>
+              <w:t>[</w:t>
+            </w:r>
+            <w:proofErr w:type="gramStart"/>
+            <w:r>
+              <w:t>can</w:t>
+            </w:r>
+            <w:proofErr w:type="gramEnd"/>
+            <w:r>
+              <w:t xml:space="preserve"> be either 1 or 2]</w:t>
+            </w:r>
+            <w:r>
+              <w:t xml:space="preserve"> </w:t>
+            </w:r>
+            <w:r>
+              <w:t>Number of Gas chromatography instruments that are hooked up to Arduino box.</w:t>
+            </w:r>
+          </w:p>
+        </w:tc>
+      </w:tr>
+      <w:tr>
+        <w:tc>
+          <w:tcPr>
+            <w:tcW w:w="4428" w:type="dxa"/>
+          </w:tcPr>
+          <w:p>
+            <w:proofErr w:type="spellStart"/>
+            <w:proofErr w:type="gramStart"/>
+            <w:r>
+              <w:t>instrName</w:t>
+            </w:r>
+            <w:proofErr w:type="spellEnd"/>
+            <w:proofErr w:type="gramEnd"/>
+            <w:r>
+              <w:t xml:space="preserve"> = [‘GC 1’,  ‘GC 2’]</w:t>
+            </w:r>
+          </w:p>
+        </w:tc>
+        <w:tc>
+          <w:tcPr>
+            <w:tcW w:w="4428" w:type="dxa"/>
+          </w:tcPr>
+          <w:p>
+            <w:r>
+              <w:t xml:space="preserve">A list of names for the GC’s. These should be set to something that will make sense to users.  The names must be quoted, and the number of names in the list should match the </w:t>
+            </w:r>
+            <w:proofErr w:type="spellStart"/>
+            <w:r>
+              <w:t>noChannels</w:t>
+            </w:r>
+            <w:proofErr w:type="spellEnd"/>
+            <w:r>
+              <w:t xml:space="preserve"> set above. Names should not be long.</w:t>
+            </w:r>
+          </w:p>
+        </w:tc>
+      </w:tr>
+      <w:tr>
+        <w:trPr>
+          <w:cantSplit/>
+        </w:trPr>
+        <w:tc>
+          <w:tcPr>
+            <w:tcW w:w="4428" w:type="dxa"/>
+          </w:tcPr>
+          <w:p>
+            <w:pPr>
+              <w:rPr>
+                <w:b/>
+                <w:i/>
+              </w:rPr>
+            </w:pPr>
+            <w:r>
+              <w:rPr>
+                <w:b/>
+                <w:i/>
+              </w:rPr>
+              <w:t>Arduino serial communications</w:t>
+            </w:r>
+          </w:p>
+        </w:tc>
+        <w:tc>
+          <w:tcPr>
+            <w:tcW w:w="4428" w:type="dxa"/>
+          </w:tcPr>
+          <w:p>
+            <w:pPr>
+              <w:rPr>
+                <w:b/>
+                <w:i/>
+              </w:rPr>
+            </w:pPr>
+          </w:p>
+        </w:tc>
+      </w:tr>
+      <w:tr>
+        <w:trPr>
+          <w:cantSplit/>
+        </w:trPr>
+        <w:tc>
+          <w:tcPr>
+            <w:tcW w:w="4428" w:type="dxa"/>
+          </w:tcPr>
+          <w:p>
+            <w:proofErr w:type="spellStart"/>
+            <w:proofErr w:type="gramStart"/>
+            <w:r>
+              <w:t>arduinoCom</w:t>
+            </w:r>
+            <w:proofErr w:type="spellEnd"/>
+            <w:proofErr w:type="gramEnd"/>
+            <w:r>
+              <w:t xml:space="preserve"> = ‘/</w:t>
+            </w:r>
+            <w:proofErr w:type="spellStart"/>
+            <w:r>
+              <w:t>dev</w:t>
+            </w:r>
+            <w:proofErr w:type="spellEnd"/>
+            <w:r>
+              <w:t>/cu.usbmodem1421’</w:t>
+            </w:r>
+          </w:p>
+        </w:tc>
+        <w:tc>
+          <w:tcPr>
+            <w:tcW w:w="4428" w:type="dxa"/>
+          </w:tcPr>
+          <w:p>
+            <w:r>
+              <w:t xml:space="preserve">This is the name of the serial usb port on the computer that the Arduino is connected to. This value will most likely change and needs to be determined </w:t>
+            </w:r>
+            <w:r>
+              <w:t>with</w:t>
+            </w:r>
+            <w:r>
+              <w:t xml:space="preserve"> Arduino Software. Alternatively, GasChromino has the ability to detect ports that can then be selected within the software, but to set as a </w:t>
+            </w:r>
+            <w:proofErr w:type="gramStart"/>
+            <w:r>
+              <w:t>default,</w:t>
+            </w:r>
+            <w:proofErr w:type="gramEnd"/>
+            <w:r>
+              <w:t xml:space="preserve"> the GasChromino.cfg file must be edited</w:t>
+            </w:r>
+            <w:r>
+              <w:t xml:space="preserve">. See </w:t>
+            </w:r>
+            <w:r>
+              <w:rPr>
+                <w:rStyle w:val="HeadingLink"/>
+              </w:rPr>
+              <w:fldChar w:fldCharType="begin"/>
+            </w:r>
+            <w:r>
+              <w:rPr>
+                <w:rStyle w:val="HeadingLink"/>
+              </w:rPr>
+              <w:instrText xml:space="preserve"> REF _Ref329152220 \h </w:instrText>
+            </w:r>
+            <w:r>
+              <w:rPr>
+                <w:rStyle w:val="HeadingLink"/>
+              </w:rPr>
+            </w:r>
+            <w:r>
+              <w:rPr>
+                <w:rStyle w:val="HeadingLink"/>
+              </w:rPr>
+              <w:fldChar w:fldCharType="separate"/>
+            </w:r>
+            <w:r>
+              <w:rPr>
+                <w:rStyle w:val="HeadingLink"/>
+              </w:rPr>
+              <w:t>Connection to Arduino</w:t>
+            </w:r>
+            <w:r>
+              <w:rPr>
+                <w:rStyle w:val="HeadingLink"/>
+              </w:rPr>
+              <w:fldChar w:fldCharType="end"/>
+            </w:r>
+            <w:r>
+              <w:t>.</w:t>
+            </w:r>
+          </w:p>
+        </w:tc>
+      </w:tr>
+      <w:tr>
+        <w:tc>
+          <w:tcPr>
+            <w:tcW w:w="4428" w:type="dxa"/>
+          </w:tcPr>
+          <w:p>
+            <w:pPr>
+              <w:rPr>
+                <w:b/>
+                <w:i/>
+              </w:rPr>
+            </w:pPr>
+            <w:r>
+              <w:rPr>
+                <w:b/>
+                <w:i/>
+              </w:rPr>
+              <w:t>Defaults for basic experimental variables</w:t>
+            </w:r>
+          </w:p>
+        </w:tc>
+        <w:tc>
+          <w:tcPr>
+            <w:tcW w:w="4428" w:type="dxa"/>
+          </w:tcPr>
+          <w:p>
+            <w:pPr>
+              <w:rPr>
+                <w:b/>
+                <w:i/>
+              </w:rPr>
+            </w:pPr>
+          </w:p>
+        </w:tc>
+      </w:tr>
+      <w:tr>
+        <w:tc>
+          <w:tcPr>
+            <w:tcW w:w="4428" w:type="dxa"/>
+          </w:tcPr>
+          <w:p>
+            <w:proofErr w:type="spellStart"/>
+            <w:proofErr w:type="gramStart"/>
+            <w:r>
+              <w:t>timeExper</w:t>
+            </w:r>
+            <w:proofErr w:type="spellEnd"/>
+            <w:proofErr w:type="gramEnd"/>
+            <w:r>
+              <w:t xml:space="preserve"> = “1”</w:t>
+            </w:r>
+          </w:p>
+        </w:tc>
+        <w:tc>
+          <w:tcPr>
+            <w:tcW w:w="4428" w:type="dxa"/>
+          </w:tcPr>
+          <w:p>
+            <w:r>
+              <w:t>This is the time (in minutes) of a GC run. This can be modified to allow for a different default length of run.</w:t>
+            </w:r>
+          </w:p>
+        </w:tc>
+      </w:tr>
+      <w:tr>
+        <w:tc>
+          <w:tcPr>
+            <w:tcW w:w="4428" w:type="dxa"/>
+          </w:tcPr>
+          <w:p>
+            <w:proofErr w:type="gramStart"/>
+            <w:r>
+              <w:t>comment</w:t>
+            </w:r>
+            <w:proofErr w:type="gramEnd"/>
+            <w:r>
+              <w:t xml:space="preserve"> = “”</w:t>
+            </w:r>
+          </w:p>
+        </w:tc>
+        <w:tc>
+          <w:tcPr>
+            <w:tcW w:w="4428" w:type="dxa"/>
+          </w:tcPr>
+          <w:p>
+            <w:r>
+              <w:t>This is the default comment that will be added to the data after acquisition.</w:t>
+            </w:r>
+          </w:p>
+        </w:tc>
+      </w:tr>
+      <w:tr>
+        <w:tc>
+          <w:tcPr>
+            <w:tcW w:w="4428" w:type="dxa"/>
+          </w:tcPr>
+          <w:p>
+            <w:pPr>
+              <w:rPr>
+                <w:b/>
+                <w:i/>
+              </w:rPr>
+            </w:pPr>
+            <w:r>
+              <w:rPr>
+                <w:b/>
+                <w:i/>
+              </w:rPr>
+              <w:t xml:space="preserve">Processing </w:t>
+            </w:r>
+            <w:proofErr w:type="spellStart"/>
+            <w:r>
+              <w:rPr>
+                <w:b/>
+                <w:i/>
+              </w:rPr>
+              <w:t>varialbes</w:t>
+            </w:r>
+            <w:proofErr w:type="spellEnd"/>
+          </w:p>
+        </w:tc>
+        <w:tc>
+          <w:tcPr>
+            <w:tcW w:w="4428" w:type="dxa"/>
+          </w:tcPr>
+          <w:p/>
+        </w:tc>
+      </w:tr>
+      <w:tr>
+        <w:tc>
+          <w:tcPr>
+            <w:tcW w:w="4428" w:type="dxa"/>
+          </w:tcPr>
+          <w:p>
+            <w:proofErr w:type="gramStart"/>
+            <w:r>
+              <w:t>thresh</w:t>
+            </w:r>
+            <w:proofErr w:type="gramEnd"/>
+            <w:r>
+              <w:t xml:space="preserve"> = 0.001</w:t>
+            </w:r>
+          </w:p>
+        </w:tc>
+        <w:tc>
+          <w:tcPr>
+            <w:tcW w:w="4428" w:type="dxa"/>
+          </w:tcPr>
+          <w:p>
+            <w:r>
+              <w:t xml:space="preserve">This is the default value for the threshold parameter for processing (see </w:t>
+            </w:r>
+            <w:r>
+              <w:rPr>
+                <w:rStyle w:val="HeadingLink"/>
+              </w:rPr>
+              <w:fldChar w:fldCharType="begin"/>
+            </w:r>
+            <w:r>
+              <w:rPr>
+                <w:rStyle w:val="HeadingLink"/>
+              </w:rPr>
+              <w:instrText xml:space="preserve"> REF _Ref330708244 \h </w:instrText>
+            </w:r>
+            <w:r>
+              <w:rPr>
+                <w:rStyle w:val="HeadingLink"/>
+              </w:rPr>
+            </w:r>
+            <w:r>
+              <w:rPr>
+                <w:rStyle w:val="HeadingLink"/>
+              </w:rPr>
+              <w:fldChar w:fldCharType="separate"/>
+            </w:r>
+            <w:r>
+              <w:rPr>
+                <w:rStyle w:val="HeadingLink"/>
+              </w:rPr>
+              <w:t>Peak Processing</w:t>
+            </w:r>
+            <w:r>
+              <w:rPr>
+                <w:rStyle w:val="HeadingLink"/>
+              </w:rPr>
+              <w:fldChar w:fldCharType="end"/>
+            </w:r>
+            <w:r>
+              <w:t xml:space="preserve"> tutorial).</w:t>
+            </w:r>
+          </w:p>
+        </w:tc>
+      </w:tr>
+      <w:tr>
+        <w:tc>
+          <w:tcPr>
+            <w:tcW w:w="4428" w:type="dxa"/>
+          </w:tcPr>
+          <w:p>
+            <w:proofErr w:type="spellStart"/>
+            <w:proofErr w:type="gramStart"/>
+            <w:r>
+              <w:t>gradThresh</w:t>
+            </w:r>
+            <w:proofErr w:type="spellEnd"/>
+            <w:proofErr w:type="gramEnd"/>
+            <w:r>
+              <w:t xml:space="preserve"> = 0.0005</w:t>
+            </w:r>
+          </w:p>
+        </w:tc>
+        <w:tc>
+          <w:tcPr>
+            <w:tcW w:w="4428" w:type="dxa"/>
+          </w:tcPr>
+          <w:p>
+            <w:r>
+              <w:t xml:space="preserve">This is the default value for the gradient threshold parameter for processing (see </w:t>
+            </w:r>
+            <w:r>
+              <w:rPr>
+                <w:rStyle w:val="HeadingLink"/>
+              </w:rPr>
+              <w:fldChar w:fldCharType="begin"/>
+            </w:r>
+            <w:r>
+              <w:rPr>
+                <w:rStyle w:val="HeadingLink"/>
+              </w:rPr>
+              <w:instrText xml:space="preserve"> REF _Ref330708244 \h </w:instrText>
+            </w:r>
+            <w:r>
+              <w:rPr>
+                <w:rStyle w:val="HeadingLink"/>
+              </w:rPr>
+            </w:r>
+            <w:r>
+              <w:rPr>
+                <w:rStyle w:val="HeadingLink"/>
+              </w:rPr>
+              <w:fldChar w:fldCharType="separate"/>
+            </w:r>
+            <w:r>
+              <w:rPr>
+                <w:rStyle w:val="HeadingLink"/>
+              </w:rPr>
+              <w:t>Peak Processing</w:t>
+            </w:r>
+            <w:r>
+              <w:rPr>
+                <w:rStyle w:val="HeadingLink"/>
+              </w:rPr>
+              <w:fldChar w:fldCharType="end"/>
+            </w:r>
+            <w:r>
+              <w:t xml:space="preserve"> tutorial).</w:t>
+            </w:r>
+          </w:p>
+        </w:tc>
+      </w:tr>
+      <w:tr>
+        <w:tc>
+          <w:tcPr>
+            <w:tcW w:w="4428" w:type="dxa"/>
+          </w:tcPr>
+          <w:p>
+            <w:pPr>
+              <w:rPr>
+                <w:b/>
+                <w:i/>
+              </w:rPr>
+            </w:pPr>
+            <w:r>
+              <w:rPr>
+                <w:b/>
+                <w:i/>
+              </w:rPr>
+              <w:t>Window visual appearance objects</w:t>
+            </w:r>
+          </w:p>
+        </w:tc>
+        <w:tc>
+          <w:tcPr>
+            <w:tcW w:w="4428" w:type="dxa"/>
+          </w:tcPr>
+          <w:p>
+            <w:pPr>
+              <w:rPr>
+                <w:b/>
+                <w:i/>
+              </w:rPr>
+            </w:pPr>
+          </w:p>
+        </w:tc>
+      </w:tr>
+      <w:tr>
+        <w:tc>
+          <w:tcPr>
+            <w:tcW w:w="4428" w:type="dxa"/>
+          </w:tcPr>
+          <w:p>
+            <w:proofErr w:type="spellStart"/>
+            <w:proofErr w:type="gramStart"/>
+            <w:r>
+              <w:t>traceColor</w:t>
+            </w:r>
+            <w:proofErr w:type="spellEnd"/>
+            <w:proofErr w:type="gramEnd"/>
+            <w:r>
+              <w:t xml:space="preserve"> = ‘black’</w:t>
+            </w:r>
+          </w:p>
+        </w:tc>
+        <w:tc>
+          <w:tcPr>
+            <w:tcW w:w="4428" w:type="dxa"/>
+          </w:tcPr>
+          <w:p>
+            <w:r>
+              <w:t>Color of GC trace</w:t>
+            </w:r>
+          </w:p>
+        </w:tc>
+      </w:tr>
+      <w:tr>
+        <w:tc>
+          <w:tcPr>
+            <w:tcW w:w="4428" w:type="dxa"/>
+          </w:tcPr>
+          <w:p>
+            <w:proofErr w:type="spellStart"/>
+            <w:proofErr w:type="gramStart"/>
+            <w:r>
+              <w:t>baselineColor</w:t>
+            </w:r>
+            <w:proofErr w:type="spellEnd"/>
+            <w:proofErr w:type="gramEnd"/>
+            <w:r>
+              <w:t xml:space="preserve"> = ‘blue’</w:t>
+            </w:r>
+          </w:p>
+        </w:tc>
+        <w:tc>
+          <w:tcPr>
+            <w:tcW w:w="4428" w:type="dxa"/>
+          </w:tcPr>
+          <w:p>
+            <w:r>
+              <w:t>Color of calculated baseline</w:t>
+            </w:r>
+          </w:p>
+        </w:tc>
+      </w:tr>
+      <w:tr>
+        <w:tc>
+          <w:tcPr>
+            <w:tcW w:w="4428" w:type="dxa"/>
+          </w:tcPr>
+          <w:p>
+            <w:proofErr w:type="spellStart"/>
+            <w:proofErr w:type="gramStart"/>
+            <w:r>
+              <w:t>showBaseline</w:t>
+            </w:r>
+            <w:proofErr w:type="spellEnd"/>
+            <w:proofErr w:type="gramEnd"/>
+            <w:r>
+              <w:t xml:space="preserve"> = False</w:t>
+            </w:r>
+          </w:p>
+        </w:tc>
+        <w:tc>
+          <w:tcPr>
+            <w:tcW w:w="4428" w:type="dxa"/>
+          </w:tcPr>
+          <w:p>
+            <w:r>
+              <w:t>Baseline is not shown by default</w:t>
+            </w:r>
+          </w:p>
+        </w:tc>
+      </w:tr>
+      <w:tr>
+        <w:tc>
+          <w:tcPr>
+            <w:tcW w:w="4428" w:type="dxa"/>
+          </w:tcPr>
+          <w:p>
+            <w:proofErr w:type="spellStart"/>
+            <w:proofErr w:type="gramStart"/>
+            <w:r>
+              <w:t>colorList</w:t>
+            </w:r>
+            <w:proofErr w:type="spellEnd"/>
+            <w:proofErr w:type="gramEnd"/>
+            <w:r>
+              <w:t xml:space="preserve"> = ['red', 'orange', 'yellow', 'green', 'blue', 'indigo', 'violet']</w:t>
+            </w:r>
+          </w:p>
+        </w:tc>
+        <w:tc>
+          <w:tcPr>
+            <w:tcW w:w="4428" w:type="dxa"/>
+          </w:tcPr>
+          <w:p>
+            <w:r>
+              <w:t xml:space="preserve">Colors of peak areas highlighted by program. List cycles through colors. Colors can be added or removed or order changed. A single color would be repeated for all </w:t>
+            </w:r>
+            <w:r>
+              <w:t>peaks.</w:t>
+            </w:r>
+          </w:p>
+        </w:tc>
+      </w:tr>
+    </w:tbl>
+    <w:p/>
+    <w:p>
+      <w:r>
+        <w:br w:type="page"/>
+      </w:r>
+    </w:p>
+    <w:p>
+      <w:r>
+        <w:rPr>
+          <w:rStyle w:val="Heading3Char"/>
+        </w:rPr>
+        <w:t>Further Configuration</w:t>
+      </w:r>
+      <w:r>
+        <w:t xml:space="preserve"> Several other options, which most users will not be interested in changing, are available. For completeness, all user modifiable variables in GasChromino.cfg file are included here with commentary. The values in the section DO NOT CHANGE, should not be modified by the user.</w:t>
+      </w:r>
+    </w:p>
+    <w:p/>
+    <w:p>
+      <w:pPr>
+        <w:pStyle w:val="Caption"/>
+        <w:keepNext/>
+      </w:pPr>
+      <w:r>
+        <w:t xml:space="preserve">Table </w:t>
+      </w:r>
+      <w:fldSimple w:instr=" SEQ Table \* ARABIC ">
+        <w:r>
+          <w:rPr>
+            <w:noProof/>
+          </w:rPr>
+          <w:t>2</w:t>
+        </w:r>
+      </w:fldSimple>
+      <w:r>
+        <w:t xml:space="preserve"> Complete Configuration Options</w:t>
+      </w:r>
+    </w:p>
+    <w:tbl>
+      <w:tblPr>
+        <w:tblStyle w:val="TableGrid"/>
+        <w:tblW w:w="0" w:type="auto"/>
+        <w:tblLook w:val="04A0" w:firstRow="1" w:lastRow="0" w:firstColumn="1" w:lastColumn="0" w:noHBand="0" w:noVBand="1"/>
+      </w:tblPr>
+      <w:tblGrid>
+        <w:gridCol w:w="4428"/>
+        <w:gridCol w:w="4428"/>
+      </w:tblGrid>
+      <w:tr>
+        <w:trPr>
+          <w:tblHeader/>
+        </w:trPr>
+        <w:tc>
+          <w:tcPr>
+            <w:tcW w:w="4428" w:type="dxa"/>
+            <w:shd w:val="clear" w:color="auto" w:fill="D9D9D9" w:themeFill="background1" w:themeFillShade="D9"/>
+          </w:tcPr>
+          <w:p>
+            <w:pPr>
+              <w:rPr>
+                <w:b/>
+              </w:rPr>
+            </w:pPr>
+            <w:r>
+              <w:rPr>
+                <w:b/>
+              </w:rPr>
+              <w:t>Configuration option</w:t>
+            </w:r>
+          </w:p>
+        </w:tc>
+        <w:tc>
+          <w:tcPr>
+            <w:tcW w:w="4428" w:type="dxa"/>
+            <w:shd w:val="clear" w:color="auto" w:fill="D9D9D9" w:themeFill="background1" w:themeFillShade="D9"/>
+          </w:tcPr>
+          <w:p>
+            <w:pPr>
+              <w:rPr>
+                <w:b/>
+              </w:rPr>
+            </w:pPr>
+            <w:r>
+              <w:rPr>
+                <w:b/>
+              </w:rPr>
+              <w:t>Explanation</w:t>
+            </w:r>
+          </w:p>
+        </w:tc>
+      </w:tr>
+      <w:tr>
+        <w:tc>
+          <w:tcPr>
+            <w:tcW w:w="4428" w:type="dxa"/>
+          </w:tcPr>
+          <w:p>
+            <w:pPr>
+              <w:rPr>
+                <w:b/>
+                <w:i/>
+              </w:rPr>
+            </w:pPr>
+            <w:r>
+              <w:rPr>
+                <w:b/>
+                <w:i/>
+              </w:rPr>
+              <w:t>Ins</w:t>
+            </w:r>
+            <w:r>
+              <w:rPr>
+                <w:b/>
+                <w:i/>
+              </w:rPr>
+              <w:t>t</w:t>
+            </w:r>
+            <w:r>
+              <w:rPr>
+                <w:b/>
+                <w:i/>
+              </w:rPr>
+              <w:t>rument description</w:t>
+            </w:r>
+          </w:p>
+        </w:tc>
+        <w:tc>
+          <w:tcPr>
+            <w:tcW w:w="4428" w:type="dxa"/>
+          </w:tcPr>
+          <w:p/>
+        </w:tc>
+      </w:tr>
+      <w:tr>
+        <w:tc>
+          <w:tcPr>
+            <w:tcW w:w="4428" w:type="dxa"/>
+          </w:tcPr>
+          <w:p>
+            <w:proofErr w:type="spellStart"/>
+            <w:proofErr w:type="gramStart"/>
+            <w:r>
+              <w:t>dataStation</w:t>
+            </w:r>
+            <w:proofErr w:type="spellEnd"/>
+            <w:proofErr w:type="gramEnd"/>
+            <w:r>
+              <w:t xml:space="preserve"> = True</w:t>
+            </w:r>
+          </w:p>
+        </w:tc>
+        <w:tc>
+          <w:tcPr>
+            <w:tcW w:w="4428" w:type="dxa"/>
+          </w:tcPr>
+          <w:p>
+            <w:r>
+              <w:t>This installation of GasChromino will not run an instrument, but is only intended to process data.</w:t>
+            </w:r>
+          </w:p>
+        </w:tc>
+      </w:tr>
+      <w:tr>
+        <w:tc>
+          <w:tcPr>
+            <w:tcW w:w="4428" w:type="dxa"/>
+          </w:tcPr>
+          <w:p>
+            <w:proofErr w:type="spellStart"/>
+            <w:proofErr w:type="gramStart"/>
+            <w:r>
+              <w:t>dataStation</w:t>
+            </w:r>
+            <w:proofErr w:type="spellEnd"/>
+            <w:proofErr w:type="gramEnd"/>
+            <w:r>
+              <w:t xml:space="preserve"> = False</w:t>
+            </w:r>
+          </w:p>
+        </w:tc>
+        <w:tc>
+          <w:tcPr>
+            <w:tcW w:w="4428" w:type="dxa"/>
+          </w:tcPr>
+          <w:p>
+            <w:r>
+              <w:t>This installation of GasChromino will run an instrument.</w:t>
+            </w:r>
+          </w:p>
+        </w:tc>
+      </w:tr>
+      <w:tr>
+        <w:tc>
+          <w:tcPr>
+            <w:tcW w:w="4428" w:type="dxa"/>
+          </w:tcPr>
+          <w:p>
+            <w:proofErr w:type="spellStart"/>
+            <w:proofErr w:type="gramStart"/>
+            <w:r>
+              <w:t>noChannels</w:t>
+            </w:r>
+            <w:proofErr w:type="spellEnd"/>
+            <w:proofErr w:type="gramEnd"/>
+            <w:r>
+              <w:t xml:space="preserve"> = 2 </w:t>
+            </w:r>
+          </w:p>
+        </w:tc>
+        <w:tc>
+          <w:tcPr>
+            <w:tcW w:w="4428" w:type="dxa"/>
+          </w:tcPr>
+          <w:p>
+            <w:r>
+              <w:t>[</w:t>
+            </w:r>
+            <w:proofErr w:type="gramStart"/>
+            <w:r>
+              <w:t>can</w:t>
+            </w:r>
+            <w:proofErr w:type="gramEnd"/>
+            <w:r>
+              <w:t xml:space="preserve"> be either 1 or 2]</w:t>
+            </w:r>
+          </w:p>
+          <w:p>
+            <w:r>
+              <w:t>Number of Gas chromatography instruments that are hooked up to Arduino box.</w:t>
+            </w:r>
+          </w:p>
+        </w:tc>
+      </w:tr>
+      <w:tr>
+        <w:tc>
+          <w:tcPr>
+            <w:tcW w:w="4428" w:type="dxa"/>
+          </w:tcPr>
+          <w:p>
+            <w:proofErr w:type="spellStart"/>
+            <w:proofErr w:type="gramStart"/>
+            <w:r>
+              <w:t>instrName</w:t>
+            </w:r>
+            <w:proofErr w:type="spellEnd"/>
+            <w:proofErr w:type="gramEnd"/>
+            <w:r>
+              <w:t xml:space="preserve"> = [‘GC 1’,  ‘GC 2’]</w:t>
+            </w:r>
+          </w:p>
+        </w:tc>
+        <w:tc>
+          <w:tcPr>
+            <w:tcW w:w="4428" w:type="dxa"/>
+          </w:tcPr>
+          <w:p>
+            <w:r>
+              <w:t xml:space="preserve">A list of names for the GC’s. These should be set to something that will make sense to users.  The names must be quoted, and the number of names in the list should match the </w:t>
+            </w:r>
+            <w:proofErr w:type="spellStart"/>
+            <w:r>
+              <w:t>noChannels</w:t>
+            </w:r>
+            <w:proofErr w:type="spellEnd"/>
+            <w:r>
+              <w:t xml:space="preserve"> set above. Names should not be long.</w:t>
+            </w:r>
+          </w:p>
+        </w:tc>
+      </w:tr>
+      <w:tr>
+        <w:tc>
+          <w:tcPr>
+            <w:tcW w:w="4428" w:type="dxa"/>
+          </w:tcPr>
+          <w:p>
+            <w:pPr>
+              <w:rPr>
+                <w:b/>
+                <w:i/>
+              </w:rPr>
+            </w:pPr>
+            <w:r>
+              <w:rPr>
+                <w:b/>
+                <w:i/>
+              </w:rPr>
+              <w:t>Arduino serial communications</w:t>
+            </w:r>
+          </w:p>
+        </w:tc>
+        <w:tc>
+          <w:tcPr>
+            <w:tcW w:w="4428" w:type="dxa"/>
+          </w:tcPr>
+          <w:p/>
+        </w:tc>
+      </w:tr>
+      <w:tr>
+        <w:tc>
+          <w:tcPr>
+            <w:tcW w:w="4428" w:type="dxa"/>
+          </w:tcPr>
+          <w:p>
+            <w:proofErr w:type="spellStart"/>
+            <w:proofErr w:type="gramStart"/>
+            <w:r>
+              <w:t>arduinoCom</w:t>
+            </w:r>
+            <w:proofErr w:type="spellEnd"/>
+            <w:proofErr w:type="gramEnd"/>
+            <w:r>
+              <w:t xml:space="preserve"> = ‘/</w:t>
+            </w:r>
+            <w:proofErr w:type="spellStart"/>
+            <w:r>
+              <w:t>dev</w:t>
+            </w:r>
+            <w:proofErr w:type="spellEnd"/>
+            <w:r>
+              <w:t>/cu.usbmodem1421’</w:t>
+            </w:r>
+          </w:p>
+        </w:tc>
+        <w:tc>
+          <w:tcPr>
+            <w:tcW w:w="4428" w:type="dxa"/>
+          </w:tcPr>
+          <w:p>
+            <w:r>
+              <w:t xml:space="preserve">This is the name of the serial usb port on the computer that the Arduino is connected to. This value will most likely change and needs to be determined by using the Arduino Software. Alternatively, GasChromino has the ability to detect ports that can then be selected within the software, but to set as a </w:t>
+            </w:r>
+            <w:proofErr w:type="gramStart"/>
+            <w:r>
+              <w:t>default,</w:t>
+            </w:r>
+            <w:proofErr w:type="gramEnd"/>
+            <w:r>
+              <w:t xml:space="preserve"> the GasChromino.cfg file must be edited. See </w:t>
+            </w:r>
+            <w:r>
+              <w:rPr>
+                <w:rStyle w:val="HeadingLink"/>
+              </w:rPr>
+              <w:fldChar w:fldCharType="begin"/>
+            </w:r>
+            <w:r>
+              <w:rPr>
+                <w:rStyle w:val="HeadingLink"/>
+              </w:rPr>
+              <w:instrText xml:space="preserve"> REF _Ref329152220 \h </w:instrText>
+            </w:r>
+            <w:r>
+              <w:rPr>
+                <w:rStyle w:val="HeadingLink"/>
+              </w:rPr>
+            </w:r>
+            <w:r>
+              <w:rPr>
+                <w:rStyle w:val="HeadingLink"/>
+              </w:rPr>
+              <w:fldChar w:fldCharType="separate"/>
+            </w:r>
+            <w:r>
+              <w:t>Connection to Arduino</w:t>
+            </w:r>
+            <w:r>
+              <w:rPr>
+                <w:rStyle w:val="HeadingLink"/>
+              </w:rPr>
+              <w:fldChar w:fldCharType="end"/>
+            </w:r>
+            <w:r>
+              <w:t>.</w:t>
+            </w:r>
+          </w:p>
+        </w:tc>
+      </w:tr>
+      <w:tr>
+        <w:tc>
+          <w:tcPr>
+            <w:tcW w:w="4428" w:type="dxa"/>
+          </w:tcPr>
+          <w:p>
+            <w:proofErr w:type="gramStart"/>
+            <w:r>
+              <w:t>timeout</w:t>
+            </w:r>
+            <w:proofErr w:type="gramEnd"/>
+            <w:r>
+              <w:t xml:space="preserve"> = 0.1</w:t>
+            </w:r>
+          </w:p>
+        </w:tc>
+        <w:tc>
+          <w:tcPr>
+            <w:tcW w:w="4428" w:type="dxa"/>
+          </w:tcPr>
+          <w:p>
+            <w:r>
+              <w:t xml:space="preserve">This is the length of time (in seconds) that GasChromino will wait for serial communications with the Arduino. </w:t>
+            </w:r>
+          </w:p>
+        </w:tc>
+      </w:tr>
+      <w:tr>
+        <w:tc>
+          <w:tcPr>
+            <w:tcW w:w="4428" w:type="dxa"/>
+          </w:tcPr>
+          <w:p>
+            <w:proofErr w:type="spellStart"/>
+            <w:proofErr w:type="gramStart"/>
+            <w:r>
+              <w:t>baudrate</w:t>
+            </w:r>
+            <w:proofErr w:type="spellEnd"/>
+            <w:proofErr w:type="gramEnd"/>
+            <w:r>
+              <w:t xml:space="preserve"> = 57600</w:t>
+            </w:r>
+          </w:p>
+        </w:tc>
+        <w:tc>
+          <w:tcPr>
+            <w:tcW w:w="4428" w:type="dxa"/>
+          </w:tcPr>
+          <w:p>
+            <w:proofErr w:type="spellStart"/>
+            <w:r>
+              <w:t>Baudrate</w:t>
+            </w:r>
+            <w:proofErr w:type="spellEnd"/>
+            <w:r>
+              <w:t xml:space="preserve"> for serial communication with Arduino. If changed, it must also be changed in Arduino programming.</w:t>
+            </w:r>
+          </w:p>
+        </w:tc>
+      </w:tr>
+      <w:tr>
+        <w:tc>
+          <w:tcPr>
+            <w:tcW w:w="4428" w:type="dxa"/>
+          </w:tcPr>
+          <w:p>
+            <w:proofErr w:type="spellStart"/>
+            <w:proofErr w:type="gramStart"/>
+            <w:r>
+              <w:t>adcChoice</w:t>
+            </w:r>
+            <w:proofErr w:type="spellEnd"/>
+            <w:proofErr w:type="gramEnd"/>
+            <w:r>
+              <w:t xml:space="preserve"> = “ads1115”</w:t>
+            </w:r>
+          </w:p>
+        </w:tc>
+        <w:tc>
+          <w:tcPr>
+            <w:tcW w:w="4428" w:type="dxa"/>
+          </w:tcPr>
+          <w:p>
+            <w:r>
+              <w:t xml:space="preserve">Choice for analog to digital converter on the Arduino. The current circuitry only supports this option. If alternate circuitry is provided, this value could be changed (concomitant with changes in the Arduino software) to allow the Arduino multiple options. A previous option of utilizing the </w:t>
+            </w:r>
+            <w:proofErr w:type="spellStart"/>
+            <w:r>
+              <w:t>Arduino’s</w:t>
+            </w:r>
+            <w:proofErr w:type="spellEnd"/>
+            <w:r>
+              <w:t xml:space="preserve"> native </w:t>
+            </w:r>
+            <w:proofErr w:type="spellStart"/>
+            <w:r>
+              <w:t>adc</w:t>
+            </w:r>
+            <w:proofErr w:type="spellEnd"/>
+            <w:r>
+              <w:t xml:space="preserve"> is preserved, but not implemented in Arduino software.</w:t>
+            </w:r>
+          </w:p>
+        </w:tc>
+      </w:tr>
+      <w:tr>
+        <w:tc>
+          <w:tcPr>
+            <w:tcW w:w="4428" w:type="dxa"/>
+          </w:tcPr>
+          <w:p>
+            <w:proofErr w:type="spellStart"/>
+            <w:proofErr w:type="gramStart"/>
+            <w:r>
+              <w:t>adcChoices</w:t>
+            </w:r>
+            <w:proofErr w:type="spellEnd"/>
+            <w:proofErr w:type="gramEnd"/>
+            <w:r>
+              <w:t xml:space="preserve"> = {“</w:t>
+            </w:r>
+            <w:proofErr w:type="spellStart"/>
+            <w:r>
+              <w:t>arduino</w:t>
+            </w:r>
+            <w:proofErr w:type="spellEnd"/>
+            <w:r>
+              <w:t>”: “</w:t>
+            </w:r>
+            <w:proofErr w:type="spellStart"/>
+            <w:r>
+              <w:t>arduino</w:t>
+            </w:r>
+            <w:proofErr w:type="spellEnd"/>
+            <w:r>
+              <w:t>”, “ads1115”: “ads1115”}</w:t>
+            </w:r>
+          </w:p>
+        </w:tc>
+        <w:tc>
+          <w:tcPr>
+            <w:tcW w:w="4428" w:type="dxa"/>
+          </w:tcPr>
+          <w:p>
+            <w:r>
+              <w:t xml:space="preserve">These are the list of choices for </w:t>
+            </w:r>
+            <w:proofErr w:type="spellStart"/>
+            <w:r>
+              <w:t>adc</w:t>
+            </w:r>
+            <w:proofErr w:type="spellEnd"/>
+            <w:r>
+              <w:t>. Should modifications to the program be attempted, this is where the list of choices would be modified. For further information see source of software.</w:t>
+            </w:r>
+          </w:p>
+        </w:tc>
+      </w:tr>
+      <w:tr>
+        <w:tc>
+          <w:tcPr>
+            <w:tcW w:w="4428" w:type="dxa"/>
+          </w:tcPr>
+          <w:p>
+            <w:pPr>
+              <w:rPr>
+                <w:b/>
+                <w:i/>
+              </w:rPr>
+            </w:pPr>
+            <w:r>
+              <w:rPr>
+                <w:b/>
+                <w:i/>
+              </w:rPr>
+              <w:t>Defaults for basic experimental variables</w:t>
+            </w:r>
+          </w:p>
+        </w:tc>
+        <w:tc>
+          <w:tcPr>
+            <w:tcW w:w="4428" w:type="dxa"/>
+          </w:tcPr>
+          <w:p/>
+        </w:tc>
+      </w:tr>
+      <w:tr>
+        <w:tc>
+          <w:tcPr>
+            <w:tcW w:w="4428" w:type="dxa"/>
+          </w:tcPr>
+          <w:p>
+            <w:proofErr w:type="spellStart"/>
+            <w:proofErr w:type="gramStart"/>
+            <w:r>
+              <w:t>timeExper</w:t>
+            </w:r>
+            <w:proofErr w:type="spellEnd"/>
+            <w:proofErr w:type="gramEnd"/>
+            <w:r>
+              <w:t xml:space="preserve"> = “1”</w:t>
+            </w:r>
+          </w:p>
+        </w:tc>
+        <w:tc>
+          <w:tcPr>
+            <w:tcW w:w="4428" w:type="dxa"/>
+          </w:tcPr>
+          <w:p>
+            <w:r>
+              <w:t>This is the time (in minutes) of a GC run. This can be modified to allow for a different default length of run.</w:t>
+            </w:r>
+          </w:p>
+        </w:tc>
+      </w:tr>
+      <w:tr>
+        <w:tc>
+          <w:tcPr>
+            <w:tcW w:w="4428" w:type="dxa"/>
+          </w:tcPr>
+          <w:p>
+            <w:proofErr w:type="gramStart"/>
+            <w:r>
+              <w:t>comment</w:t>
+            </w:r>
+            <w:proofErr w:type="gramEnd"/>
+            <w:r>
+              <w:t xml:space="preserve"> = “”</w:t>
+            </w:r>
+          </w:p>
+        </w:tc>
+        <w:tc>
+          <w:tcPr>
+            <w:tcW w:w="4428" w:type="dxa"/>
+          </w:tcPr>
+          <w:p>
+            <w:r>
+              <w:t>This is the default comment that will be added to the data after acquisition.</w:t>
+            </w:r>
+          </w:p>
+        </w:tc>
+      </w:tr>
+      <w:tr>
+        <w:tc>
+          <w:tcPr>
+            <w:tcW w:w="4428" w:type="dxa"/>
+          </w:tcPr>
+          <w:p>
+            <w:pPr>
+              <w:rPr>
+                <w:b/>
+                <w:i/>
+              </w:rPr>
+            </w:pPr>
+            <w:r>
+              <w:rPr>
+                <w:b/>
+                <w:i/>
+              </w:rPr>
+              <w:t>Processing Variables</w:t>
+            </w:r>
+          </w:p>
+        </w:tc>
+        <w:tc>
+          <w:tcPr>
+            <w:tcW w:w="4428" w:type="dxa"/>
+          </w:tcPr>
+          <w:p>
+            <w:pPr>
+              <w:rPr>
+                <w:b/>
+                <w:i/>
+              </w:rPr>
+            </w:pPr>
+          </w:p>
+        </w:tc>
+      </w:tr>
+      <w:tr>
+        <w:tc>
+          <w:tcPr>
+            <w:tcW w:w="4428" w:type="dxa"/>
+          </w:tcPr>
+          <w:p>
+            <w:proofErr w:type="gramStart"/>
+            <w:r>
+              <w:t>thresh</w:t>
+            </w:r>
+            <w:proofErr w:type="gramEnd"/>
+            <w:r>
+              <w:t xml:space="preserve"> = 0.001</w:t>
+            </w:r>
+          </w:p>
+        </w:tc>
+        <w:tc>
+          <w:tcPr>
+            <w:tcW w:w="4428" w:type="dxa"/>
+          </w:tcPr>
+          <w:p>
+            <w:r>
+              <w:t xml:space="preserve">This is the default value for the threshold parameter for processing (see </w:t>
+            </w:r>
+            <w:r>
+              <w:rPr>
+                <w:rStyle w:val="HeadingLink"/>
+              </w:rPr>
+              <w:fldChar w:fldCharType="begin"/>
+            </w:r>
+            <w:r>
+              <w:rPr>
+                <w:rStyle w:val="HeadingLink"/>
+              </w:rPr>
+              <w:instrText xml:space="preserve"> REF _Ref330708244 \h </w:instrText>
+            </w:r>
+            <w:r>
+              <w:rPr>
+                <w:rStyle w:val="HeadingLink"/>
+              </w:rPr>
+            </w:r>
+            <w:r>
+              <w:rPr>
+                <w:rStyle w:val="HeadingLink"/>
+              </w:rPr>
+              <w:fldChar w:fldCharType="separate"/>
+            </w:r>
+            <w:r>
+              <w:t>Peak Processing</w:t>
+            </w:r>
+            <w:r>
+              <w:rPr>
+                <w:rStyle w:val="HeadingLink"/>
+              </w:rPr>
+              <w:fldChar w:fldCharType="end"/>
+            </w:r>
+            <w:r>
+              <w:t xml:space="preserve"> tutorial).</w:t>
+            </w:r>
+          </w:p>
+        </w:tc>
+      </w:tr>
+      <w:tr>
+        <w:tc>
+          <w:tcPr>
+            <w:tcW w:w="4428" w:type="dxa"/>
+          </w:tcPr>
+          <w:p>
+            <w:proofErr w:type="spellStart"/>
+            <w:proofErr w:type="gramStart"/>
+            <w:r>
+              <w:t>gradThresh</w:t>
+            </w:r>
+            <w:proofErr w:type="spellEnd"/>
+            <w:proofErr w:type="gramEnd"/>
+            <w:r>
+              <w:t xml:space="preserve"> = 0.0005</w:t>
+            </w:r>
+          </w:p>
+        </w:tc>
+        <w:tc>
+          <w:tcPr>
+            <w:tcW w:w="4428" w:type="dxa"/>
+          </w:tcPr>
+          <w:p>
+            <w:r>
+              <w:t xml:space="preserve">This is the default value for the gradient threshold parameter for processing (see </w:t>
+            </w:r>
+            <w:r>
+              <w:rPr>
+                <w:rStyle w:val="HeadingLink"/>
+              </w:rPr>
+              <w:fldChar w:fldCharType="begin"/>
+            </w:r>
+            <w:r>
+              <w:rPr>
+                <w:rStyle w:val="HeadingLink"/>
+              </w:rPr>
+              <w:instrText xml:space="preserve"> REF _Ref330708244 \h </w:instrText>
+            </w:r>
+            <w:r>
+              <w:rPr>
+                <w:rStyle w:val="HeadingLink"/>
+              </w:rPr>
+            </w:r>
+            <w:r>
+              <w:rPr>
+                <w:rStyle w:val="HeadingLink"/>
+              </w:rPr>
+              <w:fldChar w:fldCharType="separate"/>
+            </w:r>
+            <w:r>
+              <w:t>Peak Processing</w:t>
+            </w:r>
+            <w:r>
+              <w:rPr>
+                <w:rStyle w:val="HeadingLink"/>
+              </w:rPr>
+              <w:fldChar w:fldCharType="end"/>
+            </w:r>
+            <w:r>
+              <w:t xml:space="preserve"> tutorial).</w:t>
+            </w:r>
+          </w:p>
+        </w:tc>
+      </w:tr>
+      <w:tr>
+        <w:trPr>
+          <w:cantSplit/>
+        </w:trPr>
+        <w:tc>
+          <w:tcPr>
+            <w:tcW w:w="4428" w:type="dxa"/>
+          </w:tcPr>
+          <w:p>
+            <w:proofErr w:type="spellStart"/>
+            <w:proofErr w:type="gramStart"/>
+            <w:r>
+              <w:t>areaChoice</w:t>
+            </w:r>
+            <w:proofErr w:type="spellEnd"/>
+            <w:proofErr w:type="gramEnd"/>
+            <w:r>
+              <w:t xml:space="preserve"> = “trapezoidal”</w:t>
+            </w:r>
+          </w:p>
+        </w:tc>
+        <w:tc>
+          <w:tcPr>
+            <w:tcW w:w="4428" w:type="dxa"/>
+          </w:tcPr>
+          <w:p>
+            <w:r>
+              <w:t>This is related to the methodology to calculate the area under the peaks. Each peak is treated as a series of small trapezoids. The alternate choice here is “</w:t>
+            </w:r>
+            <w:r>
+              <w:t>addition</w:t>
+            </w:r>
+            <w:r>
+              <w:t>” which treats each point in the peak as a simple intensity and the intensities are added up. Trapezoidal integration provides more accurate areas typically.</w:t>
+            </w:r>
+          </w:p>
+        </w:tc>
+      </w:tr>
+      <w:tr>
+        <w:trPr>
+          <w:cantSplit/>
+        </w:trPr>
+        <w:tc>
+          <w:tcPr>
+            <w:tcW w:w="4428" w:type="dxa"/>
+          </w:tcPr>
+          <w:p>
+            <w:proofErr w:type="spellStart"/>
+            <w:proofErr w:type="gramStart"/>
+            <w:r>
+              <w:t>inBaseCt</w:t>
+            </w:r>
+            <w:proofErr w:type="spellEnd"/>
+            <w:proofErr w:type="gramEnd"/>
+            <w:r>
+              <w:t xml:space="preserve"> = 15</w:t>
+            </w:r>
+          </w:p>
+        </w:tc>
+        <w:tc>
+          <w:tcPr>
+            <w:tcW w:w="4428" w:type="dxa"/>
+          </w:tcPr>
+          <w:p>
+            <w:r>
+              <w:t>This is the number of points that are included in the running baseline for the automatic peak detection. The baseline value for any point is the average of the previous 15 baseline points. Thus, the program assumes that at the beginning of the trace, the first 15 points do not have a peak in them. Deviations from this assumption will result in poor peak detection.</w:t>
+            </w:r>
+          </w:p>
+        </w:tc>
+      </w:tr>
+      <w:tr>
+        <w:tc>
+          <w:tcPr>
+            <w:tcW w:w="4428" w:type="dxa"/>
+          </w:tcPr>
+          <w:p>
+            <w:pPr>
+              <w:rPr>
+                <w:b/>
+                <w:i/>
+              </w:rPr>
+            </w:pPr>
+            <w:r>
+              <w:rPr>
+                <w:b/>
+                <w:i/>
+              </w:rPr>
+              <w:t>Window visual appearance objects</w:t>
+            </w:r>
+          </w:p>
+        </w:tc>
+        <w:tc>
+          <w:tcPr>
+            <w:tcW w:w="4428" w:type="dxa"/>
+          </w:tcPr>
+          <w:p/>
+        </w:tc>
+      </w:tr>
+      <w:tr>
+        <w:tc>
+          <w:tcPr>
+            <w:tcW w:w="4428" w:type="dxa"/>
+          </w:tcPr>
+          <w:p>
+            <w:proofErr w:type="spellStart"/>
+            <w:proofErr w:type="gramStart"/>
+            <w:r>
+              <w:t>traceColor</w:t>
+            </w:r>
+            <w:proofErr w:type="spellEnd"/>
+            <w:proofErr w:type="gramEnd"/>
+            <w:r>
+              <w:t xml:space="preserve"> = ‘black’</w:t>
+            </w:r>
+          </w:p>
+        </w:tc>
+        <w:tc>
+          <w:tcPr>
+            <w:tcW w:w="4428" w:type="dxa"/>
+          </w:tcPr>
+          <w:p>
+            <w:r>
+              <w:t>Color of GC trace</w:t>
+            </w:r>
+          </w:p>
+        </w:tc>
+      </w:tr>
+      <w:tr>
+        <w:tc>
+          <w:tcPr>
+            <w:tcW w:w="4428" w:type="dxa"/>
+          </w:tcPr>
+          <w:p>
+            <w:proofErr w:type="spellStart"/>
+            <w:proofErr w:type="gramStart"/>
+            <w:r>
+              <w:t>baselineColor</w:t>
+            </w:r>
+            <w:proofErr w:type="spellEnd"/>
+            <w:proofErr w:type="gramEnd"/>
+            <w:r>
+              <w:t xml:space="preserve"> = ‘blue’</w:t>
+            </w:r>
+          </w:p>
+        </w:tc>
+        <w:tc>
+          <w:tcPr>
+            <w:tcW w:w="4428" w:type="dxa"/>
+          </w:tcPr>
+          <w:p>
+            <w:r>
+              <w:t>Color of calculated baseline</w:t>
+            </w:r>
+          </w:p>
+        </w:tc>
+      </w:tr>
+      <w:tr>
+        <w:tc>
+          <w:tcPr>
+            <w:tcW w:w="4428" w:type="dxa"/>
+          </w:tcPr>
+          <w:p>
+            <w:proofErr w:type="spellStart"/>
+            <w:proofErr w:type="gramStart"/>
+            <w:r>
+              <w:t>showBaseline</w:t>
+            </w:r>
+            <w:proofErr w:type="spellEnd"/>
+            <w:proofErr w:type="gramEnd"/>
+            <w:r>
+              <w:t xml:space="preserve"> = False</w:t>
+            </w:r>
+          </w:p>
+        </w:tc>
+        <w:tc>
+          <w:tcPr>
+            <w:tcW w:w="4428" w:type="dxa"/>
+          </w:tcPr>
+          <w:p>
+            <w:r>
+              <w:t>Baseline is not shown by default</w:t>
+            </w:r>
+          </w:p>
+        </w:tc>
+      </w:tr>
+      <w:tr>
+        <w:tc>
+          <w:tcPr>
+            <w:tcW w:w="4428" w:type="dxa"/>
+          </w:tcPr>
+          <w:p>
+            <w:proofErr w:type="spellStart"/>
+            <w:proofErr w:type="gramStart"/>
+            <w:r>
+              <w:t>colorList</w:t>
+            </w:r>
+            <w:proofErr w:type="spellEnd"/>
+            <w:proofErr w:type="gramEnd"/>
+            <w:r>
+              <w:t xml:space="preserve"> = ['red', 'orange', 'yellow', 'green', 'blue', 'indigo', 'violet']</w:t>
+            </w:r>
+          </w:p>
+        </w:tc>
+        <w:tc>
+          <w:tcPr>
+            <w:tcW w:w="4428" w:type="dxa"/>
+          </w:tcPr>
+          <w:p>
+            <w:r>
+              <w:t>Colors of peak areas highlighted by program. List cycles through colors. Colors can be added or removed or order changed. A single color would be repeated for all peaks.</w:t>
+            </w:r>
+          </w:p>
+        </w:tc>
+      </w:tr>
+      <w:tr>
+        <w:tc>
+          <w:tcPr>
+            <w:tcW w:w="4428" w:type="dxa"/>
+          </w:tcPr>
+          <w:p>
+            <w:proofErr w:type="spellStart"/>
+            <w:proofErr w:type="gramStart"/>
+            <w:r>
+              <w:t>mainwindSize</w:t>
+            </w:r>
+            <w:proofErr w:type="spellEnd"/>
+            <w:proofErr w:type="gramEnd"/>
+            <w:r>
+              <w:t xml:space="preserve"> = “1500x1200”</w:t>
+            </w:r>
+          </w:p>
+        </w:tc>
+        <w:tc>
+          <w:tcPr>
+            <w:tcW w:w="4428" w:type="dxa"/>
+          </w:tcPr>
+          <w:p>
+            <w:r>
+              <w:t>Size of main program window “</w:t>
+            </w:r>
+            <w:proofErr w:type="spellStart"/>
+            <w:r>
+              <w:t>WIDTHxHEIGHT</w:t>
+            </w:r>
+            <w:proofErr w:type="spellEnd"/>
+            <w:r>
+              <w:t>” in pixels</w:t>
+            </w:r>
+          </w:p>
+        </w:tc>
+      </w:tr>
+      <w:tr>
+        <w:tc>
+          <w:tcPr>
+            <w:tcW w:w="4428" w:type="dxa"/>
+          </w:tcPr>
+          <w:p>
+            <w:pPr>
+              <w:tabs>
+                <w:tab w:val="left" w:pos="2929"/>
+              </w:tabs>
+            </w:pPr>
+            <w:proofErr w:type="spellStart"/>
+            <w:proofErr w:type="gramStart"/>
+            <w:r>
+              <w:t>mainwindPos</w:t>
+            </w:r>
+            <w:proofErr w:type="spellEnd"/>
+            <w:proofErr w:type="gramEnd"/>
+            <w:r>
+              <w:t xml:space="preserve"> = "50+50"</w:t>
+            </w:r>
+          </w:p>
+        </w:tc>
+        <w:tc>
+          <w:tcPr>
+            <w:tcW w:w="4428" w:type="dxa"/>
+          </w:tcPr>
+          <w:p>
+            <w:r>
+              <w:t>Position of main program window on initial running from top-left corner of screen.</w:t>
+            </w:r>
+          </w:p>
+        </w:tc>
+      </w:tr>
+      <w:tr>
+        <w:tc>
+          <w:tcPr>
+            <w:tcW w:w="4428" w:type="dxa"/>
+          </w:tcPr>
+          <w:p>
+            <w:pPr>
+              <w:tabs>
+                <w:tab w:val="left" w:pos="2929"/>
+              </w:tabs>
+            </w:pPr>
+            <w:proofErr w:type="spellStart"/>
+            <w:proofErr w:type="gramStart"/>
+            <w:r>
+              <w:t>liveframeHeight</w:t>
+            </w:r>
+            <w:proofErr w:type="spellEnd"/>
+            <w:proofErr w:type="gramEnd"/>
+            <w:r>
+              <w:t xml:space="preserve"> = 500</w:t>
+            </w:r>
+          </w:p>
+        </w:tc>
+        <w:tc>
+          <w:tcPr>
+            <w:tcW w:w="4428" w:type="dxa"/>
+          </w:tcPr>
+          <w:p>
+            <w:r>
+              <w:t>Initial height of frame for Live data from GC</w:t>
+            </w:r>
+          </w:p>
+        </w:tc>
+      </w:tr>
+      <w:tr>
+        <w:tc>
+          <w:tcPr>
+            <w:tcW w:w="4428" w:type="dxa"/>
+          </w:tcPr>
+          <w:p>
+            <w:pPr>
+              <w:tabs>
+                <w:tab w:val="left" w:pos="2929"/>
+              </w:tabs>
+            </w:pPr>
+            <w:proofErr w:type="spellStart"/>
+            <w:proofErr w:type="gramStart"/>
+            <w:r>
+              <w:t>liveframeWidth</w:t>
+            </w:r>
+            <w:proofErr w:type="spellEnd"/>
+            <w:proofErr w:type="gramEnd"/>
+            <w:r>
+              <w:t xml:space="preserve"> = 900</w:t>
+            </w:r>
+          </w:p>
+        </w:tc>
+        <w:tc>
+          <w:tcPr>
+            <w:tcW w:w="4428" w:type="dxa"/>
+          </w:tcPr>
+          <w:p>
+            <w:r>
+              <w:t>Initial width of frame for Live data from GC</w:t>
+            </w:r>
+          </w:p>
+        </w:tc>
+      </w:tr>
+      <w:tr>
+        <w:tc>
+          <w:tcPr>
+            <w:tcW w:w="4428" w:type="dxa"/>
+          </w:tcPr>
+          <w:p>
+            <w:pPr>
+              <w:tabs>
+                <w:tab w:val="left" w:pos="2929"/>
+              </w:tabs>
+            </w:pPr>
+            <w:proofErr w:type="spellStart"/>
+            <w:proofErr w:type="gramStart"/>
+            <w:r>
+              <w:t>dataframeHeight</w:t>
+            </w:r>
+            <w:proofErr w:type="spellEnd"/>
+            <w:proofErr w:type="gramEnd"/>
+            <w:r>
+              <w:t xml:space="preserve"> = 300</w:t>
+            </w:r>
+          </w:p>
+        </w:tc>
+        <w:tc>
+          <w:tcPr>
+            <w:tcW w:w="4428" w:type="dxa"/>
+          </w:tcPr>
+          <w:p>
+            <w:r>
+              <w:t>Initial height of frame for Data</w:t>
+            </w:r>
+          </w:p>
+        </w:tc>
+      </w:tr>
+      <w:tr>
+        <w:tc>
+          <w:tcPr>
+            <w:tcW w:w="4428" w:type="dxa"/>
+          </w:tcPr>
+          <w:p>
+            <w:pPr>
+              <w:tabs>
+                <w:tab w:val="left" w:pos="2929"/>
+              </w:tabs>
+            </w:pPr>
+            <w:proofErr w:type="spellStart"/>
+            <w:proofErr w:type="gramStart"/>
+            <w:r>
+              <w:t>dataframeWidth</w:t>
+            </w:r>
+            <w:proofErr w:type="spellEnd"/>
+            <w:proofErr w:type="gramEnd"/>
+            <w:r>
+              <w:t xml:space="preserve"> = 500</w:t>
+            </w:r>
+          </w:p>
+        </w:tc>
+        <w:tc>
+          <w:tcPr>
+            <w:tcW w:w="4428" w:type="dxa"/>
+          </w:tcPr>
+          <w:p>
+            <w:r>
+              <w:t>Initial width of frame for Data</w:t>
+            </w:r>
+          </w:p>
+        </w:tc>
+      </w:tr>
+      <w:tr>
+        <w:tc>
+          <w:tcPr>
+            <w:tcW w:w="4428" w:type="dxa"/>
+          </w:tcPr>
+          <w:p>
+            <w:pPr>
+              <w:tabs>
+                <w:tab w:val="left" w:pos="2929"/>
+              </w:tabs>
+            </w:pPr>
+            <w:proofErr w:type="spellStart"/>
+            <w:proofErr w:type="gramStart"/>
+            <w:r>
+              <w:t>mainwindTit</w:t>
+            </w:r>
+            <w:proofErr w:type="spellEnd"/>
+            <w:proofErr w:type="gramEnd"/>
+            <w:r>
+              <w:t xml:space="preserve"> = “GasChromino Data Collection Interface”</w:t>
+            </w:r>
+          </w:p>
+        </w:tc>
+        <w:tc>
+          <w:tcPr>
+            <w:tcW w:w="4428" w:type="dxa"/>
+          </w:tcPr>
+          <w:p>
+            <w:r>
+              <w:t>Title on top of the main program window</w:t>
+            </w:r>
+          </w:p>
+        </w:tc>
+      </w:tr>
+    </w:tbl>
+    <w:p/>
     <w:sectPr>
       <w:type w:val="continuous"/>
       <w:pgSz w:w="12240" w:h="15840"/>
@@ -5325,6 +7592,23 @@
       <w:u w:val="single"/>
     </w:rPr>
   </w:style>
+  <w:style w:type="paragraph" w:styleId="Heading5">
+    <w:name w:val="heading 5"/>
+    <w:basedOn w:val="Normal"/>
+    <w:next w:val="Normal"/>
+    <w:link w:val="Heading5Char"/>
+    <w:uiPriority w:val="9"/>
+    <w:unhideWhenUsed/>
+    <w:qFormat/>
+    <w:rsid w:val="00191B87"/>
+    <w:pPr>
+      <w:outlineLvl w:val="4"/>
+    </w:pPr>
+    <w:rPr>
+      <w:rFonts w:asciiTheme="majorHAnsi" w:hAnsiTheme="majorHAnsi"/>
+      <w:i/>
+    </w:rPr>
+  </w:style>
   <w:style w:type="character" w:default="1" w:styleId="DefaultParagraphFont">
     <w:name w:val="Default Paragraph Font"/>
     <w:uiPriority w:val="1"/>
@@ -5509,14 +7793,12 @@
     <w:unhideWhenUsed/>
     <w:rsid w:val="00E97535"/>
     <w:pPr>
-      <w:spacing w:before="240" w:after="120"/>
+      <w:spacing w:before="120"/>
     </w:pPr>
     <w:rPr>
+      <w:rFonts w:asciiTheme="majorHAnsi" w:hAnsiTheme="majorHAnsi"/>
       <w:b/>
-      <w:caps/>
-      <w:sz w:val="22"/>
-      <w:szCs w:val="22"/>
-      <w:u w:val="single"/>
+      <w:color w:val="548DD4"/>
     </w:rPr>
   </w:style>
   <w:style w:type="paragraph" w:styleId="TOC2">
@@ -5528,8 +7810,6 @@
     <w:unhideWhenUsed/>
     <w:rsid w:val="00E97535"/>
     <w:rPr>
-      <w:b/>
-      <w:smallCaps/>
       <w:sz w:val="22"/>
       <w:szCs w:val="22"/>
     </w:rPr>
@@ -5542,8 +7822,11 @@
     <w:uiPriority w:val="39"/>
     <w:unhideWhenUsed/>
     <w:rsid w:val="00E97535"/>
+    <w:pPr>
+      <w:ind w:left="240"/>
+    </w:pPr>
     <w:rPr>
-      <w:smallCaps/>
+      <w:i/>
       <w:sz w:val="22"/>
       <w:szCs w:val="22"/>
     </w:rPr>
@@ -5556,9 +7839,15 @@
     <w:uiPriority w:val="39"/>
     <w:unhideWhenUsed/>
     <w:rsid w:val="00E97535"/>
+    <w:pPr>
+      <w:pBdr>
+        <w:between w:val="double" w:sz="6" w:space="0" w:color="auto"/>
+      </w:pBdr>
+      <w:ind w:left="480"/>
+    </w:pPr>
     <w:rPr>
-      <w:sz w:val="22"/>
-      <w:szCs w:val="22"/>
+      <w:sz w:val="20"/>
+      <w:szCs w:val="20"/>
     </w:rPr>
   </w:style>
   <w:style w:type="paragraph" w:styleId="TOC5">
@@ -5569,9 +7858,15 @@
     <w:uiPriority w:val="39"/>
     <w:unhideWhenUsed/>
     <w:rsid w:val="00E97535"/>
+    <w:pPr>
+      <w:pBdr>
+        <w:between w:val="double" w:sz="6" w:space="0" w:color="auto"/>
+      </w:pBdr>
+      <w:ind w:left="720"/>
+    </w:pPr>
     <w:rPr>
-      <w:sz w:val="22"/>
-      <w:szCs w:val="22"/>
+      <w:sz w:val="20"/>
+      <w:szCs w:val="20"/>
     </w:rPr>
   </w:style>
   <w:style w:type="paragraph" w:styleId="TOC6">
@@ -5582,9 +7877,15 @@
     <w:uiPriority w:val="39"/>
     <w:unhideWhenUsed/>
     <w:rsid w:val="00E97535"/>
+    <w:pPr>
+      <w:pBdr>
+        <w:between w:val="double" w:sz="6" w:space="0" w:color="auto"/>
+      </w:pBdr>
+      <w:ind w:left="960"/>
+    </w:pPr>
     <w:rPr>
-      <w:sz w:val="22"/>
-      <w:szCs w:val="22"/>
+      <w:sz w:val="20"/>
+      <w:szCs w:val="20"/>
     </w:rPr>
   </w:style>
   <w:style w:type="paragraph" w:styleId="TOC7">
@@ -5595,9 +7896,15 @@
     <w:uiPriority w:val="39"/>
     <w:unhideWhenUsed/>
     <w:rsid w:val="00E97535"/>
+    <w:pPr>
+      <w:pBdr>
+        <w:between w:val="double" w:sz="6" w:space="0" w:color="auto"/>
+      </w:pBdr>
+      <w:ind w:left="1200"/>
+    </w:pPr>
     <w:rPr>
-      <w:sz w:val="22"/>
-      <w:szCs w:val="22"/>
+      <w:sz w:val="20"/>
+      <w:szCs w:val="20"/>
     </w:rPr>
   </w:style>
   <w:style w:type="paragraph" w:styleId="TOC8">
@@ -5608,9 +7915,15 @@
     <w:uiPriority w:val="39"/>
     <w:unhideWhenUsed/>
     <w:rsid w:val="00E97535"/>
+    <w:pPr>
+      <w:pBdr>
+        <w:between w:val="double" w:sz="6" w:space="0" w:color="auto"/>
+      </w:pBdr>
+      <w:ind w:left="1440"/>
+    </w:pPr>
     <w:rPr>
-      <w:sz w:val="22"/>
-      <w:szCs w:val="22"/>
+      <w:sz w:val="20"/>
+      <w:szCs w:val="20"/>
     </w:rPr>
   </w:style>
   <w:style w:type="paragraph" w:styleId="TOC9">
@@ -5621,9 +7934,79 @@
     <w:uiPriority w:val="39"/>
     <w:unhideWhenUsed/>
     <w:rsid w:val="00E97535"/>
+    <w:pPr>
+      <w:pBdr>
+        <w:between w:val="double" w:sz="6" w:space="0" w:color="auto"/>
+      </w:pBdr>
+      <w:ind w:left="1680"/>
+    </w:pPr>
     <w:rPr>
-      <w:sz w:val="22"/>
-      <w:szCs w:val="22"/>
+      <w:sz w:val="20"/>
+      <w:szCs w:val="20"/>
+    </w:rPr>
+  </w:style>
+  <w:style w:type="character" w:customStyle="1" w:styleId="Heading5Char">
+    <w:name w:val="Heading 5 Char"/>
+    <w:basedOn w:val="DefaultParagraphFont"/>
+    <w:link w:val="Heading5"/>
+    <w:uiPriority w:val="9"/>
+    <w:rsid w:val="00191B87"/>
+    <w:rPr>
+      <w:rFonts w:asciiTheme="majorHAnsi" w:hAnsiTheme="majorHAnsi"/>
+      <w:i/>
+    </w:rPr>
+  </w:style>
+  <w:style w:type="character" w:styleId="Hyperlink">
+    <w:name w:val="Hyperlink"/>
+    <w:basedOn w:val="DefaultParagraphFont"/>
+    <w:uiPriority w:val="99"/>
+    <w:unhideWhenUsed/>
+    <w:rsid w:val="001B6950"/>
+    <w:rPr>
+      <w:color w:val="0000FF" w:themeColor="hyperlink"/>
+      <w:u w:val="single"/>
+    </w:rPr>
+  </w:style>
+  <w:style w:type="table" w:styleId="TableGrid">
+    <w:name w:val="Table Grid"/>
+    <w:basedOn w:val="TableNormal"/>
+    <w:uiPriority w:val="59"/>
+    <w:rsid w:val="00E85C58"/>
+    <w:tblPr>
+      <w:tblInd w:w="0" w:type="dxa"/>
+      <w:tblBorders>
+        <w:top w:val="single" w:sz="4" w:space="0" w:color="auto"/>
+        <w:left w:val="single" w:sz="4" w:space="0" w:color="auto"/>
+        <w:bottom w:val="single" w:sz="4" w:space="0" w:color="auto"/>
+        <w:right w:val="single" w:sz="4" w:space="0" w:color="auto"/>
+        <w:insideH w:val="single" w:sz="4" w:space="0" w:color="auto"/>
+        <w:insideV w:val="single" w:sz="4" w:space="0" w:color="auto"/>
+      </w:tblBorders>
+      <w:tblCellMar>
+        <w:top w:w="0" w:type="dxa"/>
+        <w:left w:w="108" w:type="dxa"/>
+        <w:bottom w:w="0" w:type="dxa"/>
+        <w:right w:w="108" w:type="dxa"/>
+      </w:tblCellMar>
+    </w:tblPr>
+  </w:style>
+  <w:style w:type="paragraph" w:styleId="Caption">
+    <w:name w:val="caption"/>
+    <w:basedOn w:val="Normal"/>
+    <w:next w:val="Normal"/>
+    <w:uiPriority w:val="35"/>
+    <w:unhideWhenUsed/>
+    <w:qFormat/>
+    <w:rsid w:val="00A6396B"/>
+    <w:pPr>
+      <w:spacing w:after="200"/>
+    </w:pPr>
+    <w:rPr>
+      <w:rFonts w:asciiTheme="majorHAnsi" w:hAnsiTheme="majorHAnsi"/>
+      <w:b/>
+      <w:bCs/>
+      <w:color w:val="4F81BD" w:themeColor="accent1"/>
+      <w:szCs w:val="18"/>
     </w:rPr>
   </w:style>
 </w:styles>
@@ -5875,6 +8258,23 @@
       <w:u w:val="single"/>
     </w:rPr>
   </w:style>
+  <w:style w:type="paragraph" w:styleId="Heading5">
+    <w:name w:val="heading 5"/>
+    <w:basedOn w:val="Normal"/>
+    <w:next w:val="Normal"/>
+    <w:link w:val="Heading5Char"/>
+    <w:uiPriority w:val="9"/>
+    <w:unhideWhenUsed/>
+    <w:qFormat/>
+    <w:rsid w:val="00191B87"/>
+    <w:pPr>
+      <w:outlineLvl w:val="4"/>
+    </w:pPr>
+    <w:rPr>
+      <w:rFonts w:asciiTheme="majorHAnsi" w:hAnsiTheme="majorHAnsi"/>
+      <w:i/>
+    </w:rPr>
+  </w:style>
   <w:style w:type="character" w:default="1" w:styleId="DefaultParagraphFont">
     <w:name w:val="Default Paragraph Font"/>
     <w:uiPriority w:val="1"/>
@@ -6059,14 +8459,12 @@
     <w:unhideWhenUsed/>
     <w:rsid w:val="00E97535"/>
     <w:pPr>
-      <w:spacing w:before="240" w:after="120"/>
+      <w:spacing w:before="120"/>
     </w:pPr>
     <w:rPr>
+      <w:rFonts w:asciiTheme="majorHAnsi" w:hAnsiTheme="majorHAnsi"/>
       <w:b/>
-      <w:caps/>
-      <w:sz w:val="22"/>
-      <w:szCs w:val="22"/>
-      <w:u w:val="single"/>
+      <w:color w:val="548DD4"/>
     </w:rPr>
   </w:style>
   <w:style w:type="paragraph" w:styleId="TOC2">
@@ -6078,8 +8476,6 @@
     <w:unhideWhenUsed/>
     <w:rsid w:val="00E97535"/>
     <w:rPr>
-      <w:b/>
-      <w:smallCaps/>
       <w:sz w:val="22"/>
       <w:szCs w:val="22"/>
     </w:rPr>
@@ -6092,8 +8488,11 @@
     <w:uiPriority w:val="39"/>
     <w:unhideWhenUsed/>
     <w:rsid w:val="00E97535"/>
+    <w:pPr>
+      <w:ind w:left="240"/>
+    </w:pPr>
     <w:rPr>
-      <w:smallCaps/>
+      <w:i/>
       <w:sz w:val="22"/>
       <w:szCs w:val="22"/>
     </w:rPr>
@@ -6106,9 +8505,15 @@
     <w:uiPriority w:val="39"/>
     <w:unhideWhenUsed/>
     <w:rsid w:val="00E97535"/>
+    <w:pPr>
+      <w:pBdr>
+        <w:between w:val="double" w:sz="6" w:space="0" w:color="auto"/>
+      </w:pBdr>
+      <w:ind w:left="480"/>
+    </w:pPr>
     <w:rPr>
-      <w:sz w:val="22"/>
-      <w:szCs w:val="22"/>
+      <w:sz w:val="20"/>
+      <w:szCs w:val="20"/>
     </w:rPr>
   </w:style>
   <w:style w:type="paragraph" w:styleId="TOC5">
@@ -6119,9 +8524,15 @@
     <w:uiPriority w:val="39"/>
     <w:unhideWhenUsed/>
     <w:rsid w:val="00E97535"/>
+    <w:pPr>
+      <w:pBdr>
+        <w:between w:val="double" w:sz="6" w:space="0" w:color="auto"/>
+      </w:pBdr>
+      <w:ind w:left="720"/>
+    </w:pPr>
     <w:rPr>
-      <w:sz w:val="22"/>
-      <w:szCs w:val="22"/>
+      <w:sz w:val="20"/>
+      <w:szCs w:val="20"/>
     </w:rPr>
   </w:style>
   <w:style w:type="paragraph" w:styleId="TOC6">
@@ -6132,9 +8543,15 @@
     <w:uiPriority w:val="39"/>
     <w:unhideWhenUsed/>
     <w:rsid w:val="00E97535"/>
+    <w:pPr>
+      <w:pBdr>
+        <w:between w:val="double" w:sz="6" w:space="0" w:color="auto"/>
+      </w:pBdr>
+      <w:ind w:left="960"/>
+    </w:pPr>
     <w:rPr>
-      <w:sz w:val="22"/>
-      <w:szCs w:val="22"/>
+      <w:sz w:val="20"/>
+      <w:szCs w:val="20"/>
     </w:rPr>
   </w:style>
   <w:style w:type="paragraph" w:styleId="TOC7">
@@ -6145,9 +8562,15 @@
     <w:uiPriority w:val="39"/>
     <w:unhideWhenUsed/>
     <w:rsid w:val="00E97535"/>
+    <w:pPr>
+      <w:pBdr>
+        <w:between w:val="double" w:sz="6" w:space="0" w:color="auto"/>
+      </w:pBdr>
+      <w:ind w:left="1200"/>
+    </w:pPr>
     <w:rPr>
-      <w:sz w:val="22"/>
-      <w:szCs w:val="22"/>
+      <w:sz w:val="20"/>
+      <w:szCs w:val="20"/>
     </w:rPr>
   </w:style>
   <w:style w:type="paragraph" w:styleId="TOC8">
@@ -6158,9 +8581,15 @@
     <w:uiPriority w:val="39"/>
     <w:unhideWhenUsed/>
     <w:rsid w:val="00E97535"/>
+    <w:pPr>
+      <w:pBdr>
+        <w:between w:val="double" w:sz="6" w:space="0" w:color="auto"/>
+      </w:pBdr>
+      <w:ind w:left="1440"/>
+    </w:pPr>
     <w:rPr>
-      <w:sz w:val="22"/>
-      <w:szCs w:val="22"/>
+      <w:sz w:val="20"/>
+      <w:szCs w:val="20"/>
     </w:rPr>
   </w:style>
   <w:style w:type="paragraph" w:styleId="TOC9">
@@ -6171,9 +8600,79 @@
     <w:uiPriority w:val="39"/>
     <w:unhideWhenUsed/>
     <w:rsid w:val="00E97535"/>
+    <w:pPr>
+      <w:pBdr>
+        <w:between w:val="double" w:sz="6" w:space="0" w:color="auto"/>
+      </w:pBdr>
+      <w:ind w:left="1680"/>
+    </w:pPr>
     <w:rPr>
-      <w:sz w:val="22"/>
-      <w:szCs w:val="22"/>
+      <w:sz w:val="20"/>
+      <w:szCs w:val="20"/>
+    </w:rPr>
+  </w:style>
+  <w:style w:type="character" w:customStyle="1" w:styleId="Heading5Char">
+    <w:name w:val="Heading 5 Char"/>
+    <w:basedOn w:val="DefaultParagraphFont"/>
+    <w:link w:val="Heading5"/>
+    <w:uiPriority w:val="9"/>
+    <w:rsid w:val="00191B87"/>
+    <w:rPr>
+      <w:rFonts w:asciiTheme="majorHAnsi" w:hAnsiTheme="majorHAnsi"/>
+      <w:i/>
+    </w:rPr>
+  </w:style>
+  <w:style w:type="character" w:styleId="Hyperlink">
+    <w:name w:val="Hyperlink"/>
+    <w:basedOn w:val="DefaultParagraphFont"/>
+    <w:uiPriority w:val="99"/>
+    <w:unhideWhenUsed/>
+    <w:rsid w:val="001B6950"/>
+    <w:rPr>
+      <w:color w:val="0000FF" w:themeColor="hyperlink"/>
+      <w:u w:val="single"/>
+    </w:rPr>
+  </w:style>
+  <w:style w:type="table" w:styleId="TableGrid">
+    <w:name w:val="Table Grid"/>
+    <w:basedOn w:val="TableNormal"/>
+    <w:uiPriority w:val="59"/>
+    <w:rsid w:val="00E85C58"/>
+    <w:tblPr>
+      <w:tblInd w:w="0" w:type="dxa"/>
+      <w:tblBorders>
+        <w:top w:val="single" w:sz="4" w:space="0" w:color="auto"/>
+        <w:left w:val="single" w:sz="4" w:space="0" w:color="auto"/>
+        <w:bottom w:val="single" w:sz="4" w:space="0" w:color="auto"/>
+        <w:right w:val="single" w:sz="4" w:space="0" w:color="auto"/>
+        <w:insideH w:val="single" w:sz="4" w:space="0" w:color="auto"/>
+        <w:insideV w:val="single" w:sz="4" w:space="0" w:color="auto"/>
+      </w:tblBorders>
+      <w:tblCellMar>
+        <w:top w:w="0" w:type="dxa"/>
+        <w:left w:w="108" w:type="dxa"/>
+        <w:bottom w:w="0" w:type="dxa"/>
+        <w:right w:w="108" w:type="dxa"/>
+      </w:tblCellMar>
+    </w:tblPr>
+  </w:style>
+  <w:style w:type="paragraph" w:styleId="Caption">
+    <w:name w:val="caption"/>
+    <w:basedOn w:val="Normal"/>
+    <w:next w:val="Normal"/>
+    <w:uiPriority w:val="35"/>
+    <w:unhideWhenUsed/>
+    <w:qFormat/>
+    <w:rsid w:val="00A6396B"/>
+    <w:pPr>
+      <w:spacing w:after="200"/>
+    </w:pPr>
+    <w:rPr>
+      <w:rFonts w:asciiTheme="majorHAnsi" w:hAnsiTheme="majorHAnsi"/>
+      <w:b/>
+      <w:bCs/>
+      <w:color w:val="4F81BD" w:themeColor="accent1"/>
+      <w:szCs w:val="18"/>
     </w:rPr>
   </w:style>
 </w:styles>
@@ -6504,7 +9003,7 @@
 </file>
 
 <file path=customXml/itemProps1.xml><?xml version="1.0" encoding="utf-8"?>
-<ds:datastoreItem xmlns:ds="http://schemas.openxmlformats.org/officeDocument/2006/customXml" ds:itemID="{645FA549-2A68-8847-8C16-5B69BFB019F4}">
+<ds:datastoreItem xmlns:ds="http://schemas.openxmlformats.org/officeDocument/2006/customXml" ds:itemID="{EA05CF14-E2A0-604A-880B-92C34424E03F}">
   <ds:schemaRefs>
     <ds:schemaRef ds:uri="http://schemas.openxmlformats.org/officeDocument/2006/bibliography"/>
   </ds:schemaRefs>

</xml_diff>

<commit_message>
Updated instructions to include Copy Peaks Button
</commit_message>
<xml_diff>
--- a/Instructions.docx
+++ b/Instructions.docx
@@ -807,7 +807,6 @@
       <w:bookmarkStart w:id="4" w:name="_Toc330797132"/>
       <w:bookmarkStart w:id="5" w:name="_Toc330797435"/>
       <w:r>
-        <w:lastRenderedPageBreak/>
         <w:t>Basic Use</w:t>
       </w:r>
       <w:bookmarkEnd w:id="4"/>
@@ -1098,7 +1097,15 @@
         <w:t xml:space="preserve">Start data collection by hitting </w:t>
       </w:r>
       <w:r>
-        <w:t xml:space="preserve">the Start button on the GCArduino. </w:t>
+        <w:t xml:space="preserve">the Start button on the </w:t>
+      </w:r>
+      <w:proofErr w:type="spellStart"/>
+      <w:r>
+        <w:t>GCArduino</w:t>
+      </w:r>
+      <w:proofErr w:type="spellEnd"/>
+      <w:r>
+        <w:t xml:space="preserve">. </w:t>
       </w:r>
     </w:p>
     <w:p>
@@ -1202,7 +1209,6 @@
       <w:bookmarkStart w:id="7" w:name="_Toc330797133"/>
       <w:bookmarkStart w:id="8" w:name="_Toc330797436"/>
       <w:r>
-        <w:lastRenderedPageBreak/>
         <w:t>Peak Processing</w:t>
       </w:r>
       <w:bookmarkEnd w:id="6"/>
@@ -1289,7 +1295,15 @@
         <w:t>, a</w:t>
       </w:r>
       <w:r>
-        <w:t xml:space="preserve"> peak start is detected and marked at the previous point (point “a”), otherwise as long as point “b” is near in value to the running baseline, it is added to the running baseline and the routine moves to the next point.  Once a peak start is detected, the routine finds to the top of the peak and detects the end of the peak in a similar fashion. For details of the peak detection routine, see the appendix on Processing details.</w:t>
+        <w:t xml:space="preserve"> peak start is detected and marked at the previous point (point “a”), otherwise as long as point “b” is near in value to the running baseline, it is added to the running baseline and the routine moves to the next point.  Once a peak start is detected, the routine finds to the top of the peak and detects the end of the peak in a similar fashion. For details of the peak detection routine, see the appendix on </w:t>
+      </w:r>
+      <w:proofErr w:type="gramStart"/>
+      <w:r>
+        <w:t>Processing</w:t>
+      </w:r>
+      <w:proofErr w:type="gramEnd"/>
+      <w:r>
+        <w:t xml:space="preserve"> details.</w:t>
       </w:r>
     </w:p>
     <w:p/>
@@ -1316,7 +1330,15 @@
         <w:t xml:space="preserve">. By making either of these values smaller, more peaks will be detected, and the user can use </w:t>
       </w:r>
       <w:r>
-        <w:t xml:space="preserve">his or her own data or </w:t>
+        <w:t xml:space="preserve">his or </w:t>
+      </w:r>
+      <w:proofErr w:type="gramStart"/>
+      <w:r>
+        <w:t>her own</w:t>
+      </w:r>
+      <w:proofErr w:type="gramEnd"/>
+      <w:r>
+        <w:t xml:space="preserve"> data or </w:t>
       </w:r>
       <w:r>
         <w:t xml:space="preserve">the Sample Data Trace provided to experiment with </w:t>
@@ -1346,7 +1368,15 @@
         <w:t xml:space="preserve"> The manual processing routine can be done after automatic processing to either add or subtract peaks. Manual processing determines the baseline used to correct peak areas by using all points not included in peaks. Thus, it is very important that all peaks are included when using </w:t>
       </w:r>
       <w:r>
-        <w:t>manual processing, otherwise the baseline correction can be quite faulty. This is especially true for large peaks like the solvent [see below for a method to remove solvent peaks from the listing of peaks].</w:t>
+        <w:t xml:space="preserve">manual </w:t>
+      </w:r>
+      <w:proofErr w:type="gramStart"/>
+      <w:r>
+        <w:t>processing,</w:t>
+      </w:r>
+      <w:proofErr w:type="gramEnd"/>
+      <w:r>
+        <w:t xml:space="preserve"> otherwise the baseline correction can be quite faulty. This is especially true for large peaks like the solvent [see below for a method to remove solvent peaks from the listing of peaks].</w:t>
       </w:r>
       <w:r>
         <w:t xml:space="preserve"> </w:t>
@@ -1361,7 +1391,11 @@
         <w:t>Picking peaks</w:t>
       </w:r>
       <w:r>
-        <w:t xml:space="preserve"> To carry out manual processing to add peaks after most are detected using automatic processing, the user can Ctrl-Click and drag where the initial click is at the starting point and the release of the click is the ending point. Small red arrows on the trace indicate the beginning and end of indicated peaks. Processing of the picked peak is then effected by clicking on the </w:t>
+        <w:t xml:space="preserve"> To carry out manual processing to add peaks after most are detected using automatic processing, the user can Ctrl-Click and drag where the initial click is at the starting point and the release of the click is the ending point. Small red arrows on the trace indicate the beginning and end of indicated peaks. </w:t>
+      </w:r>
+      <w:proofErr w:type="gramStart"/>
+      <w:r>
+        <w:t xml:space="preserve">Processing of the picked peak is then effected by clicking on the </w:t>
       </w:r>
       <w:r>
         <w:rPr>
@@ -1370,7 +1404,11 @@
         <w:t>Integrate Picked Peaks</w:t>
       </w:r>
       <w:r>
-        <w:t xml:space="preserve"> button. Additional peaks can then be added as desired either before or after clicking on the button.  </w:t>
+        <w:t xml:space="preserve"> button</w:t>
+      </w:r>
+      <w:proofErr w:type="gramEnd"/>
+      <w:r>
+        <w:t xml:space="preserve">. Additional peaks can then be added as desired either before or after clicking on the button.  </w:t>
       </w:r>
     </w:p>
     <w:p/>
@@ -1379,11 +1417,41 @@
         <w:rPr>
           <w:rStyle w:val="Heading4Char"/>
         </w:rPr>
-        <w:lastRenderedPageBreak/>
         <w:t>Deleting peaks</w:t>
       </w:r>
       <w:r>
-        <w:t xml:space="preserve"> Individual peaks can be removed from the peak list by shift-clicking while the cursor is within the peak area. This will remove the peak from the list and renormalize the peak areas. However, it does not add those points to the baseline calculation and thus is a way to remove large peaks from the integration and not affect the baseline.</w:t>
+        <w:t xml:space="preserve"> Individual peaks can be removed from the peak list by </w:t>
+      </w:r>
+      <w:proofErr w:type="gramStart"/>
+      <w:r>
+        <w:t>shift-clicking</w:t>
+      </w:r>
+      <w:proofErr w:type="gramEnd"/>
+      <w:r>
+        <w:t xml:space="preserve"> while the cursor is within the peak area. This will remove the peak from the list and renormalize the peak areas. However, it does not add those points to the baseline calculation and thus is a way to remove large peaks from the integration and not affect the baseline.</w:t>
+      </w:r>
+    </w:p>
+    <w:p/>
+    <w:p>
+      <w:r>
+        <w:rPr>
+          <w:rStyle w:val="Heading4Char"/>
+        </w:rPr>
+        <w:t>Copying peaks to clipboard</w:t>
+      </w:r>
+      <w:r>
+        <w:t xml:space="preserve"> The list of peaks can be copied by clicking on the button </w:t>
+      </w:r>
+      <w:bookmarkStart w:id="9" w:name="_GoBack"/>
+      <w:r>
+        <w:rPr>
+          <w:rStyle w:val="MenuItem"/>
+        </w:rPr>
+        <w:t>Copy Peaks to Clipboard</w:t>
+      </w:r>
+      <w:bookmarkEnd w:id="9"/>
+      <w:r>
+        <w:t>. They can then be pasted into another application (Word, Excel, etc.).</w:t>
       </w:r>
     </w:p>
     <w:p/>
@@ -1502,7 +1570,6 @@
         </w:numPr>
       </w:pPr>
       <w:r>
-        <w:lastRenderedPageBreak/>
         <w:t xml:space="preserve">Change the </w:t>
       </w:r>
       <w:r>
@@ -1832,7 +1899,6 @@
         </w:numPr>
       </w:pPr>
       <w:r>
-        <w:lastRenderedPageBreak/>
         <w:t xml:space="preserve">Toggle the baseline by clicking on the checkbox </w:t>
       </w:r>
       <w:r>
@@ -1942,7 +2008,6 @@
         </w:numPr>
       </w:pPr>
       <w:r>
-        <w:lastRenderedPageBreak/>
         <w:t xml:space="preserve">Set both the </w:t>
       </w:r>
       <w:r>
@@ -2091,7 +2156,6 @@
         </w:numPr>
       </w:pPr>
       <w:r>
-        <w:lastRenderedPageBreak/>
         <w:t>Open Example Data 3</w:t>
       </w:r>
       <w:r>
@@ -2180,7 +2244,6 @@
         </w:numPr>
       </w:pPr>
       <w:r>
-        <w:lastRenderedPageBreak/>
         <w:t xml:space="preserve">Make sure that you de-select the zoom to rectangle tool and then </w:t>
       </w:r>
       <w:r>
@@ -2292,15 +2355,16 @@
         </w:numPr>
       </w:pPr>
       <w:r>
-        <w:lastRenderedPageBreak/>
         <w:t xml:space="preserve">Click on </w:t>
       </w:r>
+      <w:proofErr w:type="gramStart"/>
       <w:r>
         <w:rPr>
           <w:rStyle w:val="MenuItem"/>
         </w:rPr>
         <w:t>Integrate Picked Peaks</w:t>
       </w:r>
+      <w:proofErr w:type="gramEnd"/>
       <w:r>
         <w:t xml:space="preserve"> button to integrate the peaks. The screen will reset to see the entire GC trace.</w:t>
       </w:r>
@@ -2404,7 +2468,6 @@
         <w:ind w:firstLine="360"/>
       </w:pPr>
       <w:r>
-        <w:lastRenderedPageBreak/>
         <w:t>To correct, complete the following steps.</w:t>
       </w:r>
       <w:r>
@@ -2447,8 +2510,16 @@
         <w:rPr>
           <w:rStyle w:val="MenuItem"/>
         </w:rPr>
-        <w:t>Find and Integrate Peaks</w:t>
-      </w:r>
+        <w:t xml:space="preserve">Find and </w:t>
+      </w:r>
+      <w:proofErr w:type="gramStart"/>
+      <w:r>
+        <w:rPr>
+          <w:rStyle w:val="MenuItem"/>
+        </w:rPr>
+        <w:t>Integrate Peaks</w:t>
+      </w:r>
+      <w:proofErr w:type="gramEnd"/>
       <w:r>
         <w:t xml:space="preserve"> button to automatically detect the solvent (alternatively, one can simply reload the data by reopening it).</w:t>
       </w:r>
@@ -2492,7 +2563,15 @@
         <w:t>he baseline calculation Ctrl-b C</w:t>
       </w:r>
       <w:r>
-        <w:t>lick and Drag (hit Ctrl+b at the same time you are clicking and dragging from the left side of the trace to the right).</w:t>
+        <w:t xml:space="preserve">lick and Drag (hit </w:t>
+      </w:r>
+      <w:proofErr w:type="spellStart"/>
+      <w:r>
+        <w:t>Ctrl+b</w:t>
+      </w:r>
+      <w:proofErr w:type="spellEnd"/>
+      <w:r>
+        <w:t xml:space="preserve"> at the same time you are clicking and dragging from the left side of the trace to the right).</w:t>
       </w:r>
       <w:r>
         <w:br/>
@@ -2582,7 +2661,6 @@
         </w:numPr>
       </w:pPr>
       <w:r>
-        <w:lastRenderedPageBreak/>
         <w:t>Click on integrate picked peaks and turn on the baseline (if it is not already). Re-zoom to the area of interest.</w:t>
       </w:r>
       <w:r>
@@ -2665,7 +2743,6 @@
     </w:p>
     <w:p>
       <w:r>
-        <w:lastRenderedPageBreak/>
         <w:t>Presuming that the desired ratio is actually between the three small peaks and that the area of the solvent peak</w:t>
       </w:r>
       <w:r>
@@ -2884,17 +2961,16 @@
       <w:pPr>
         <w:pStyle w:val="Heading2"/>
       </w:pPr>
-      <w:bookmarkStart w:id="9" w:name="_Toc330797134"/>
-      <w:bookmarkStart w:id="10" w:name="_Toc330797437"/>
-      <w:r>
-        <w:lastRenderedPageBreak/>
+      <w:bookmarkStart w:id="10" w:name="_Toc330797134"/>
+      <w:bookmarkStart w:id="11" w:name="_Toc330797437"/>
+      <w:r>
         <w:t xml:space="preserve">Using </w:t>
       </w:r>
       <w:r>
         <w:t>Multiple Gas Chromatography Instruments</w:t>
       </w:r>
-      <w:bookmarkEnd w:id="9"/>
       <w:bookmarkEnd w:id="10"/>
+      <w:bookmarkEnd w:id="11"/>
     </w:p>
     <w:p>
       <w:r>
@@ -2989,7 +3065,15 @@
         <w:t xml:space="preserve">Prepare GC </w:t>
       </w:r>
       <w:r>
-        <w:t>Prepare either (or both) GCs by programming the temperature program, lighting the GC FID if necessary, etc.</w:t>
+        <w:t xml:space="preserve">Prepare either (or both) </w:t>
+      </w:r>
+      <w:proofErr w:type="gramStart"/>
+      <w:r>
+        <w:t>GCs</w:t>
+      </w:r>
+      <w:proofErr w:type="gramEnd"/>
+      <w:r>
+        <w:t xml:space="preserve"> by programming the temperature program, lighting the GC FID if necessary, etc.</w:t>
       </w:r>
     </w:p>
     <w:p>
@@ -3017,7 +3101,6 @@
         <w:rPr>
           <w:rStyle w:val="Heading3Char"/>
         </w:rPr>
-        <w:lastRenderedPageBreak/>
         <w:t>Set time</w:t>
       </w:r>
       <w:r>
@@ -3122,7 +3205,6 @@
           <w:i/>
           <w:color w:val="FF0000"/>
         </w:rPr>
-        <w:lastRenderedPageBreak/>
         <w:t>Differences for multiple instruments</w:t>
       </w:r>
       <w:r>
@@ -3366,7 +3448,6 @@
         <w:rPr>
           <w:rStyle w:val="Heading3Char"/>
         </w:rPr>
-        <w:lastRenderedPageBreak/>
         <w:t>Observe data collection</w:t>
       </w:r>
       <w:r>
@@ -3376,7 +3457,15 @@
         <w:t xml:space="preserve"> on first GC</w:t>
       </w:r>
       <w:r>
-        <w:t xml:space="preserve"> Once the Arduino start button has been pressed, the program will switch to the Live Data window </w:t>
+        <w:t xml:space="preserve"> Once the Arduino start button has been </w:t>
+      </w:r>
+      <w:proofErr w:type="gramStart"/>
+      <w:r>
+        <w:t>pressed,</w:t>
+      </w:r>
+      <w:proofErr w:type="gramEnd"/>
+      <w:r>
+        <w:t xml:space="preserve"> the program will switch to the Live Data window </w:t>
       </w:r>
       <w:r>
         <w:t xml:space="preserve">for that GC </w:t>
@@ -3495,7 +3584,15 @@
         <w:t xml:space="preserve"> on first GC</w:t>
       </w:r>
       <w:r>
-        <w:t xml:space="preserve"> Once the Arduino start button has been pressed, the program will switch to the Live Data window for that GC and show the data as it arrives to the computer.</w:t>
+        <w:t xml:space="preserve"> Once the Arduino start button has been </w:t>
+      </w:r>
+      <w:proofErr w:type="gramStart"/>
+      <w:r>
+        <w:t>pressed,</w:t>
+      </w:r>
+      <w:proofErr w:type="gramEnd"/>
+      <w:r>
+        <w:t xml:space="preserve"> the program will switch to the Live Data window for that GC and show the data as it arrives to the computer.</w:t>
       </w:r>
     </w:p>
     <w:p/>
@@ -3545,15 +3642,15 @@
       <w:pPr>
         <w:pStyle w:val="Heading2"/>
       </w:pPr>
-      <w:bookmarkStart w:id="11" w:name="_Ref329152220"/>
-      <w:bookmarkStart w:id="12" w:name="_Toc330797135"/>
-      <w:bookmarkStart w:id="13" w:name="_Toc330797438"/>
+      <w:bookmarkStart w:id="12" w:name="_Ref329152220"/>
+      <w:bookmarkStart w:id="13" w:name="_Toc330797135"/>
+      <w:bookmarkStart w:id="14" w:name="_Toc330797438"/>
       <w:r>
         <w:t>Connection to Arduino</w:t>
       </w:r>
-      <w:bookmarkEnd w:id="11"/>
       <w:bookmarkEnd w:id="12"/>
       <w:bookmarkEnd w:id="13"/>
+      <w:bookmarkEnd w:id="14"/>
     </w:p>
     <w:p/>
     <w:p>
@@ -3649,7 +3746,15 @@
         <w:t xml:space="preserve"> Additionally, the port that the program is attempting to connect to is provided.</w:t>
       </w:r>
       <w:r>
-        <w:t xml:space="preserve"> In the case shown below, this port is /dev/cu.usbmodem1421. </w:t>
+        <w:t xml:space="preserve"> In the case shown below, this port is /</w:t>
+      </w:r>
+      <w:proofErr w:type="spellStart"/>
+      <w:r>
+        <w:t>dev</w:t>
+      </w:r>
+      <w:proofErr w:type="spellEnd"/>
+      <w:r>
+        <w:t xml:space="preserve">/cu.usbmodem1421. </w:t>
       </w:r>
     </w:p>
     <w:p>
@@ -3667,13 +3772,13 @@
       <w:pPr>
         <w:pStyle w:val="Heading3"/>
       </w:pPr>
-      <w:bookmarkStart w:id="14" w:name="_Toc330797136"/>
-      <w:bookmarkStart w:id="15" w:name="_Toc330797439"/>
+      <w:bookmarkStart w:id="15" w:name="_Toc330797136"/>
+      <w:bookmarkStart w:id="16" w:name="_Toc330797439"/>
       <w:r>
         <w:t>Troubleshooting</w:t>
       </w:r>
-      <w:bookmarkEnd w:id="14"/>
       <w:bookmarkEnd w:id="15"/>
+      <w:bookmarkEnd w:id="16"/>
     </w:p>
     <w:p>
       <w:pPr>
@@ -3749,9 +3854,13 @@
       <w:r>
         <w:br/>
       </w:r>
-      <w:r>
-        <w:lastRenderedPageBreak/>
-        <w:t>This will provide a list of the ports that were in use when the program started.</w:t>
+      <w:proofErr w:type="gramStart"/>
+      <w:r>
+        <w:t>This</w:t>
+      </w:r>
+      <w:proofErr w:type="gramEnd"/>
+      <w:r>
+        <w:t xml:space="preserve"> will provide a list of the ports that were in use when the program started.</w:t>
       </w:r>
     </w:p>
     <w:p>
@@ -3876,9 +3985,9 @@
           <w:szCs w:val="26"/>
         </w:rPr>
       </w:pPr>
-      <w:bookmarkStart w:id="16" w:name="_Ref329152023"/>
-      <w:bookmarkStart w:id="17" w:name="_Toc330797137"/>
-      <w:bookmarkStart w:id="18" w:name="_Toc330797440"/>
+      <w:bookmarkStart w:id="17" w:name="_Ref329152023"/>
+      <w:bookmarkStart w:id="18" w:name="_Toc330797137"/>
+      <w:bookmarkStart w:id="19" w:name="_Toc330797440"/>
       <w:r>
         <w:br w:type="page"/>
       </w:r>
@@ -3890,16 +3999,32 @@
       <w:r>
         <w:t>Installation</w:t>
       </w:r>
-      <w:bookmarkEnd w:id="16"/>
       <w:bookmarkEnd w:id="17"/>
       <w:bookmarkEnd w:id="18"/>
+      <w:bookmarkEnd w:id="19"/>
       <w:r>
         <w:t xml:space="preserve"> of GasChromino Software</w:t>
       </w:r>
     </w:p>
     <w:p>
       <w:r>
-        <w:t>For general use, a zip file that includes everything necessary to run GasChromino is available from XXX.XXX. After downloading the zip file appropriate for your OS (currently only available for Mac OS X Yosemite), unzip and run the included gcSetup batch file. The gcSetup batch file will ask several questions regarding file placement and copy the files to the correct locations. After installation, the zip file and the initial directory it was unzipped into can be deleted. Details about individual OS’s follow.</w:t>
+        <w:t xml:space="preserve">For general use, a zip file that includes everything necessary to run GasChromino is available from XXX.XXX. After downloading the zip file appropriate for your OS (currently only available for Mac OS X Yosemite), unzip and run the included </w:t>
+      </w:r>
+      <w:proofErr w:type="spellStart"/>
+      <w:r>
+        <w:t>gcSetup</w:t>
+      </w:r>
+      <w:proofErr w:type="spellEnd"/>
+      <w:r>
+        <w:t xml:space="preserve"> batch file. The </w:t>
+      </w:r>
+      <w:proofErr w:type="spellStart"/>
+      <w:r>
+        <w:t>gcSetup</w:t>
+      </w:r>
+      <w:proofErr w:type="spellEnd"/>
+      <w:r>
+        <w:t xml:space="preserve"> batch file will ask several questions regarding file placement and copy the files to the correct locations. After installation, the zip file and the initial directory it was unzipped into can be deleted. Details about individual OS’s follow.</w:t>
       </w:r>
     </w:p>
     <w:p/>
@@ -3911,7 +4036,15 @@
         <w:t>Prior Installations</w:t>
       </w:r>
       <w:r>
-        <w:t xml:space="preserve"> The gcSetup program recognizes when the application has been already installed, and checks to make sure that you want to reinstall. It will then overwrite files for the application and support files. Data files should not be affected, although the environment variables pointing to data file directories may be changed depending upon user choices during installation.</w:t>
+        <w:t xml:space="preserve"> The </w:t>
+      </w:r>
+      <w:proofErr w:type="spellStart"/>
+      <w:r>
+        <w:t>gcSetup</w:t>
+      </w:r>
+      <w:proofErr w:type="spellEnd"/>
+      <w:r>
+        <w:t xml:space="preserve"> program recognizes when the application has been already installed, and checks to make sure that you want to reinstall. It will then overwrite files for the application and support files. Data files should not be affected, although the environment variables pointing to data file directories may be changed depending upon user choices during installation.</w:t>
       </w:r>
     </w:p>
     <w:p/>
@@ -3919,13 +4052,13 @@
       <w:pPr>
         <w:pStyle w:val="Heading3"/>
       </w:pPr>
-      <w:bookmarkStart w:id="19" w:name="_Toc330797138"/>
-      <w:bookmarkStart w:id="20" w:name="_Toc330797441"/>
+      <w:bookmarkStart w:id="20" w:name="_Toc330797138"/>
+      <w:bookmarkStart w:id="21" w:name="_Toc330797441"/>
       <w:r>
         <w:t>Mac OS X Installation</w:t>
       </w:r>
-      <w:bookmarkEnd w:id="19"/>
       <w:bookmarkEnd w:id="20"/>
+      <w:bookmarkEnd w:id="21"/>
       <w:r>
         <w:t xml:space="preserve">  </w:t>
       </w:r>
@@ -3939,7 +4072,15 @@
         <w:t>App Installation Directory</w:t>
       </w:r>
       <w:r>
-        <w:t xml:space="preserve"> The default location for installation of GasChromino is in the /Applications directory. This allows the program to be utilized by all users on the computer. If this is not desired, the user can type in another directory location. There is little error-checking at this point for this directory, so be careful.</w:t>
+        <w:t xml:space="preserve"> The default location for installation of GasChromino is in the /Applications directory. This allows the program to be utilized by all users on the computer. If this is not desired, the user can type in another directory location. There is little </w:t>
+      </w:r>
+      <w:proofErr w:type="gramStart"/>
+      <w:r>
+        <w:t>error-checking</w:t>
+      </w:r>
+      <w:proofErr w:type="gramEnd"/>
+      <w:r>
+        <w:t xml:space="preserve"> at this point for this directory, so be careful.</w:t>
       </w:r>
     </w:p>
     <w:p/>
@@ -3948,10 +4089,21 @@
         <w:rPr>
           <w:rStyle w:val="Heading4Char"/>
         </w:rPr>
-        <w:t>Data Files Directory</w:t>
-      </w:r>
-      <w:r>
-        <w:t xml:space="preserve">  The GasChromino program can be set up to have either individualized data directories or a global data directory, depending upon the needs of the laboratory environment. </w:t>
+        <w:t xml:space="preserve">Data Files </w:t>
+      </w:r>
+      <w:proofErr w:type="gramStart"/>
+      <w:r>
+        <w:rPr>
+          <w:rStyle w:val="Heading4Char"/>
+        </w:rPr>
+        <w:t>Directory</w:t>
+      </w:r>
+      <w:r>
+        <w:t xml:space="preserve">  The</w:t>
+      </w:r>
+      <w:proofErr w:type="gramEnd"/>
+      <w:r>
+        <w:t xml:space="preserve"> GasChromino program can be set up to have either individualized data directories or a global data directory, depending upon the needs of the laboratory environment. </w:t>
       </w:r>
     </w:p>
     <w:p/>
@@ -3963,11 +4115,23 @@
         <w:t xml:space="preserve">Global Data Location </w:t>
       </w:r>
       <w:r>
-        <w:t xml:space="preserve">The default global data location is in /Users/Shared/Documents/GasChrominoData but this could be anywhere, even a networked location. The gcSetup program recognizes pre-set locations based upon </w:t>
-      </w:r>
-      <w:r>
-        <w:lastRenderedPageBreak/>
-        <w:t xml:space="preserve">prior installations and suggests default locations. The user can accept either of these or specify another directory. </w:t>
+        <w:t>The default global data location is in /Users/Shared/Documents/</w:t>
+      </w:r>
+      <w:proofErr w:type="spellStart"/>
+      <w:r>
+        <w:t>GasChrominoData</w:t>
+      </w:r>
+      <w:proofErr w:type="spellEnd"/>
+      <w:r>
+        <w:t xml:space="preserve"> but this could be anywhere, even a networked location. The </w:t>
+      </w:r>
+      <w:proofErr w:type="spellStart"/>
+      <w:r>
+        <w:t>gcSetup</w:t>
+      </w:r>
+      <w:proofErr w:type="spellEnd"/>
+      <w:r>
+        <w:t xml:space="preserve"> program recognizes pre-set locations based upon prior installations and suggests default locations. The user can accept either of these or specify another directory. </w:t>
       </w:r>
     </w:p>
     <w:p/>
@@ -4011,8 +4175,13 @@
       <w:r>
         <w:t xml:space="preserve"> </w:t>
       </w:r>
-      <w:r>
-        <w:t xml:space="preserve">A directory is specified by the program that contains files utilized by the program. These support files include the Instructions (this document) and a configuration file (GasChromino.cfg).  </w:t>
+      <w:proofErr w:type="gramStart"/>
+      <w:r>
+        <w:t>A directory is specified by the program that contains files utilized by the program</w:t>
+      </w:r>
+      <w:proofErr w:type="gramEnd"/>
+      <w:r>
+        <w:t xml:space="preserve">. These support files include the Instructions (this document) and a configuration file (GasChromino.cfg).  </w:t>
       </w:r>
       <w:r>
         <w:t>If on the first time that GasChromino</w:t>
@@ -4024,7 +4193,15 @@
         <w:t xml:space="preserve">runs it </w:t>
       </w:r>
       <w:r>
-        <w:t xml:space="preserve">does not find these files (most likely gcSetup has not been run), then it will default to </w:t>
+        <w:t xml:space="preserve">does not find these files (most likely </w:t>
+      </w:r>
+      <w:proofErr w:type="spellStart"/>
+      <w:r>
+        <w:t>gcSetup</w:t>
+      </w:r>
+      <w:proofErr w:type="spellEnd"/>
+      <w:r>
+        <w:t xml:space="preserve"> has not been run), then it will default to </w:t>
       </w:r>
       <w:r>
         <w:t>the version supplied with the program, and ask the user to edit the file to personalize the installation.</w:t>
@@ -4045,7 +4222,15 @@
         <w:t xml:space="preserve"> The default global support files location is in /Library/Application Support/GasChromino but this could be any valid path. </w:t>
       </w:r>
       <w:r>
-        <w:t>The gcSetup program recognizes pre-set locations based upon prior installations and suggests default locations. The user can accept either of these or specify another directory.</w:t>
+        <w:t xml:space="preserve">The </w:t>
+      </w:r>
+      <w:proofErr w:type="spellStart"/>
+      <w:r>
+        <w:t>gcSetup</w:t>
+      </w:r>
+      <w:proofErr w:type="spellEnd"/>
+      <w:r>
+        <w:t xml:space="preserve"> program recognizes pre-set locations based upon prior installations and suggests default locations. The user can accept either of these or specify another directory.</w:t>
       </w:r>
       <w:r>
         <w:t xml:space="preserve"> In general, when the program is going to be used to control an instrument, a single GasChromino.cfg file should be utilized. </w:t>
@@ -4072,7 +4257,15 @@
         <w:t>$HOME</w:t>
       </w:r>
       <w:r>
-        <w:t xml:space="preserve"> in place of the directory path for the personalized support location, gcSetup will </w:t>
+        <w:t xml:space="preserve"> in place of the directory path for the personalized support location, </w:t>
+      </w:r>
+      <w:proofErr w:type="spellStart"/>
+      <w:r>
+        <w:t>gcSetup</w:t>
+      </w:r>
+      <w:proofErr w:type="spellEnd"/>
+      <w:r>
+        <w:t xml:space="preserve"> will </w:t>
       </w:r>
       <w:r>
         <w:t xml:space="preserve">create the directory and place the Instructions.pdf file in it. </w:t>
@@ -4102,7 +4295,31 @@
         <w:t>Environment Variables</w:t>
       </w:r>
       <w:r>
-        <w:t xml:space="preserve"> The environment variables that control GasChromino are set within the program’s Info.plist file (with default installation found in /Applications/GasChromino.app/Contents). This file is modified by the gcSetup routine upon initial installation. </w:t>
+        <w:t xml:space="preserve"> The environment variables that control GasChromino are set within the program’s </w:t>
+      </w:r>
+      <w:proofErr w:type="spellStart"/>
+      <w:r>
+        <w:t>Info.plist</w:t>
+      </w:r>
+      <w:proofErr w:type="spellEnd"/>
+      <w:r>
+        <w:t xml:space="preserve"> file (with default installation found in /Applications/</w:t>
+      </w:r>
+      <w:proofErr w:type="spellStart"/>
+      <w:r>
+        <w:t>GasChromino.app</w:t>
+      </w:r>
+      <w:proofErr w:type="spellEnd"/>
+      <w:r>
+        <w:t xml:space="preserve">/Contents). This file is modified by the </w:t>
+      </w:r>
+      <w:proofErr w:type="spellStart"/>
+      <w:r>
+        <w:t>gcSetup</w:t>
+      </w:r>
+      <w:proofErr w:type="spellEnd"/>
+      <w:r>
+        <w:t xml:space="preserve"> routine upon initial installation. </w:t>
       </w:r>
     </w:p>
     <w:p/>
@@ -4117,35 +4334,95 @@
         <w:t xml:space="preserve"> </w:t>
       </w:r>
       <w:r>
-        <w:t>The gcSetup routine also sets several bash environment variables using the initial user’s $HOME</w:t>
-      </w:r>
-      <w:r>
-        <w:t>/.bash_profile file. Should the program need to be run from Terminal, these environment variables provide the necessary information. These variables are only set for the initial user, should all users need to run the program utilizing Terminal, these lines should be modified and added to each individual’s $HOME/.bash_profile or in /etc/profile or /etc/bashrc file. This more advanced setup is left to the end-user</w:t>
+        <w:t xml:space="preserve">The </w:t>
+      </w:r>
+      <w:proofErr w:type="spellStart"/>
+      <w:r>
+        <w:t>gcSetup</w:t>
+      </w:r>
+      <w:proofErr w:type="spellEnd"/>
+      <w:r>
+        <w:t xml:space="preserve"> routine also sets several bash environment variables using the initial user’s $HOME</w:t>
+      </w:r>
+      <w:r>
+        <w:t>/</w:t>
+      </w:r>
+      <w:proofErr w:type="gramStart"/>
+      <w:r>
+        <w:t>.</w:t>
+      </w:r>
+      <w:proofErr w:type="spellStart"/>
+      <w:r>
+        <w:t>bash</w:t>
+      </w:r>
+      <w:proofErr w:type="gramEnd"/>
+      <w:r>
+        <w:t>_profile</w:t>
+      </w:r>
+      <w:proofErr w:type="spellEnd"/>
+      <w:r>
+        <w:t xml:space="preserve"> file. Should the program need to be run from Terminal, these environment variables provide the necessary information. These variables are only set for the initial user, should all users need to run the program utilizing Terminal, these lines should be modified and added to each individual’s $HOME/</w:t>
+      </w:r>
+      <w:proofErr w:type="gramStart"/>
+      <w:r>
+        <w:t>.</w:t>
+      </w:r>
+      <w:proofErr w:type="spellStart"/>
+      <w:r>
+        <w:t>bash</w:t>
+      </w:r>
+      <w:proofErr w:type="gramEnd"/>
+      <w:r>
+        <w:t>_profile</w:t>
+      </w:r>
+      <w:proofErr w:type="spellEnd"/>
+      <w:r>
+        <w:t xml:space="preserve"> or in /</w:t>
+      </w:r>
+      <w:proofErr w:type="spellStart"/>
+      <w:r>
+        <w:t>etc</w:t>
+      </w:r>
+      <w:proofErr w:type="spellEnd"/>
+      <w:r>
+        <w:t>/profile or /</w:t>
+      </w:r>
+      <w:proofErr w:type="spellStart"/>
+      <w:r>
+        <w:t>etc</w:t>
+      </w:r>
+      <w:proofErr w:type="spellEnd"/>
+      <w:r>
+        <w:t>/</w:t>
+      </w:r>
+      <w:proofErr w:type="spellStart"/>
+      <w:r>
+        <w:t>bashrc</w:t>
+      </w:r>
+      <w:proofErr w:type="spellEnd"/>
+      <w:r>
+        <w:t xml:space="preserve"> file. This more advanced setup is left to the end-user</w:t>
       </w:r>
       <w:r>
         <w:t>,</w:t>
       </w:r>
       <w:r>
-        <w:t xml:space="preserve"> as it will vary from installation to </w:t>
-      </w:r>
-      <w:r>
-        <w:lastRenderedPageBreak/>
-        <w:t>installation (and if you are fiddling with using it in Terminal, you probably know what to do anyway).</w:t>
+        <w:t xml:space="preserve"> as it will vary from installation to installation (and if you are fiddling with using it in Terminal, you probably know what to do anyway).</w:t>
       </w:r>
     </w:p>
     <w:p>
       <w:pPr>
         <w:pStyle w:val="Heading2"/>
       </w:pPr>
-      <w:bookmarkStart w:id="21" w:name="_Ref329152168"/>
-      <w:bookmarkStart w:id="22" w:name="_Toc330797139"/>
-      <w:bookmarkStart w:id="23" w:name="_Toc330797442"/>
+      <w:bookmarkStart w:id="22" w:name="_Ref329152168"/>
+      <w:bookmarkStart w:id="23" w:name="_Toc330797139"/>
+      <w:bookmarkStart w:id="24" w:name="_Toc330797442"/>
       <w:r>
         <w:t>Configuration</w:t>
       </w:r>
-      <w:bookmarkEnd w:id="21"/>
       <w:bookmarkEnd w:id="22"/>
       <w:bookmarkEnd w:id="23"/>
+      <w:bookmarkEnd w:id="24"/>
       <w:r>
         <w:t xml:space="preserve"> of GasChromino Software</w:t>
       </w:r>
@@ -4229,7 +4506,15 @@
         <w:t xml:space="preserve"> for an Instrument</w:t>
       </w:r>
       <w:r>
-        <w:t>. These changes are made by editing the GasChromino.cfg file during the setup process.</w:t>
+        <w:t xml:space="preserve">. </w:t>
+      </w:r>
+      <w:proofErr w:type="gramStart"/>
+      <w:r>
+        <w:t>These changes are made by editing the GasChromino.cfg file during the setup process</w:t>
+      </w:r>
+      <w:proofErr w:type="gramEnd"/>
+      <w:r>
+        <w:t>.</w:t>
       </w:r>
       <w:r>
         <w:t xml:space="preserve"> Capitalization is important in the configuration file.</w:t>
@@ -4353,8 +4638,15 @@
             <w:tcW w:w="4428" w:type="dxa"/>
           </w:tcPr>
           <w:p>
-            <w:r>
-              <w:t>dataStation = False</w:t>
+            <w:proofErr w:type="spellStart"/>
+            <w:proofErr w:type="gramStart"/>
+            <w:r>
+              <w:t>dataStation</w:t>
+            </w:r>
+            <w:proofErr w:type="spellEnd"/>
+            <w:proofErr w:type="gramEnd"/>
+            <w:r>
+              <w:t xml:space="preserve"> = False</w:t>
             </w:r>
           </w:p>
         </w:tc>
@@ -4375,18 +4667,33 @@
             <w:tcW w:w="4428" w:type="dxa"/>
           </w:tcPr>
           <w:p>
-            <w:r>
-              <w:t xml:space="preserve">noChannels = 2 </w:t>
-            </w:r>
-          </w:p>
-        </w:tc>
-        <w:tc>
-          <w:tcPr>
-            <w:tcW w:w="4428" w:type="dxa"/>
-          </w:tcPr>
-          <w:p>
-            <w:r>
-              <w:t>[can be either 1 or 2]</w:t>
+            <w:proofErr w:type="spellStart"/>
+            <w:proofErr w:type="gramStart"/>
+            <w:r>
+              <w:t>noChannels</w:t>
+            </w:r>
+            <w:proofErr w:type="spellEnd"/>
+            <w:proofErr w:type="gramEnd"/>
+            <w:r>
+              <w:t xml:space="preserve"> = 2 </w:t>
+            </w:r>
+          </w:p>
+        </w:tc>
+        <w:tc>
+          <w:tcPr>
+            <w:tcW w:w="4428" w:type="dxa"/>
+          </w:tcPr>
+          <w:p>
+            <w:r>
+              <w:t>[</w:t>
+            </w:r>
+            <w:proofErr w:type="gramStart"/>
+            <w:r>
+              <w:t>can</w:t>
+            </w:r>
+            <w:proofErr w:type="gramEnd"/>
+            <w:r>
+              <w:t xml:space="preserve"> be either 1 or 2]</w:t>
             </w:r>
             <w:r>
               <w:t xml:space="preserve"> </w:t>
@@ -4403,18 +4710,33 @@
             <w:tcW w:w="4428" w:type="dxa"/>
           </w:tcPr>
           <w:p>
-            <w:r>
-              <w:t>instrName = [‘GC 1’,  ‘GC 2’]</w:t>
-            </w:r>
-          </w:p>
-        </w:tc>
-        <w:tc>
-          <w:tcPr>
-            <w:tcW w:w="4428" w:type="dxa"/>
-          </w:tcPr>
-          <w:p>
-            <w:r>
-              <w:t>A list of names for the GC’s. These should be set to something that will make sense to users.  The names must be quoted, and the number of names in the list should match the noChannels set above. Names should not be long.</w:t>
+            <w:proofErr w:type="spellStart"/>
+            <w:proofErr w:type="gramStart"/>
+            <w:r>
+              <w:t>instrName</w:t>
+            </w:r>
+            <w:proofErr w:type="spellEnd"/>
+            <w:proofErr w:type="gramEnd"/>
+            <w:r>
+              <w:t xml:space="preserve"> = [‘GC 1’,  ‘GC 2’]</w:t>
+            </w:r>
+          </w:p>
+        </w:tc>
+        <w:tc>
+          <w:tcPr>
+            <w:tcW w:w="4428" w:type="dxa"/>
+          </w:tcPr>
+          <w:p>
+            <w:r>
+              <w:t xml:space="preserve">A list of names for the GC’s. These should be set to something that will make sense to users.  The names must be quoted, and the number of names in the list should match the </w:t>
+            </w:r>
+            <w:proofErr w:type="spellStart"/>
+            <w:r>
+              <w:t>noChannels</w:t>
+            </w:r>
+            <w:proofErr w:type="spellEnd"/>
+            <w:r>
+              <w:t xml:space="preserve"> set above. Names should not be long.</w:t>
             </w:r>
           </w:p>
         </w:tc>
@@ -4466,8 +4788,23 @@
             <w:tcW w:w="4428" w:type="dxa"/>
           </w:tcPr>
           <w:p>
-            <w:r>
-              <w:t>arduinoCom = ‘/dev/cu.usbmodem1421’</w:t>
+            <w:proofErr w:type="spellStart"/>
+            <w:proofErr w:type="gramStart"/>
+            <w:r>
+              <w:t>arduinoCom</w:t>
+            </w:r>
+            <w:proofErr w:type="spellEnd"/>
+            <w:proofErr w:type="gramEnd"/>
+            <w:r>
+              <w:t xml:space="preserve"> = ‘/</w:t>
+            </w:r>
+            <w:proofErr w:type="spellStart"/>
+            <w:r>
+              <w:t>dev</w:t>
+            </w:r>
+            <w:proofErr w:type="spellEnd"/>
+            <w:r>
+              <w:t>/cu.usbmodem1421’</w:t>
             </w:r>
           </w:p>
         </w:tc>
@@ -4483,7 +4820,15 @@
               <w:t>with</w:t>
             </w:r>
             <w:r>
-              <w:t xml:space="preserve"> Arduino Software. Alternatively, GasChromino has the ability to detect ports that can then be selected within the software, but to set as a default, the GasChromino.cfg file must be edited</w:t>
+              <w:t xml:space="preserve"> Arduino Software. Alternatively, GasChromino has the ability to detect ports that can then be selected within the software, but to set as a </w:t>
+            </w:r>
+            <w:proofErr w:type="gramStart"/>
+            <w:r>
+              <w:t>default,</w:t>
+            </w:r>
+            <w:proofErr w:type="gramEnd"/>
+            <w:r>
+              <w:t xml:space="preserve"> the GasChromino.cfg file must be edited</w:t>
             </w:r>
             <w:r>
               <w:t xml:space="preserve">. See </w:t>
@@ -4543,7 +4888,6 @@
                 <w:b/>
                 <w:i/>
               </w:rPr>
-              <w:lastRenderedPageBreak/>
               <w:t>Defaults for basic experimental variables</w:t>
             </w:r>
           </w:p>
@@ -4568,8 +4912,15 @@
             <w:tcW w:w="4428" w:type="dxa"/>
           </w:tcPr>
           <w:p>
-            <w:r>
-              <w:t>timeExper = “1”</w:t>
+            <w:proofErr w:type="spellStart"/>
+            <w:proofErr w:type="gramStart"/>
+            <w:r>
+              <w:t>timeExper</w:t>
+            </w:r>
+            <w:proofErr w:type="spellEnd"/>
+            <w:proofErr w:type="gramEnd"/>
+            <w:r>
+              <w:t xml:space="preserve"> = “1”</w:t>
             </w:r>
           </w:p>
         </w:tc>
@@ -4590,8 +4941,13 @@
             <w:tcW w:w="4428" w:type="dxa"/>
           </w:tcPr>
           <w:p>
-            <w:r>
-              <w:t>comment = “”</w:t>
+            <w:proofErr w:type="gramStart"/>
+            <w:r>
+              <w:t>comment</w:t>
+            </w:r>
+            <w:proofErr w:type="gramEnd"/>
+            <w:r>
+              <w:t xml:space="preserve"> = “”</w:t>
             </w:r>
           </w:p>
         </w:tc>
@@ -4661,8 +5017,13 @@
             <w:tcW w:w="4428" w:type="dxa"/>
           </w:tcPr>
           <w:p>
-            <w:r>
-              <w:t>thresh = 0.001</w:t>
+            <w:proofErr w:type="gramStart"/>
+            <w:r>
+              <w:t>thresh</w:t>
+            </w:r>
+            <w:proofErr w:type="gramEnd"/>
+            <w:r>
+              <w:t xml:space="preserve"> = 0.001</w:t>
             </w:r>
           </w:p>
         </w:tc>
@@ -4718,8 +5079,15 @@
             <w:tcW w:w="4428" w:type="dxa"/>
           </w:tcPr>
           <w:p>
-            <w:r>
-              <w:t>gradThresh = 0.0005</w:t>
+            <w:proofErr w:type="spellStart"/>
+            <w:proofErr w:type="gramStart"/>
+            <w:r>
+              <w:t>gradThresh</w:t>
+            </w:r>
+            <w:proofErr w:type="spellEnd"/>
+            <w:proofErr w:type="gramEnd"/>
+            <w:r>
+              <w:t xml:space="preserve"> = 0.0005</w:t>
             </w:r>
           </w:p>
         </w:tc>
@@ -4810,8 +5178,15 @@
             <w:tcW w:w="4428" w:type="dxa"/>
           </w:tcPr>
           <w:p>
-            <w:r>
-              <w:t>traceColor = ‘black’</w:t>
+            <w:proofErr w:type="spellStart"/>
+            <w:proofErr w:type="gramStart"/>
+            <w:r>
+              <w:t>traceColor</w:t>
+            </w:r>
+            <w:proofErr w:type="spellEnd"/>
+            <w:proofErr w:type="gramEnd"/>
+            <w:r>
+              <w:t xml:space="preserve"> = ‘black’</w:t>
             </w:r>
           </w:p>
         </w:tc>
@@ -4832,8 +5207,15 @@
             <w:tcW w:w="4428" w:type="dxa"/>
           </w:tcPr>
           <w:p>
-            <w:r>
-              <w:t>baselineColor = ‘blue’</w:t>
+            <w:proofErr w:type="spellStart"/>
+            <w:proofErr w:type="gramStart"/>
+            <w:r>
+              <w:t>baselineColor</w:t>
+            </w:r>
+            <w:proofErr w:type="spellEnd"/>
+            <w:proofErr w:type="gramEnd"/>
+            <w:r>
+              <w:t xml:space="preserve"> = ‘blue’</w:t>
             </w:r>
           </w:p>
         </w:tc>
@@ -4854,8 +5236,15 @@
             <w:tcW w:w="4428" w:type="dxa"/>
           </w:tcPr>
           <w:p>
-            <w:r>
-              <w:t>showBaseline = False</w:t>
+            <w:proofErr w:type="spellStart"/>
+            <w:proofErr w:type="gramStart"/>
+            <w:r>
+              <w:t>showBaseline</w:t>
+            </w:r>
+            <w:proofErr w:type="spellEnd"/>
+            <w:proofErr w:type="gramEnd"/>
+            <w:r>
+              <w:t xml:space="preserve"> = False</w:t>
             </w:r>
           </w:p>
         </w:tc>
@@ -4876,8 +5265,15 @@
             <w:tcW w:w="4428" w:type="dxa"/>
           </w:tcPr>
           <w:p>
-            <w:r>
-              <w:t>colorList = ['red', 'orange', 'yellow', 'green', 'blue', 'indigo', 'violet']</w:t>
+            <w:proofErr w:type="spellStart"/>
+            <w:proofErr w:type="gramStart"/>
+            <w:r>
+              <w:t>colorList</w:t>
+            </w:r>
+            <w:proofErr w:type="spellEnd"/>
+            <w:proofErr w:type="gramEnd"/>
+            <w:r>
+              <w:t xml:space="preserve"> = ['red', 'orange', 'yellow', 'green', 'blue', 'indigo', 'violet']</w:t>
             </w:r>
           </w:p>
         </w:tc>
@@ -4916,7 +5312,15 @@
         <w:t xml:space="preserve"> for a Data Station</w:t>
       </w:r>
       <w:r>
-        <w:t xml:space="preserve"> The following is a list of the typical changes that will be necessary upon initial installation of GasChromino for an Instrument. These changes are made by editing the GasChromino.cfg file during the setup process. Capitalization is important in the configuration file.</w:t>
+        <w:t xml:space="preserve"> The following is a list of the typical changes that will be necessary upon initial installation of GasChromino for an Instrument. </w:t>
+      </w:r>
+      <w:proofErr w:type="gramStart"/>
+      <w:r>
+        <w:t>These changes are made by editing the GasChromino.cfg file during the setup process</w:t>
+      </w:r>
+      <w:proofErr w:type="gramEnd"/>
+      <w:r>
+        <w:t>. Capitalization is important in the configuration file.</w:t>
       </w:r>
     </w:p>
     <w:p/>
@@ -4936,8 +5340,13 @@
           <w:t>2</w:t>
         </w:r>
       </w:fldSimple>
-      <w:r>
-        <w:t xml:space="preserve"> Initial Configuration for a Data Station</w:t>
+      <w:proofErr w:type="gramStart"/>
+      <w:r>
+        <w:t xml:space="preserve"> Initial Configuration</w:t>
+      </w:r>
+      <w:proofErr w:type="gramEnd"/>
+      <w:r>
+        <w:t xml:space="preserve"> for a Data Station</w:t>
       </w:r>
     </w:p>
     <w:tbl>
@@ -5034,8 +5443,15 @@
             <w:tcW w:w="4428" w:type="dxa"/>
           </w:tcPr>
           <w:p>
-            <w:r>
-              <w:t>dataStation = True</w:t>
+            <w:proofErr w:type="spellStart"/>
+            <w:proofErr w:type="gramStart"/>
+            <w:r>
+              <w:t>dataStation</w:t>
+            </w:r>
+            <w:proofErr w:type="spellEnd"/>
+            <w:proofErr w:type="gramEnd"/>
+            <w:r>
+              <w:t xml:space="preserve"> = True</w:t>
             </w:r>
           </w:p>
         </w:tc>
@@ -5056,18 +5472,33 @@
             <w:tcW w:w="4428" w:type="dxa"/>
           </w:tcPr>
           <w:p>
-            <w:r>
-              <w:t xml:space="preserve">noChannels = 1 </w:t>
-            </w:r>
-          </w:p>
-        </w:tc>
-        <w:tc>
-          <w:tcPr>
-            <w:tcW w:w="4428" w:type="dxa"/>
-          </w:tcPr>
-          <w:p>
-            <w:r>
-              <w:t>Since no GC’s are hooked up, there are no channels; however,  the Data Station itself counts as one for naming purposes.</w:t>
+            <w:proofErr w:type="spellStart"/>
+            <w:proofErr w:type="gramStart"/>
+            <w:r>
+              <w:t>noChannels</w:t>
+            </w:r>
+            <w:proofErr w:type="spellEnd"/>
+            <w:proofErr w:type="gramEnd"/>
+            <w:r>
+              <w:t xml:space="preserve"> = 1 </w:t>
+            </w:r>
+          </w:p>
+        </w:tc>
+        <w:tc>
+          <w:tcPr>
+            <w:tcW w:w="4428" w:type="dxa"/>
+          </w:tcPr>
+          <w:p>
+            <w:r>
+              <w:t>Since no GC’s are hooked up, there are no channels; however</w:t>
+            </w:r>
+            <w:proofErr w:type="gramStart"/>
+            <w:r>
+              <w:t>,  the</w:t>
+            </w:r>
+            <w:proofErr w:type="gramEnd"/>
+            <w:r>
+              <w:t xml:space="preserve"> Data Station itself counts as one for naming purposes.</w:t>
             </w:r>
           </w:p>
         </w:tc>
@@ -5078,8 +5509,15 @@
             <w:tcW w:w="4428" w:type="dxa"/>
           </w:tcPr>
           <w:p>
-            <w:r>
-              <w:t>instrName = [‘Data Station’]</w:t>
+            <w:proofErr w:type="spellStart"/>
+            <w:proofErr w:type="gramStart"/>
+            <w:r>
+              <w:t>instrName</w:t>
+            </w:r>
+            <w:proofErr w:type="spellEnd"/>
+            <w:proofErr w:type="gramEnd"/>
+            <w:r>
+              <w:t xml:space="preserve"> = [‘Data Station’]</w:t>
             </w:r>
           </w:p>
         </w:tc>
@@ -5128,8 +5566,13 @@
             <w:tcW w:w="4428" w:type="dxa"/>
           </w:tcPr>
           <w:p>
-            <w:r>
-              <w:t>thresh = 0.001</w:t>
+            <w:proofErr w:type="gramStart"/>
+            <w:r>
+              <w:t>thresh</w:t>
+            </w:r>
+            <w:proofErr w:type="gramEnd"/>
+            <w:r>
+              <w:t xml:space="preserve"> = 0.001</w:t>
             </w:r>
           </w:p>
         </w:tc>
@@ -5185,8 +5628,15 @@
             <w:tcW w:w="4428" w:type="dxa"/>
           </w:tcPr>
           <w:p>
-            <w:r>
-              <w:t>gradThresh = 0.0005</w:t>
+            <w:proofErr w:type="spellStart"/>
+            <w:proofErr w:type="gramStart"/>
+            <w:r>
+              <w:t>gradThresh</w:t>
+            </w:r>
+            <w:proofErr w:type="spellEnd"/>
+            <w:proofErr w:type="gramEnd"/>
+            <w:r>
+              <w:t xml:space="preserve"> = 0.0005</w:t>
             </w:r>
           </w:p>
         </w:tc>
@@ -5277,8 +5727,15 @@
             <w:tcW w:w="4428" w:type="dxa"/>
           </w:tcPr>
           <w:p>
-            <w:r>
-              <w:t>traceColor = ‘black’</w:t>
+            <w:proofErr w:type="spellStart"/>
+            <w:proofErr w:type="gramStart"/>
+            <w:r>
+              <w:t>traceColor</w:t>
+            </w:r>
+            <w:proofErr w:type="spellEnd"/>
+            <w:proofErr w:type="gramEnd"/>
+            <w:r>
+              <w:t xml:space="preserve"> = ‘black’</w:t>
             </w:r>
           </w:p>
         </w:tc>
@@ -5299,8 +5756,15 @@
             <w:tcW w:w="4428" w:type="dxa"/>
           </w:tcPr>
           <w:p>
-            <w:r>
-              <w:t>baselineColor = ‘blue’</w:t>
+            <w:proofErr w:type="spellStart"/>
+            <w:proofErr w:type="gramStart"/>
+            <w:r>
+              <w:t>baselineColor</w:t>
+            </w:r>
+            <w:proofErr w:type="spellEnd"/>
+            <w:proofErr w:type="gramEnd"/>
+            <w:r>
+              <w:t xml:space="preserve"> = ‘blue’</w:t>
             </w:r>
           </w:p>
         </w:tc>
@@ -5321,8 +5785,15 @@
             <w:tcW w:w="4428" w:type="dxa"/>
           </w:tcPr>
           <w:p>
-            <w:r>
-              <w:t>showBaseline = False</w:t>
+            <w:proofErr w:type="spellStart"/>
+            <w:proofErr w:type="gramStart"/>
+            <w:r>
+              <w:t>showBaseline</w:t>
+            </w:r>
+            <w:proofErr w:type="spellEnd"/>
+            <w:proofErr w:type="gramEnd"/>
+            <w:r>
+              <w:t xml:space="preserve"> = False</w:t>
             </w:r>
           </w:p>
         </w:tc>
@@ -5343,8 +5814,15 @@
             <w:tcW w:w="4428" w:type="dxa"/>
           </w:tcPr>
           <w:p>
-            <w:r>
-              <w:t>colorList = ['red', 'orange', 'yellow', 'green', 'blue', 'indigo', 'violet']</w:t>
+            <w:proofErr w:type="spellStart"/>
+            <w:proofErr w:type="gramStart"/>
+            <w:r>
+              <w:t>colorList</w:t>
+            </w:r>
+            <w:proofErr w:type="spellEnd"/>
+            <w:proofErr w:type="gramEnd"/>
+            <w:r>
+              <w:t xml:space="preserve"> = ['red', 'orange', 'yellow', 'green', 'blue', 'indigo', 'violet']</w:t>
             </w:r>
           </w:p>
         </w:tc>
@@ -5379,7 +5857,6 @@
         <w:rPr>
           <w:rStyle w:val="Heading3Char"/>
         </w:rPr>
-        <w:lastRenderedPageBreak/>
         <w:t>Further Configuration</w:t>
       </w:r>
       <w:r>
@@ -5511,8 +5988,15 @@
             <w:tcW w:w="4428" w:type="dxa"/>
           </w:tcPr>
           <w:p>
-            <w:r>
-              <w:t>dataStation = True</w:t>
+            <w:proofErr w:type="spellStart"/>
+            <w:proofErr w:type="gramStart"/>
+            <w:r>
+              <w:t>dataStation</w:t>
+            </w:r>
+            <w:proofErr w:type="spellEnd"/>
+            <w:proofErr w:type="gramEnd"/>
+            <w:r>
+              <w:t xml:space="preserve"> = True</w:t>
             </w:r>
           </w:p>
         </w:tc>
@@ -5533,8 +6017,15 @@
             <w:tcW w:w="4428" w:type="dxa"/>
           </w:tcPr>
           <w:p>
-            <w:r>
-              <w:t>dataStation = False</w:t>
+            <w:proofErr w:type="spellStart"/>
+            <w:proofErr w:type="gramStart"/>
+            <w:r>
+              <w:t>dataStation</w:t>
+            </w:r>
+            <w:proofErr w:type="spellEnd"/>
+            <w:proofErr w:type="gramEnd"/>
+            <w:r>
+              <w:t xml:space="preserve"> = False</w:t>
             </w:r>
           </w:p>
         </w:tc>
@@ -5555,18 +6046,33 @@
             <w:tcW w:w="4428" w:type="dxa"/>
           </w:tcPr>
           <w:p>
-            <w:r>
-              <w:t xml:space="preserve">noChannels = 2 </w:t>
-            </w:r>
-          </w:p>
-        </w:tc>
-        <w:tc>
-          <w:tcPr>
-            <w:tcW w:w="4428" w:type="dxa"/>
-          </w:tcPr>
-          <w:p>
-            <w:r>
-              <w:t>[can be either 1 or 2]</w:t>
+            <w:proofErr w:type="spellStart"/>
+            <w:proofErr w:type="gramStart"/>
+            <w:r>
+              <w:t>noChannels</w:t>
+            </w:r>
+            <w:proofErr w:type="spellEnd"/>
+            <w:proofErr w:type="gramEnd"/>
+            <w:r>
+              <w:t xml:space="preserve"> = 2 </w:t>
+            </w:r>
+          </w:p>
+        </w:tc>
+        <w:tc>
+          <w:tcPr>
+            <w:tcW w:w="4428" w:type="dxa"/>
+          </w:tcPr>
+          <w:p>
+            <w:r>
+              <w:t>[</w:t>
+            </w:r>
+            <w:proofErr w:type="gramStart"/>
+            <w:r>
+              <w:t>can</w:t>
+            </w:r>
+            <w:proofErr w:type="gramEnd"/>
+            <w:r>
+              <w:t xml:space="preserve"> be either 1 or 2]</w:t>
             </w:r>
           </w:p>
           <w:p>
@@ -5582,18 +6088,33 @@
             <w:tcW w:w="4428" w:type="dxa"/>
           </w:tcPr>
           <w:p>
-            <w:r>
-              <w:t>instrName = [‘GC 1’,  ‘GC 2’]</w:t>
-            </w:r>
-          </w:p>
-        </w:tc>
-        <w:tc>
-          <w:tcPr>
-            <w:tcW w:w="4428" w:type="dxa"/>
-          </w:tcPr>
-          <w:p>
-            <w:r>
-              <w:t>A list of names for the GC’s. These should be set to something that will make sense to users.  The names must be quoted, and the number of names in the list should match the noChannels set above. Names should not be long.</w:t>
+            <w:proofErr w:type="spellStart"/>
+            <w:proofErr w:type="gramStart"/>
+            <w:r>
+              <w:t>instrName</w:t>
+            </w:r>
+            <w:proofErr w:type="spellEnd"/>
+            <w:proofErr w:type="gramEnd"/>
+            <w:r>
+              <w:t xml:space="preserve"> = [‘GC 1’,  ‘GC 2’]</w:t>
+            </w:r>
+          </w:p>
+        </w:tc>
+        <w:tc>
+          <w:tcPr>
+            <w:tcW w:w="4428" w:type="dxa"/>
+          </w:tcPr>
+          <w:p>
+            <w:r>
+              <w:t xml:space="preserve">A list of names for the GC’s. These should be set to something that will make sense to users.  The names must be quoted, and the number of names in the list should match the </w:t>
+            </w:r>
+            <w:proofErr w:type="spellStart"/>
+            <w:r>
+              <w:t>noChannels</w:t>
+            </w:r>
+            <w:proofErr w:type="spellEnd"/>
+            <w:r>
+              <w:t xml:space="preserve"> set above. Names should not be long.</w:t>
             </w:r>
           </w:p>
         </w:tc>
@@ -5632,18 +6153,41 @@
             <w:tcW w:w="4428" w:type="dxa"/>
           </w:tcPr>
           <w:p>
-            <w:r>
-              <w:t>arduinoCom = ‘/dev/cu.usbmodem1421’</w:t>
-            </w:r>
-          </w:p>
-        </w:tc>
-        <w:tc>
-          <w:tcPr>
-            <w:tcW w:w="4428" w:type="dxa"/>
-          </w:tcPr>
-          <w:p>
-            <w:r>
-              <w:t xml:space="preserve">This is the name of the serial usb port on the computer that the Arduino is connected to. This value will most likely change and needs to be determined by using the Arduino Software. Alternatively, GasChromino has the ability to detect ports that can then be selected within the software, but to set as a default, the GasChromino.cfg file must be edited. See </w:t>
+            <w:proofErr w:type="spellStart"/>
+            <w:proofErr w:type="gramStart"/>
+            <w:r>
+              <w:t>arduinoCom</w:t>
+            </w:r>
+            <w:proofErr w:type="spellEnd"/>
+            <w:proofErr w:type="gramEnd"/>
+            <w:r>
+              <w:t xml:space="preserve"> = ‘/</w:t>
+            </w:r>
+            <w:proofErr w:type="spellStart"/>
+            <w:r>
+              <w:t>dev</w:t>
+            </w:r>
+            <w:proofErr w:type="spellEnd"/>
+            <w:r>
+              <w:t>/cu.usbmodem1421’</w:t>
+            </w:r>
+          </w:p>
+        </w:tc>
+        <w:tc>
+          <w:tcPr>
+            <w:tcW w:w="4428" w:type="dxa"/>
+          </w:tcPr>
+          <w:p>
+            <w:r>
+              <w:t xml:space="preserve">This is the name of the serial usb port on the computer that the Arduino is connected to. This value will most likely change and needs to be determined by using the Arduino Software. Alternatively, GasChromino has the ability to detect ports that can then be selected within the software, but to set as a </w:t>
+            </w:r>
+            <w:proofErr w:type="gramStart"/>
+            <w:r>
+              <w:t>default,</w:t>
+            </w:r>
+            <w:proofErr w:type="gramEnd"/>
+            <w:r>
+              <w:t xml:space="preserve"> the GasChromino.cfg file must be edited. See </w:t>
             </w:r>
             <w:r>
               <w:rPr>
@@ -5689,8 +6233,13 @@
             <w:tcW w:w="4428" w:type="dxa"/>
           </w:tcPr>
           <w:p>
-            <w:r>
-              <w:t>timeout = 0.1</w:t>
+            <w:proofErr w:type="gramStart"/>
+            <w:r>
+              <w:t>timeout</w:t>
+            </w:r>
+            <w:proofErr w:type="gramEnd"/>
+            <w:r>
+              <w:t xml:space="preserve"> = 0.1</w:t>
             </w:r>
           </w:p>
         </w:tc>
@@ -5711,18 +6260,30 @@
             <w:tcW w:w="4428" w:type="dxa"/>
           </w:tcPr>
           <w:p>
-            <w:r>
-              <w:t>baudrate = 57600</w:t>
-            </w:r>
-          </w:p>
-        </w:tc>
-        <w:tc>
-          <w:tcPr>
-            <w:tcW w:w="4428" w:type="dxa"/>
-          </w:tcPr>
-          <w:p>
-            <w:r>
-              <w:t>Baudrate for serial communication with Arduino. If changed, it must also be changed in Arduino programming.</w:t>
+            <w:proofErr w:type="spellStart"/>
+            <w:proofErr w:type="gramStart"/>
+            <w:r>
+              <w:t>baudrate</w:t>
+            </w:r>
+            <w:proofErr w:type="spellEnd"/>
+            <w:proofErr w:type="gramEnd"/>
+            <w:r>
+              <w:t xml:space="preserve"> = 57600</w:t>
+            </w:r>
+          </w:p>
+        </w:tc>
+        <w:tc>
+          <w:tcPr>
+            <w:tcW w:w="4428" w:type="dxa"/>
+          </w:tcPr>
+          <w:p>
+            <w:proofErr w:type="spellStart"/>
+            <w:r>
+              <w:t>Baudrate</w:t>
+            </w:r>
+            <w:proofErr w:type="spellEnd"/>
+            <w:r>
+              <w:t xml:space="preserve"> for serial communication with Arduino. If changed, it must also be changed in Arduino programming.</w:t>
             </w:r>
           </w:p>
         </w:tc>
@@ -5733,22 +6294,41 @@
             <w:tcW w:w="4428" w:type="dxa"/>
           </w:tcPr>
           <w:p>
-            <w:r>
-              <w:t>adcChoice = “ads1115”</w:t>
-            </w:r>
-          </w:p>
-        </w:tc>
-        <w:tc>
-          <w:tcPr>
-            <w:tcW w:w="4428" w:type="dxa"/>
-          </w:tcPr>
-          <w:p>
-            <w:r>
-              <w:t xml:space="preserve">Choice for analog to digital converter on the Arduino. The current circuitry only supports this option. If alternate </w:t>
-            </w:r>
-            <w:r>
-              <w:lastRenderedPageBreak/>
-              <w:t>circuitry is provided, this value could be changed (concomitant with changes in the Arduino software) to allow the Arduino multiple options. A previous option of utilizing the Arduino’s native adc is preserved, but not implemented in Arduino software.</w:t>
+            <w:proofErr w:type="spellStart"/>
+            <w:proofErr w:type="gramStart"/>
+            <w:r>
+              <w:t>adcChoice</w:t>
+            </w:r>
+            <w:proofErr w:type="spellEnd"/>
+            <w:proofErr w:type="gramEnd"/>
+            <w:r>
+              <w:t xml:space="preserve"> = “ads1115”</w:t>
+            </w:r>
+          </w:p>
+        </w:tc>
+        <w:tc>
+          <w:tcPr>
+            <w:tcW w:w="4428" w:type="dxa"/>
+          </w:tcPr>
+          <w:p>
+            <w:r>
+              <w:t xml:space="preserve">Choice for analog to digital converter on the Arduino. The current circuitry only supports this option. If alternate circuitry is provided, this value could be changed (concomitant with changes in the Arduino software) to allow the Arduino multiple options. A previous option of utilizing the </w:t>
+            </w:r>
+            <w:proofErr w:type="spellStart"/>
+            <w:r>
+              <w:t>Arduino’s</w:t>
+            </w:r>
+            <w:proofErr w:type="spellEnd"/>
+            <w:r>
+              <w:t xml:space="preserve"> native </w:t>
+            </w:r>
+            <w:proofErr w:type="spellStart"/>
+            <w:r>
+              <w:t>adc</w:t>
+            </w:r>
+            <w:proofErr w:type="spellEnd"/>
+            <w:r>
+              <w:t xml:space="preserve"> is preserved, but not implemented in Arduino software.</w:t>
             </w:r>
           </w:p>
         </w:tc>
@@ -5759,19 +6339,49 @@
             <w:tcW w:w="4428" w:type="dxa"/>
           </w:tcPr>
           <w:p>
-            <w:r>
-              <w:lastRenderedPageBreak/>
-              <w:t>adcChoices = {“arduino”: “arduino”, “ads1115”: “ads1115”}</w:t>
-            </w:r>
-          </w:p>
-        </w:tc>
-        <w:tc>
-          <w:tcPr>
-            <w:tcW w:w="4428" w:type="dxa"/>
-          </w:tcPr>
-          <w:p>
-            <w:r>
-              <w:t>These are the list of choices for adc. Should modifications to the program be attempted, this is where the list of choices would be modified. For further information see source of software.</w:t>
+            <w:proofErr w:type="spellStart"/>
+            <w:proofErr w:type="gramStart"/>
+            <w:r>
+              <w:t>adcChoices</w:t>
+            </w:r>
+            <w:proofErr w:type="spellEnd"/>
+            <w:proofErr w:type="gramEnd"/>
+            <w:r>
+              <w:t xml:space="preserve"> = {“</w:t>
+            </w:r>
+            <w:proofErr w:type="spellStart"/>
+            <w:r>
+              <w:t>arduino</w:t>
+            </w:r>
+            <w:proofErr w:type="spellEnd"/>
+            <w:r>
+              <w:t>”: “</w:t>
+            </w:r>
+            <w:proofErr w:type="spellStart"/>
+            <w:r>
+              <w:t>arduino</w:t>
+            </w:r>
+            <w:proofErr w:type="spellEnd"/>
+            <w:r>
+              <w:t>”, “ads1115”: “ads1115”}</w:t>
+            </w:r>
+          </w:p>
+        </w:tc>
+        <w:tc>
+          <w:tcPr>
+            <w:tcW w:w="4428" w:type="dxa"/>
+          </w:tcPr>
+          <w:p>
+            <w:r>
+              <w:t xml:space="preserve">These are the list of choices for </w:t>
+            </w:r>
+            <w:proofErr w:type="spellStart"/>
+            <w:r>
+              <w:t>adc</w:t>
+            </w:r>
+            <w:proofErr w:type="spellEnd"/>
+            <w:r>
+              <w:t>. Should modifications to the program be attempted, this is where the list of choices would be modified. For further information see source of software.</w:t>
             </w:r>
           </w:p>
         </w:tc>
@@ -5810,8 +6420,15 @@
             <w:tcW w:w="4428" w:type="dxa"/>
           </w:tcPr>
           <w:p>
-            <w:r>
-              <w:t>timeExper = “1”</w:t>
+            <w:proofErr w:type="spellStart"/>
+            <w:proofErr w:type="gramStart"/>
+            <w:r>
+              <w:t>timeExper</w:t>
+            </w:r>
+            <w:proofErr w:type="spellEnd"/>
+            <w:proofErr w:type="gramEnd"/>
+            <w:r>
+              <w:t xml:space="preserve"> = “1”</w:t>
             </w:r>
           </w:p>
         </w:tc>
@@ -5832,8 +6449,13 @@
             <w:tcW w:w="4428" w:type="dxa"/>
           </w:tcPr>
           <w:p>
-            <w:r>
-              <w:t>comment = “”</w:t>
+            <w:proofErr w:type="gramStart"/>
+            <w:r>
+              <w:t>comment</w:t>
+            </w:r>
+            <w:proofErr w:type="gramEnd"/>
+            <w:r>
+              <w:t xml:space="preserve"> = “”</w:t>
             </w:r>
           </w:p>
         </w:tc>
@@ -5889,8 +6511,13 @@
             <w:tcW w:w="4428" w:type="dxa"/>
           </w:tcPr>
           <w:p>
-            <w:r>
-              <w:t>thresh = 0.001</w:t>
+            <w:proofErr w:type="gramStart"/>
+            <w:r>
+              <w:t>thresh</w:t>
+            </w:r>
+            <w:proofErr w:type="gramEnd"/>
+            <w:r>
+              <w:t xml:space="preserve"> = 0.001</w:t>
             </w:r>
           </w:p>
         </w:tc>
@@ -5946,8 +6573,15 @@
             <w:tcW w:w="4428" w:type="dxa"/>
           </w:tcPr>
           <w:p>
-            <w:r>
-              <w:t>gradThresh = 0.0005</w:t>
+            <w:proofErr w:type="spellStart"/>
+            <w:proofErr w:type="gramStart"/>
+            <w:r>
+              <w:t>gradThresh</w:t>
+            </w:r>
+            <w:proofErr w:type="spellEnd"/>
+            <w:proofErr w:type="gramEnd"/>
+            <w:r>
+              <w:t xml:space="preserve"> = 0.0005</w:t>
             </w:r>
           </w:p>
         </w:tc>
@@ -6006,8 +6640,15 @@
             <w:tcW w:w="4428" w:type="dxa"/>
           </w:tcPr>
           <w:p>
-            <w:r>
-              <w:t>areaChoice = “trapezoidal”</w:t>
+            <w:proofErr w:type="spellStart"/>
+            <w:proofErr w:type="gramStart"/>
+            <w:r>
+              <w:t>areaChoice</w:t>
+            </w:r>
+            <w:proofErr w:type="spellEnd"/>
+            <w:proofErr w:type="gramEnd"/>
+            <w:r>
+              <w:t xml:space="preserve"> = “trapezoidal”</w:t>
             </w:r>
           </w:p>
         </w:tc>
@@ -6037,9 +6678,15 @@
             <w:tcW w:w="4428" w:type="dxa"/>
           </w:tcPr>
           <w:p>
-            <w:r>
-              <w:lastRenderedPageBreak/>
-              <w:t>inBaseCt = 15</w:t>
+            <w:proofErr w:type="spellStart"/>
+            <w:proofErr w:type="gramStart"/>
+            <w:r>
+              <w:t>inBaseCt</w:t>
+            </w:r>
+            <w:proofErr w:type="spellEnd"/>
+            <w:proofErr w:type="gramEnd"/>
+            <w:r>
+              <w:t xml:space="preserve"> = 15</w:t>
             </w:r>
           </w:p>
         </w:tc>
@@ -6088,8 +6735,15 @@
             <w:tcW w:w="4428" w:type="dxa"/>
           </w:tcPr>
           <w:p>
-            <w:r>
-              <w:t>traceColor = ‘black’</w:t>
+            <w:proofErr w:type="spellStart"/>
+            <w:proofErr w:type="gramStart"/>
+            <w:r>
+              <w:t>traceColor</w:t>
+            </w:r>
+            <w:proofErr w:type="spellEnd"/>
+            <w:proofErr w:type="gramEnd"/>
+            <w:r>
+              <w:t xml:space="preserve"> = ‘black’</w:t>
             </w:r>
           </w:p>
         </w:tc>
@@ -6110,8 +6764,15 @@
             <w:tcW w:w="4428" w:type="dxa"/>
           </w:tcPr>
           <w:p>
-            <w:r>
-              <w:t>baselineColor = ‘blue’</w:t>
+            <w:proofErr w:type="spellStart"/>
+            <w:proofErr w:type="gramStart"/>
+            <w:r>
+              <w:t>baselineColor</w:t>
+            </w:r>
+            <w:proofErr w:type="spellEnd"/>
+            <w:proofErr w:type="gramEnd"/>
+            <w:r>
+              <w:t xml:space="preserve"> = ‘blue’</w:t>
             </w:r>
           </w:p>
         </w:tc>
@@ -6132,8 +6793,15 @@
             <w:tcW w:w="4428" w:type="dxa"/>
           </w:tcPr>
           <w:p>
-            <w:r>
-              <w:t>showBaseline = False</w:t>
+            <w:proofErr w:type="spellStart"/>
+            <w:proofErr w:type="gramStart"/>
+            <w:r>
+              <w:t>showBaseline</w:t>
+            </w:r>
+            <w:proofErr w:type="spellEnd"/>
+            <w:proofErr w:type="gramEnd"/>
+            <w:r>
+              <w:t xml:space="preserve"> = False</w:t>
             </w:r>
           </w:p>
         </w:tc>
@@ -6154,8 +6822,15 @@
             <w:tcW w:w="4428" w:type="dxa"/>
           </w:tcPr>
           <w:p>
-            <w:r>
-              <w:t>colorList = ['red', 'orange', 'yellow', 'green', 'blue', 'indigo', 'violet']</w:t>
+            <w:proofErr w:type="spellStart"/>
+            <w:proofErr w:type="gramStart"/>
+            <w:r>
+              <w:t>colorList</w:t>
+            </w:r>
+            <w:proofErr w:type="spellEnd"/>
+            <w:proofErr w:type="gramEnd"/>
+            <w:r>
+              <w:t xml:space="preserve"> = ['red', 'orange', 'yellow', 'green', 'blue', 'indigo', 'violet']</w:t>
             </w:r>
           </w:p>
         </w:tc>
@@ -6176,18 +6851,33 @@
             <w:tcW w:w="4428" w:type="dxa"/>
           </w:tcPr>
           <w:p>
-            <w:r>
-              <w:t>mainwindSize = “1500x1200”</w:t>
-            </w:r>
-          </w:p>
-        </w:tc>
-        <w:tc>
-          <w:tcPr>
-            <w:tcW w:w="4428" w:type="dxa"/>
-          </w:tcPr>
-          <w:p>
-            <w:r>
-              <w:t>Size of main program window “WIDTHxHEIGHT” in pixels</w:t>
+            <w:proofErr w:type="spellStart"/>
+            <w:proofErr w:type="gramStart"/>
+            <w:r>
+              <w:t>mainwindSize</w:t>
+            </w:r>
+            <w:proofErr w:type="spellEnd"/>
+            <w:proofErr w:type="gramEnd"/>
+            <w:r>
+              <w:t xml:space="preserve"> = “1500x1200”</w:t>
+            </w:r>
+          </w:p>
+        </w:tc>
+        <w:tc>
+          <w:tcPr>
+            <w:tcW w:w="4428" w:type="dxa"/>
+          </w:tcPr>
+          <w:p>
+            <w:r>
+              <w:t>Size of main program window “</w:t>
+            </w:r>
+            <w:proofErr w:type="spellStart"/>
+            <w:r>
+              <w:t>WIDTHxHEIGHT</w:t>
+            </w:r>
+            <w:proofErr w:type="spellEnd"/>
+            <w:r>
+              <w:t>” in pixels</w:t>
             </w:r>
           </w:p>
         </w:tc>
@@ -6203,8 +6893,15 @@
                 <w:tab w:val="left" w:pos="2929"/>
               </w:tabs>
             </w:pPr>
-            <w:r>
-              <w:t>mainwindPos = "50+50"</w:t>
+            <w:proofErr w:type="spellStart"/>
+            <w:proofErr w:type="gramStart"/>
+            <w:r>
+              <w:t>mainwindPos</w:t>
+            </w:r>
+            <w:proofErr w:type="spellEnd"/>
+            <w:proofErr w:type="gramEnd"/>
+            <w:r>
+              <w:t xml:space="preserve"> = "50+50"</w:t>
             </w:r>
           </w:p>
         </w:tc>
@@ -6230,8 +6927,15 @@
                 <w:tab w:val="left" w:pos="2929"/>
               </w:tabs>
             </w:pPr>
-            <w:r>
-              <w:t>liveframeHeight = 500</w:t>
+            <w:proofErr w:type="spellStart"/>
+            <w:proofErr w:type="gramStart"/>
+            <w:r>
+              <w:t>liveframeHeight</w:t>
+            </w:r>
+            <w:proofErr w:type="spellEnd"/>
+            <w:proofErr w:type="gramEnd"/>
+            <w:r>
+              <w:t xml:space="preserve"> = 500</w:t>
             </w:r>
           </w:p>
         </w:tc>
@@ -6257,8 +6961,15 @@
                 <w:tab w:val="left" w:pos="2929"/>
               </w:tabs>
             </w:pPr>
-            <w:r>
-              <w:t>liveframeWidth = 900</w:t>
+            <w:proofErr w:type="spellStart"/>
+            <w:proofErr w:type="gramStart"/>
+            <w:r>
+              <w:t>liveframeWidth</w:t>
+            </w:r>
+            <w:proofErr w:type="spellEnd"/>
+            <w:proofErr w:type="gramEnd"/>
+            <w:r>
+              <w:t xml:space="preserve"> = 900</w:t>
             </w:r>
           </w:p>
         </w:tc>
@@ -6284,8 +6995,15 @@
                 <w:tab w:val="left" w:pos="2929"/>
               </w:tabs>
             </w:pPr>
-            <w:r>
-              <w:t>dataframeHeight = 300</w:t>
+            <w:proofErr w:type="spellStart"/>
+            <w:proofErr w:type="gramStart"/>
+            <w:r>
+              <w:t>dataframeHeight</w:t>
+            </w:r>
+            <w:proofErr w:type="spellEnd"/>
+            <w:proofErr w:type="gramEnd"/>
+            <w:r>
+              <w:t xml:space="preserve"> = 300</w:t>
             </w:r>
           </w:p>
         </w:tc>
@@ -6311,8 +7029,15 @@
                 <w:tab w:val="left" w:pos="2929"/>
               </w:tabs>
             </w:pPr>
-            <w:r>
-              <w:t>dataframeWidth = 500</w:t>
+            <w:proofErr w:type="spellStart"/>
+            <w:proofErr w:type="gramStart"/>
+            <w:r>
+              <w:t>dataframeWidth</w:t>
+            </w:r>
+            <w:proofErr w:type="spellEnd"/>
+            <w:proofErr w:type="gramEnd"/>
+            <w:r>
+              <w:t xml:space="preserve"> = 500</w:t>
             </w:r>
           </w:p>
         </w:tc>
@@ -6338,8 +7063,15 @@
                 <w:tab w:val="left" w:pos="2929"/>
               </w:tabs>
             </w:pPr>
-            <w:r>
-              <w:t>mainwindTit = “GasChromino Data Collection Interface”</w:t>
+            <w:proofErr w:type="spellStart"/>
+            <w:proofErr w:type="gramStart"/>
+            <w:r>
+              <w:t>mainwindTit</w:t>
+            </w:r>
+            <w:proofErr w:type="spellEnd"/>
+            <w:proofErr w:type="gramEnd"/>
+            <w:r>
+              <w:t xml:space="preserve"> = “GasChromino Data Collection Interface”</w:t>
             </w:r>
           </w:p>
         </w:tc>
@@ -6368,9 +7100,11 @@
       <w:r>
         <w:t xml:space="preserve">Installation of </w:t>
       </w:r>
+      <w:proofErr w:type="spellStart"/>
       <w:r>
         <w:t>GCDualInstrumentsSimul</w:t>
       </w:r>
+      <w:proofErr w:type="spellEnd"/>
       <w:r>
         <w:t xml:space="preserve"> (Arduino Program)</w:t>
       </w:r>
@@ -6379,9 +7113,11 @@
       <w:r>
         <w:t>The GasChromino hardware utilizes an Arduino Uno (Rev 3) microcontroller to communicate with the gas chromatography instruments. GasChromino units obtained through us are loaded with the appropriate software (</w:t>
       </w:r>
+      <w:proofErr w:type="spellStart"/>
       <w:r>
         <w:t>GCDualInstrumentsSimul</w:t>
       </w:r>
+      <w:proofErr w:type="spellEnd"/>
       <w:r>
         <w:t>). However, if you are building your own unit or are updating the software, you will need to load the software using the Arduino software. The following are instructions for this process.</w:t>
       </w:r>
@@ -6496,7 +7232,15 @@
         </w:numPr>
       </w:pPr>
       <w:r>
-        <w:t>Check to make sure that GasChromino’s Arduino is being recognized by the software</w:t>
+        <w:t xml:space="preserve">Check to make sure that </w:t>
+      </w:r>
+      <w:proofErr w:type="spellStart"/>
+      <w:r>
+        <w:t>GasChromino’s</w:t>
+      </w:r>
+      <w:proofErr w:type="spellEnd"/>
+      <w:r>
+        <w:t xml:space="preserve"> Arduino is being recognized by the software</w:t>
       </w:r>
     </w:p>
     <w:p>
@@ -6615,7 +7359,15 @@
         </w:numPr>
       </w:pPr>
       <w:r>
-        <w:t>Open GCDualInstrumentsSimul in Arduino Software (IDE)</w:t>
+        <w:t xml:space="preserve">Open </w:t>
+      </w:r>
+      <w:proofErr w:type="spellStart"/>
+      <w:r>
+        <w:t>GCDualInstrumentsSimul</w:t>
+      </w:r>
+      <w:proofErr w:type="spellEnd"/>
+      <w:r>
+        <w:t xml:space="preserve"> in Arduino Software (IDE)</w:t>
       </w:r>
     </w:p>
     <w:p>
@@ -6627,12 +7379,25 @@
         </w:numPr>
       </w:pPr>
       <w:r>
-        <w:t>Default location for GCDualInstrumentsSimul directory:</w:t>
+        <w:t xml:space="preserve">Default location for </w:t>
+      </w:r>
+      <w:proofErr w:type="spellStart"/>
+      <w:r>
+        <w:t>GCDualInstrumentsSimul</w:t>
+      </w:r>
+      <w:proofErr w:type="spellEnd"/>
+      <w:r>
+        <w:t xml:space="preserve"> directory:</w:t>
       </w:r>
       <w:r>
         <w:br/>
-        <w:t>/Library/Application Support/GCDualInstrumentsSimul</w:t>
-      </w:r>
+        <w:t>/Library/Application Support/</w:t>
+      </w:r>
+      <w:proofErr w:type="spellStart"/>
+      <w:r>
+        <w:t>GCDualInstrumentsSimul</w:t>
+      </w:r>
+      <w:proofErr w:type="spellEnd"/>
     </w:p>
     <w:p>
       <w:pPr>
@@ -6667,7 +7432,23 @@
     <w:p/>
     <w:p>
       <w:r>
-        <w:t>The software should now be installed on the GasChromino’s Arduino microcontroller. See Troubleshooting section for (hopefully) solving any problems.</w:t>
+        <w:t xml:space="preserve">The software should now be installed on the </w:t>
+      </w:r>
+      <w:proofErr w:type="spellStart"/>
+      <w:r>
+        <w:t>GasChromino’s</w:t>
+      </w:r>
+      <w:proofErr w:type="spellEnd"/>
+      <w:r>
+        <w:t xml:space="preserve"> Arduino microcontroller. See </w:t>
+      </w:r>
+      <w:proofErr w:type="gramStart"/>
+      <w:r>
+        <w:t>Troubleshooting</w:t>
+      </w:r>
+      <w:proofErr w:type="gramEnd"/>
+      <w:r>
+        <w:t xml:space="preserve"> section for (hopefully) solving any problems.</w:t>
       </w:r>
     </w:p>
     <w:p>
@@ -6692,10 +7473,7 @@
         <w:t>It is also possible that the program has been accidentally edited causing an error in the compilation of the program. If this is the case, the easiest remedy is to re-open the software and try the upload again.</w:t>
       </w:r>
     </w:p>
-    <w:p>
-      <w:bookmarkStart w:id="24" w:name="_GoBack"/>
-      <w:bookmarkEnd w:id="24"/>
-    </w:p>
+    <w:p/>
     <w:sectPr>
       <w:type w:val="continuous"/>
       <w:pgSz w:w="12240" w:h="15840"/>
@@ -7957,6 +8735,7 @@
   <w:style w:type="character" w:default="1" w:styleId="DefaultParagraphFont">
     <w:name w:val="Default Paragraph Font"/>
     <w:uiPriority w:val="1"/>
+    <w:semiHidden/>
     <w:unhideWhenUsed/>
   </w:style>
   <w:style w:type="table" w:default="1" w:styleId="TableNormal">
@@ -8607,6 +9386,7 @@
   <w:style w:type="character" w:default="1" w:styleId="DefaultParagraphFont">
     <w:name w:val="Default Paragraph Font"/>
     <w:uiPriority w:val="1"/>
+    <w:semiHidden/>
     <w:unhideWhenUsed/>
   </w:style>
   <w:style w:type="table" w:default="1" w:styleId="TableNormal">
@@ -9316,7 +10096,7 @@
 </file>
 
 <file path=customXml/itemProps1.xml><?xml version="1.0" encoding="utf-8"?>
-<ds:datastoreItem xmlns:ds="http://schemas.openxmlformats.org/officeDocument/2006/customXml" ds:itemID="{DAA7C4F4-AF38-C740-AB06-858C5E780CB2}">
+<ds:datastoreItem xmlns:ds="http://schemas.openxmlformats.org/officeDocument/2006/customXml" ds:itemID="{EE8AB829-6CC8-7141-AE16-6AA13F2F080B}">
   <ds:schemaRefs>
     <ds:schemaRef ds:uri="http://schemas.openxmlformats.org/officeDocument/2006/bibliography"/>
   </ds:schemaRefs>

</xml_diff>